<commit_message>
All the topics heading are added. But yet not all completed
</commit_message>
<xml_diff>
--- a/CENTRAL DIFFERENCE FORMULA.docx
+++ b/CENTRAL DIFFERENCE FORMULA.docx
@@ -35,23 +35,7 @@
           <w:sz w:val="28"/>
           <w:szCs w:val="28"/>
         </w:rPr>
-        <w:t xml:space="preserve">It is hard to describe our </w:t>
-      </w:r>
-      <w:proofErr w:type="gramStart"/>
-      <w:r>
-        <w:rPr>
-          <w:sz w:val="28"/>
-          <w:szCs w:val="28"/>
-        </w:rPr>
-        <w:t>real life</w:t>
-      </w:r>
-      <w:proofErr w:type="gramEnd"/>
-      <w:r>
-        <w:rPr>
-          <w:sz w:val="28"/>
-          <w:szCs w:val="28"/>
-        </w:rPr>
-        <w:t xml:space="preserve"> problems with sophisticated mathematical formulas. Most of the cases complicated problems arise in a differential formation. Then finding the solution for this kind of equation is </w:t>
+        <w:t xml:space="preserve">It is hard to describe our real life problems with sophisticated mathematical formulas. Most of the cases complicated problems arise in a differential formation. Then finding the solution for this kind of equation is </w:t>
       </w:r>
       <w:r>
         <w:rPr>
@@ -86,40 +70,79 @@
           <w:sz w:val="28"/>
           <w:szCs w:val="28"/>
         </w:rPr>
-        <w:t xml:space="preserve"> and sometimes there is no exact solution for the problems. In this scenario we need to estimate our best guess for the problem. There </w:t>
+        <w:t xml:space="preserve"> and sometimes there is no exact solution for the problems. In this scenario we need to estimate our best guess for the problem. There are various methodology to find out the most exact numerical value for the problems. Though we are not getting the exact value but we are very much close to the exact solution and sometimes the solution is nicely fitted. </w:t>
       </w:r>
-      <w:proofErr w:type="gramStart"/>
+    </w:p>
+    <w:p>
+      <w:pPr>
+        <w:jc w:val="both"/>
+        <w:rPr>
+          <w:sz w:val="28"/>
+          <w:szCs w:val="28"/>
+        </w:rPr>
+      </w:pPr>
+    </w:p>
+    <w:p>
+      <w:pPr>
+        <w:jc w:val="both"/>
+        <w:rPr>
+          <w:b/>
+          <w:bCs/>
+          <w:sz w:val="28"/>
+          <w:szCs w:val="28"/>
+        </w:rPr>
+      </w:pPr>
       <w:r>
         <w:rPr>
-          <w:sz w:val="28"/>
-          <w:szCs w:val="28"/>
-        </w:rPr>
-        <w:t>are</w:t>
+          <w:b/>
+          <w:bCs/>
+          <w:sz w:val="28"/>
+          <w:szCs w:val="28"/>
+        </w:rPr>
+        <w:t>HISTORY OF NUMERICAL ANALYSIS:</w:t>
       </w:r>
-      <w:proofErr w:type="gramEnd"/>
+    </w:p>
+    <w:p>
+      <w:pPr>
+        <w:jc w:val="both"/>
+        <w:rPr>
+          <w:b/>
+          <w:bCs/>
+          <w:sz w:val="28"/>
+          <w:szCs w:val="28"/>
+        </w:rPr>
+      </w:pPr>
+    </w:p>
+    <w:p>
+      <w:pPr>
+        <w:jc w:val="both"/>
+        <w:rPr>
+          <w:b/>
+          <w:bCs/>
+          <w:sz w:val="28"/>
+          <w:szCs w:val="28"/>
+        </w:rPr>
+      </w:pPr>
       <w:r>
         <w:rPr>
-          <w:sz w:val="28"/>
-          <w:szCs w:val="28"/>
-        </w:rPr>
-        <w:t xml:space="preserve"> various methodology to find out the most exact numerical value for the problems. Though we are not getting the exact </w:t>
+          <w:b/>
+          <w:bCs/>
+          <w:sz w:val="28"/>
+          <w:szCs w:val="28"/>
+        </w:rPr>
+        <w:t>SOME METHODS OF NUMERICAL ANALYSIS:</w:t>
       </w:r>
-      <w:proofErr w:type="gramStart"/>
-      <w:r>
-        <w:rPr>
-          <w:sz w:val="28"/>
-          <w:szCs w:val="28"/>
-        </w:rPr>
-        <w:t>value</w:t>
-      </w:r>
-      <w:proofErr w:type="gramEnd"/>
-      <w:r>
-        <w:rPr>
-          <w:sz w:val="28"/>
-          <w:szCs w:val="28"/>
-        </w:rPr>
-        <w:t xml:space="preserve"> but we are very much close to the exact solution and sometimes the solution is nicely fitted. </w:t>
-      </w:r>
+    </w:p>
+    <w:p>
+      <w:pPr>
+        <w:jc w:val="both"/>
+        <w:rPr>
+          <w:b/>
+          <w:bCs/>
+          <w:sz w:val="28"/>
+          <w:szCs w:val="28"/>
+        </w:rPr>
+      </w:pPr>
     </w:p>
     <w:p>
       <w:pPr>
@@ -179,17 +202,8 @@
           <w:sz w:val="28"/>
           <w:szCs w:val="28"/>
         </w:rPr>
-        <w:t xml:space="preserve">finite element method let’s understand finite different method. Consider the differential </w:t>
+        <w:t>finite element method let’s understand finite different method. Consider the differential equation</w:t>
       </w:r>
-      <w:proofErr w:type="gramStart"/>
-      <w:r>
-        <w:rPr>
-          <w:sz w:val="28"/>
-          <w:szCs w:val="28"/>
-        </w:rPr>
-        <w:t>equation</w:t>
-      </w:r>
-      <w:proofErr w:type="gramEnd"/>
     </w:p>
     <w:p>
       <w:pPr>
@@ -944,25 +958,7 @@
           <w:sz w:val="28"/>
           <w:szCs w:val="28"/>
         </w:rPr>
-        <w:t xml:space="preserve">utting this value in the </w:t>
-      </w:r>
-      <w:proofErr w:type="gramStart"/>
-      <w:r>
-        <w:rPr>
-          <w:rFonts w:eastAsiaTheme="minorEastAsia"/>
-          <w:sz w:val="28"/>
-          <w:szCs w:val="28"/>
-        </w:rPr>
-        <w:t>equation</w:t>
-      </w:r>
-      <w:proofErr w:type="gramEnd"/>
-      <w:r>
-        <w:rPr>
-          <w:rFonts w:eastAsiaTheme="minorEastAsia"/>
-          <w:sz w:val="28"/>
-          <w:szCs w:val="28"/>
-        </w:rPr>
-        <w:t xml:space="preserve"> we get</w:t>
+        <w:t>utting this value in the equation we get</w:t>
       </w:r>
     </w:p>
     <w:p>
@@ -1155,7 +1151,7 @@
                     <pic:cNvPicPr/>
                   </pic:nvPicPr>
                   <pic:blipFill>
-                    <a:blip r:embed="rId5" cstate="print">
+                    <a:blip r:embed="rId6" cstate="print">
                       <a:extLst>
                         <a:ext uri="{28A0092B-C50C-407E-A947-70E740481C1C}">
                           <a14:useLocalDpi xmlns:a14="http://schemas.microsoft.com/office/drawing/2010/main" val="0"/>
@@ -1201,7 +1197,6 @@
           <w:sz w:val="28"/>
           <w:szCs w:val="28"/>
         </w:rPr>
-        <w:lastRenderedPageBreak/>
         <w:t>figure</w:t>
       </w:r>
     </w:p>
@@ -1408,25 +1403,7 @@
           <w:sz w:val="28"/>
           <w:szCs w:val="28"/>
         </w:rPr>
-        <w:t xml:space="preserve"> usually </w:t>
-      </w:r>
-      <w:proofErr w:type="gramStart"/>
-      <w:r>
-        <w:rPr>
-          <w:rFonts w:eastAsiaTheme="minorEastAsia"/>
-          <w:sz w:val="28"/>
-          <w:szCs w:val="28"/>
-        </w:rPr>
-        <w:t>this functions</w:t>
-      </w:r>
-      <w:proofErr w:type="gramEnd"/>
-      <w:r>
-        <w:rPr>
-          <w:rFonts w:eastAsiaTheme="minorEastAsia"/>
-          <w:sz w:val="28"/>
-          <w:szCs w:val="28"/>
-        </w:rPr>
-        <w:t xml:space="preserve"> are polynomial which contain some parameter which we need to obtain.</w:t>
+        <w:t xml:space="preserve"> usually this functions are polynomial which contain some parameter which we need to obtain.</w:t>
       </w:r>
     </w:p>
     <w:p>
@@ -1461,7 +1438,7 @@
                     <pic:cNvPicPr/>
                   </pic:nvPicPr>
                   <pic:blipFill>
-                    <a:blip r:embed="rId6" cstate="print">
+                    <a:blip r:embed="rId7" cstate="print">
                       <a:extLst>
                         <a:ext uri="{28A0092B-C50C-407E-A947-70E740481C1C}">
                           <a14:useLocalDpi xmlns:a14="http://schemas.microsoft.com/office/drawing/2010/main" val="0"/>
@@ -1572,46 +1549,22 @@
           <w:sz w:val="28"/>
           <w:szCs w:val="28"/>
         </w:rPr>
-        <w:t xml:space="preserve"> After some years Turner el al</w:t>
+        <w:t xml:space="preserve"> After some years Turner el </w:t>
       </w:r>
       <w:r>
         <w:rPr>
           <w:sz w:val="28"/>
           <w:szCs w:val="28"/>
         </w:rPr>
-        <w:t xml:space="preserve">., Clough realized the importance of direct stiffness method. Next time they named it finite element method. In 1960 he published a paper mentioning the name. Major early contributions on finite element analysis also came from Professor </w:t>
+        <w:lastRenderedPageBreak/>
+        <w:t>al</w:t>
       </w:r>
-      <w:proofErr w:type="spellStart"/>
       <w:r>
         <w:rPr>
           <w:sz w:val="28"/>
           <w:szCs w:val="28"/>
         </w:rPr>
-        <w:t>Olgierd</w:t>
-      </w:r>
-      <w:proofErr w:type="spellEnd"/>
-      <w:r>
-        <w:rPr>
-          <w:sz w:val="28"/>
-          <w:szCs w:val="28"/>
-        </w:rPr>
-        <w:t xml:space="preserve"> </w:t>
-      </w:r>
-      <w:proofErr w:type="spellStart"/>
-      <w:r>
-        <w:rPr>
-          <w:sz w:val="28"/>
-          <w:szCs w:val="28"/>
-        </w:rPr>
-        <w:t>Zienkiewicz</w:t>
-      </w:r>
-      <w:proofErr w:type="spellEnd"/>
-      <w:r>
-        <w:rPr>
-          <w:sz w:val="28"/>
-          <w:szCs w:val="28"/>
-        </w:rPr>
-        <w:t xml:space="preserve"> at the University of Swansea, Wales, and his collaborators. After the mathematical rigorous verification of the validity of the FEM, the method became vastly more popular, primarily thanks to research conducted at UC Berkeley by Taylor and</w:t>
+        <w:t>., Clough realized the importance of direct stiffness method. Next time they named it finite element method. In 1960 he published a paper mentioning the name. Major early contributions on finite element analysis also came from Professor Olgierd Zienkiewicz at the University of Swansea, Wales, and his collaborators. After the mathematical rigorous verification of the validity of the FEM, the method became vastly more popular, primarily thanks to research conducted at UC Berkeley by Taylor and</w:t>
       </w:r>
       <w:r>
         <w:rPr>
@@ -1681,23 +1634,7 @@
           <w:sz w:val="28"/>
           <w:szCs w:val="28"/>
         </w:rPr>
-        <w:t>*</w:t>
-      </w:r>
-      <w:proofErr w:type="gramStart"/>
-      <w:r>
-        <w:rPr>
-          <w:sz w:val="28"/>
-          <w:szCs w:val="28"/>
-        </w:rPr>
-        <w:t>First</w:t>
-      </w:r>
-      <w:proofErr w:type="gramEnd"/>
-      <w:r>
-        <w:rPr>
-          <w:sz w:val="28"/>
-          <w:szCs w:val="28"/>
-        </w:rPr>
-        <w:t xml:space="preserve"> we need to define the Governing differential equation for the </w:t>
+        <w:t xml:space="preserve">*First we need to define the Governing differential equation for the </w:t>
       </w:r>
       <w:r>
         <w:rPr>
@@ -2037,25 +1974,7 @@
           <w:sz w:val="28"/>
           <w:szCs w:val="28"/>
         </w:rPr>
-        <w:t xml:space="preserve">Where E(x) → Young’s modulus, A(x) → cross-sectional area of a metal road where force </w:t>
-      </w:r>
-      <w:proofErr w:type="gramStart"/>
-      <w:r>
-        <w:rPr>
-          <w:rFonts w:eastAsiaTheme="minorEastAsia"/>
-          <w:sz w:val="28"/>
-          <w:szCs w:val="28"/>
-        </w:rPr>
-        <w:t>are</w:t>
-      </w:r>
-      <w:proofErr w:type="gramEnd"/>
-      <w:r>
-        <w:rPr>
-          <w:rFonts w:eastAsiaTheme="minorEastAsia"/>
-          <w:sz w:val="28"/>
-          <w:szCs w:val="28"/>
-        </w:rPr>
-        <w:t xml:space="preserve"> applied to contract or stress the metal road.</w:t>
+        <w:t>Where E(x) → Young’s modulus, A(x) → cross-sectional area of a metal road where force are applied to contract or stress the metal road.</w:t>
       </w:r>
     </w:p>
     <w:p>
@@ -2083,25 +2002,7 @@
           <w:sz w:val="28"/>
           <w:szCs w:val="28"/>
         </w:rPr>
-        <w:t xml:space="preserve">*Then we </w:t>
-      </w:r>
-      <w:proofErr w:type="gramStart"/>
-      <w:r>
-        <w:rPr>
-          <w:rFonts w:eastAsiaTheme="minorEastAsia"/>
-          <w:sz w:val="28"/>
-          <w:szCs w:val="28"/>
-        </w:rPr>
-        <w:t>have to</w:t>
-      </w:r>
-      <w:proofErr w:type="gramEnd"/>
-      <w:r>
-        <w:rPr>
-          <w:rFonts w:eastAsiaTheme="minorEastAsia"/>
-          <w:sz w:val="28"/>
-          <w:szCs w:val="28"/>
-        </w:rPr>
-        <w:t xml:space="preserve"> consider a more convenient equation as a solution which is </w:t>
+        <w:t xml:space="preserve">*Then we have to consider a more convenient equation as a solution which is </w:t>
       </w:r>
       <w:r>
         <w:rPr>
@@ -2989,25 +2890,8 @@
           <w:sz w:val="28"/>
           <w:szCs w:val="28"/>
         </w:rPr>
-        <w:t xml:space="preserve">Here [N] is a matrix with known function of x which are chosen and {U} are unknown parameters which </w:t>
-      </w:r>
-      <w:proofErr w:type="gramStart"/>
-      <w:r>
-        <w:rPr>
-          <w:rFonts w:eastAsiaTheme="minorEastAsia"/>
-          <w:sz w:val="28"/>
-          <w:szCs w:val="28"/>
-        </w:rPr>
-        <w:t>have to</w:t>
-      </w:r>
-      <w:proofErr w:type="gramEnd"/>
-      <w:r>
-        <w:rPr>
-          <w:rFonts w:eastAsiaTheme="minorEastAsia"/>
-          <w:sz w:val="28"/>
-          <w:szCs w:val="28"/>
-        </w:rPr>
-        <w:t xml:space="preserve"> determine.</w:t>
+        <w:lastRenderedPageBreak/>
+        <w:t>Here [N] is a matrix with known function of x which are chosen and {U} are unknown parameters which have to determine.</w:t>
       </w:r>
     </w:p>
     <w:p>
@@ -3112,6 +2996,38 @@
       <w:pPr>
         <w:jc w:val="both"/>
         <w:rPr>
+          <w:rFonts w:eastAsiaTheme="minorEastAsia"/>
+          <w:sz w:val="28"/>
+          <w:szCs w:val="28"/>
+        </w:rPr>
+      </w:pPr>
+    </w:p>
+    <w:p>
+      <w:pPr>
+        <w:jc w:val="both"/>
+        <w:rPr>
+          <w:rFonts w:eastAsiaTheme="minorEastAsia"/>
+          <w:b/>
+          <w:bCs/>
+          <w:sz w:val="28"/>
+          <w:szCs w:val="28"/>
+        </w:rPr>
+      </w:pPr>
+      <w:r>
+        <w:rPr>
+          <w:rFonts w:eastAsiaTheme="minorEastAsia"/>
+          <w:b/>
+          <w:bCs/>
+          <w:sz w:val="28"/>
+          <w:szCs w:val="28"/>
+        </w:rPr>
+        <w:t>VARIOUS FINITE ELEMENT METHODS:</w:t>
+      </w:r>
+    </w:p>
+    <w:p>
+      <w:pPr>
+        <w:jc w:val="both"/>
+        <w:rPr>
           <w:sz w:val="28"/>
           <w:szCs w:val="28"/>
         </w:rPr>
@@ -3168,23 +3084,7 @@
           <w:sz w:val="28"/>
           <w:szCs w:val="28"/>
         </w:rPr>
-        <w:t xml:space="preserve">In the area of numerical analysis, </w:t>
-      </w:r>
-      <w:proofErr w:type="spellStart"/>
-      <w:r>
-        <w:rPr>
-          <w:sz w:val="28"/>
-          <w:szCs w:val="28"/>
-        </w:rPr>
-        <w:t>Galerkin</w:t>
-      </w:r>
-      <w:proofErr w:type="spellEnd"/>
-      <w:r>
-        <w:rPr>
-          <w:sz w:val="28"/>
-          <w:szCs w:val="28"/>
-        </w:rPr>
-        <w:t xml:space="preserve"> Methods is used to convert a continuous operator problem to a discrete problem</w:t>
+        <w:t>In the area of numerical analysis, Galerkin Methods is used to convert a continuous operator problem to a discrete problem</w:t>
       </w:r>
       <w:r>
         <w:rPr>
@@ -3207,23 +3107,158 @@
           <w:sz w:val="28"/>
           <w:szCs w:val="28"/>
         </w:rPr>
-        <w:t xml:space="preserve"> There are some verities in </w:t>
+        <w:t xml:space="preserve"> There are some verities in Galerkin method.</w:t>
       </w:r>
-      <w:proofErr w:type="spellStart"/>
+    </w:p>
+    <w:p>
+      <w:pPr>
+        <w:jc w:val="both"/>
+        <w:rPr>
+          <w:sz w:val="28"/>
+          <w:szCs w:val="28"/>
+        </w:rPr>
+      </w:pPr>
+    </w:p>
+    <w:p>
+      <w:pPr>
+        <w:jc w:val="both"/>
+        <w:rPr>
+          <w:b/>
+          <w:bCs/>
+          <w:sz w:val="28"/>
+          <w:szCs w:val="28"/>
+        </w:rPr>
+      </w:pPr>
       <w:r>
         <w:rPr>
-          <w:sz w:val="28"/>
-          <w:szCs w:val="28"/>
-        </w:rPr>
-        <w:t>Galerkin</w:t>
+          <w:b/>
+          <w:bCs/>
+          <w:sz w:val="28"/>
+          <w:szCs w:val="28"/>
+        </w:rPr>
+        <w:t>HISTORY OF GALERKIN METHODS:</w:t>
       </w:r>
-      <w:proofErr w:type="spellEnd"/>
+    </w:p>
+    <w:p>
+      <w:pPr>
+        <w:jc w:val="both"/>
+        <w:rPr>
+          <w:b/>
+          <w:bCs/>
+          <w:sz w:val="28"/>
+          <w:szCs w:val="28"/>
+        </w:rPr>
+      </w:pPr>
+    </w:p>
+    <w:p>
+      <w:pPr>
+        <w:jc w:val="both"/>
+        <w:rPr>
+          <w:b/>
+          <w:bCs/>
+          <w:sz w:val="28"/>
+          <w:szCs w:val="28"/>
+        </w:rPr>
+      </w:pPr>
       <w:r>
         <w:rPr>
-          <w:sz w:val="28"/>
-          <w:szCs w:val="28"/>
-        </w:rPr>
-        <w:t xml:space="preserve"> method.</w:t>
+          <w:b/>
+          <w:bCs/>
+          <w:sz w:val="28"/>
+          <w:szCs w:val="28"/>
+        </w:rPr>
+        <w:t>PREVIOUS WORK ON GALERKIN METHOD:</w:t>
+      </w:r>
+    </w:p>
+    <w:p>
+      <w:pPr>
+        <w:jc w:val="both"/>
+        <w:rPr>
+          <w:b/>
+          <w:bCs/>
+          <w:sz w:val="28"/>
+          <w:szCs w:val="28"/>
+        </w:rPr>
+      </w:pPr>
+    </w:p>
+    <w:p>
+      <w:pPr>
+        <w:jc w:val="both"/>
+        <w:rPr>
+          <w:b/>
+          <w:bCs/>
+          <w:sz w:val="28"/>
+          <w:szCs w:val="28"/>
+        </w:rPr>
+      </w:pPr>
+      <w:r>
+        <w:rPr>
+          <w:b/>
+          <w:bCs/>
+          <w:sz w:val="28"/>
+          <w:szCs w:val="28"/>
+        </w:rPr>
+        <w:t>VARIOUS TYPEPS OF GALERKIN METHODS:</w:t>
+      </w:r>
+    </w:p>
+    <w:p>
+      <w:pPr>
+        <w:jc w:val="both"/>
+        <w:rPr>
+          <w:b/>
+          <w:bCs/>
+          <w:sz w:val="28"/>
+          <w:szCs w:val="28"/>
+        </w:rPr>
+      </w:pPr>
+      <w:r>
+        <w:rPr>
+          <w:b/>
+          <w:bCs/>
+          <w:sz w:val="28"/>
+          <w:szCs w:val="28"/>
+        </w:rPr>
+        <w:t>NORMARL GALERKIN METHOD:</w:t>
+      </w:r>
+    </w:p>
+    <w:p>
+      <w:pPr>
+        <w:jc w:val="both"/>
+        <w:rPr>
+          <w:b/>
+          <w:bCs/>
+          <w:sz w:val="28"/>
+          <w:szCs w:val="28"/>
+        </w:rPr>
+      </w:pPr>
+      <w:r>
+        <w:rPr>
+          <w:b/>
+          <w:bCs/>
+          <w:sz w:val="28"/>
+          <w:szCs w:val="28"/>
+        </w:rPr>
+        <w:t>MODIFIED GALERKIN METHOD:</w:t>
+      </w:r>
+    </w:p>
+    <w:p>
+      <w:pPr>
+        <w:jc w:val="both"/>
+        <w:rPr>
+          <w:b/>
+          <w:bCs/>
+          <w:sz w:val="28"/>
+          <w:szCs w:val="28"/>
+        </w:rPr>
+      </w:pPr>
+      <w:r>
+        <w:rPr>
+          <w:b/>
+          <w:bCs/>
+          <w:sz w:val="28"/>
+          <w:szCs w:val="28"/>
+        </w:rPr>
+        <w:t>DISCONTINUOUS GALERKIN METHOD:</w:t>
       </w:r>
     </w:p>
     <w:p>
@@ -3250,11 +3285,8 @@
       <w:pPr>
         <w:jc w:val="both"/>
         <w:rPr>
-          <w:b/>
-          <w:bCs/>
-          <w:sz w:val="28"/>
-          <w:szCs w:val="28"/>
-          <w:lang w:bidi="bn-IN"/>
+          <w:sz w:val="28"/>
+          <w:szCs w:val="28"/>
         </w:rPr>
       </w:pPr>
       <w:r>
@@ -3262,55 +3294,7 @@
           <w:sz w:val="28"/>
           <w:szCs w:val="28"/>
         </w:rPr>
-        <w:t>This method is named after Walter Ritz. It is also called Rayleigh-</w:t>
-      </w:r>
-      <w:proofErr w:type="spellStart"/>
-      <w:r>
-        <w:rPr>
-          <w:sz w:val="28"/>
-          <w:szCs w:val="28"/>
-        </w:rPr>
-        <w:t>Riz</w:t>
-      </w:r>
-      <w:proofErr w:type="spellEnd"/>
-      <w:r>
-        <w:rPr>
-          <w:sz w:val="28"/>
-          <w:szCs w:val="28"/>
-        </w:rPr>
-        <w:t xml:space="preserve"> method and the Ritz-</w:t>
-      </w:r>
-      <w:proofErr w:type="spellStart"/>
-      <w:r>
-        <w:rPr>
-          <w:sz w:val="28"/>
-          <w:szCs w:val="28"/>
-        </w:rPr>
-        <w:t>Galerkin</w:t>
-      </w:r>
-      <w:proofErr w:type="spellEnd"/>
-      <w:r>
-        <w:rPr>
-          <w:sz w:val="28"/>
-          <w:szCs w:val="28"/>
-        </w:rPr>
-        <w:t xml:space="preserve"> method. The Ritz-</w:t>
-      </w:r>
-      <w:proofErr w:type="spellStart"/>
-      <w:r>
-        <w:rPr>
-          <w:sz w:val="28"/>
-          <w:szCs w:val="28"/>
-        </w:rPr>
-        <w:t>Galerkin</w:t>
-      </w:r>
-      <w:proofErr w:type="spellEnd"/>
-      <w:r>
-        <w:rPr>
-          <w:sz w:val="28"/>
-          <w:szCs w:val="28"/>
-        </w:rPr>
-        <w:t xml:space="preserve"> method is a </w:t>
+        <w:t xml:space="preserve">This method is named after Walter Ritz. It is also called Rayleigh-Riz method and the Ritz-Galerkin method. The Ritz-Galerkin method is a </w:t>
       </w:r>
       <w:r>
         <w:rPr>
@@ -3345,23 +3329,15 @@
           <w:sz w:val="28"/>
           <w:szCs w:val="28"/>
         </w:rPr>
-        <w:t xml:space="preserve"> wave function is assumed which satisfies the boundary condition of the problem. The function </w:t>
+        <w:t xml:space="preserve"> wave function is </w:t>
       </w:r>
-      <w:proofErr w:type="gramStart"/>
       <w:r>
         <w:rPr>
           <w:sz w:val="28"/>
           <w:szCs w:val="28"/>
         </w:rPr>
-        <w:t>contain</w:t>
-      </w:r>
-      <w:proofErr w:type="gramEnd"/>
-      <w:r>
-        <w:rPr>
-          <w:sz w:val="28"/>
-          <w:szCs w:val="28"/>
-        </w:rPr>
-        <w:t xml:space="preserve"> some adjustable </w:t>
+        <w:lastRenderedPageBreak/>
+        <w:t xml:space="preserve">assumed which satisfies the boundary condition of the problem. The function contain some adjustable </w:t>
       </w:r>
       <w:r>
         <w:rPr>
@@ -3376,6 +3352,138 @@
           <w:szCs w:val="28"/>
         </w:rPr>
         <w:t xml:space="preserve"> is used to find out the satisfied solution. </w:t>
+      </w:r>
+    </w:p>
+    <w:p>
+      <w:pPr>
+        <w:jc w:val="both"/>
+        <w:rPr>
+          <w:b/>
+          <w:bCs/>
+          <w:sz w:val="28"/>
+          <w:szCs w:val="28"/>
+          <w:lang w:bidi="bn-IN"/>
+        </w:rPr>
+      </w:pPr>
+    </w:p>
+    <w:p>
+      <w:pPr>
+        <w:jc w:val="both"/>
+        <w:rPr>
+          <w:b/>
+          <w:bCs/>
+          <w:sz w:val="28"/>
+          <w:szCs w:val="28"/>
+        </w:rPr>
+      </w:pPr>
+      <w:r>
+        <w:rPr>
+          <w:b/>
+          <w:bCs/>
+          <w:sz w:val="28"/>
+          <w:szCs w:val="28"/>
+        </w:rPr>
+        <w:t>DISCONTINUOUS GALERKIN METHOD:</w:t>
+      </w:r>
+    </w:p>
+    <w:p>
+      <w:pPr>
+        <w:jc w:val="both"/>
+        <w:rPr>
+          <w:b/>
+          <w:bCs/>
+          <w:sz w:val="28"/>
+          <w:szCs w:val="28"/>
+          <w:lang w:bidi="bn-IN"/>
+        </w:rPr>
+      </w:pPr>
+      <w:r>
+        <w:rPr>
+          <w:b/>
+          <w:bCs/>
+          <w:sz w:val="28"/>
+          <w:szCs w:val="28"/>
+          <w:lang w:bidi="bn-IN"/>
+        </w:rPr>
+        <w:t>HISTORY OF DG METHOD:</w:t>
+      </w:r>
+    </w:p>
+    <w:p>
+      <w:pPr>
+        <w:jc w:val="both"/>
+        <w:rPr>
+          <w:b/>
+          <w:bCs/>
+          <w:sz w:val="28"/>
+          <w:szCs w:val="28"/>
+          <w:lang w:bidi="bn-IN"/>
+        </w:rPr>
+      </w:pPr>
+      <w:r>
+        <w:rPr>
+          <w:b/>
+          <w:bCs/>
+          <w:sz w:val="28"/>
+          <w:szCs w:val="28"/>
+          <w:lang w:bidi="bn-IN"/>
+        </w:rPr>
+        <w:t>WHY DG METHOD:</w:t>
+      </w:r>
+    </w:p>
+    <w:p>
+      <w:pPr>
+        <w:jc w:val="both"/>
+        <w:rPr>
+          <w:b/>
+          <w:bCs/>
+          <w:sz w:val="28"/>
+          <w:szCs w:val="28"/>
+          <w:lang w:bidi="bn-IN"/>
+        </w:rPr>
+      </w:pPr>
+      <w:r>
+        <w:rPr>
+          <w:b/>
+          <w:bCs/>
+          <w:sz w:val="28"/>
+          <w:szCs w:val="28"/>
+          <w:lang w:bidi="bn-IN"/>
+        </w:rPr>
+        <w:t>ALGORITHM OF DG METHOD:</w:t>
+      </w:r>
+    </w:p>
+    <w:p>
+      <w:pPr>
+        <w:jc w:val="both"/>
+        <w:rPr>
+          <w:b/>
+          <w:bCs/>
+          <w:sz w:val="28"/>
+          <w:szCs w:val="28"/>
+          <w:lang w:bidi="bn-IN"/>
+        </w:rPr>
+      </w:pPr>
+    </w:p>
+    <w:p>
+      <w:pPr>
+        <w:jc w:val="both"/>
+        <w:rPr>
+          <w:b/>
+          <w:bCs/>
+          <w:sz w:val="28"/>
+          <w:szCs w:val="28"/>
+          <w:lang w:bidi="bn-IN"/>
+        </w:rPr>
+      </w:pPr>
+      <w:r>
+        <w:rPr>
+          <w:b/>
+          <w:bCs/>
+          <w:sz w:val="28"/>
+          <w:szCs w:val="28"/>
+          <w:lang w:bidi="bn-IN"/>
+        </w:rPr>
+        <w:t>AN EXAMPLE ON DG METHODS:</w:t>
       </w:r>
     </w:p>
     <w:p>
@@ -3815,27 +3923,7 @@
           <w:sz w:val="28"/>
           <w:szCs w:val="28"/>
         </w:rPr>
-        <w:t>are known function which are continuous in the interval [</w:t>
-      </w:r>
-      <w:proofErr w:type="spellStart"/>
-      <w:proofErr w:type="gramStart"/>
-      <w:r>
-        <w:rPr>
-          <w:rFonts w:eastAsiaTheme="minorEastAsia"/>
-          <w:sz w:val="28"/>
-          <w:szCs w:val="28"/>
-        </w:rPr>
-        <w:t>a,b</w:t>
-      </w:r>
-      <w:proofErr w:type="spellEnd"/>
-      <w:proofErr w:type="gramEnd"/>
-      <w:r>
-        <w:rPr>
-          <w:rFonts w:eastAsiaTheme="minorEastAsia"/>
-          <w:sz w:val="28"/>
-          <w:szCs w:val="28"/>
-        </w:rPr>
-        <w:t xml:space="preserve">]. </w:t>
+        <w:t xml:space="preserve">are known function which are continuous in the interval [a,b]. </w:t>
       </w:r>
       <m:oMath>
         <m:sSup>
@@ -3917,25 +4005,7 @@
           <w:sz w:val="28"/>
           <w:szCs w:val="28"/>
         </w:rPr>
-        <w:t xml:space="preserve"> are single and double derivative of y. Let N&gt;0 be an integer and divide the interval [</w:t>
-      </w:r>
-      <w:proofErr w:type="gramStart"/>
-      <w:r>
-        <w:rPr>
-          <w:rFonts w:eastAsiaTheme="minorEastAsia"/>
-          <w:sz w:val="28"/>
-          <w:szCs w:val="28"/>
-        </w:rPr>
-        <w:t>a,b</w:t>
-      </w:r>
-      <w:proofErr w:type="gramEnd"/>
-      <w:r>
-        <w:rPr>
-          <w:rFonts w:eastAsiaTheme="minorEastAsia"/>
-          <w:sz w:val="28"/>
-          <w:szCs w:val="28"/>
-        </w:rPr>
-        <w:t xml:space="preserve">] into (N+1) equal subinterval. The end points of each interval are the mesh points. Let the mesh points </w:t>
+        <w:t xml:space="preserve"> are single and double derivative of y. Let N&gt;0 be an integer and divide the interval [a,b] into (N+1) equal subinterval. The end points of each interval are the mesh points. Let the mesh points </w:t>
       </w:r>
       <m:oMath>
         <m:sSub>
@@ -7010,19 +7080,8 @@
           <w:szCs w:val="28"/>
           <w:lang w:bidi="bn-IN"/>
         </w:rPr>
-        <w:t xml:space="preserve">Now using intermediate value Theorem, we can </w:t>
+        <w:t>Now using intermediate value Theorem, we can write</w:t>
       </w:r>
-      <w:proofErr w:type="gramStart"/>
-      <w:r>
-        <w:rPr>
-          <w:rFonts w:eastAsiaTheme="minorEastAsia"/>
-          <w:sz w:val="28"/>
-          <w:szCs w:val="28"/>
-          <w:lang w:bidi="bn-IN"/>
-        </w:rPr>
-        <w:t>write</w:t>
-      </w:r>
-      <w:proofErr w:type="gramEnd"/>
     </w:p>
     <w:p>
       <w:pPr>
@@ -10375,19 +10434,8 @@
           <w:szCs w:val="28"/>
           <w:lang w:bidi="bn-IN"/>
         </w:rPr>
-        <w:t xml:space="preserve"> to define the system of linear </w:t>
+        <w:t xml:space="preserve"> to define the system of linear equations</w:t>
       </w:r>
-      <w:proofErr w:type="gramStart"/>
-      <w:r>
-        <w:rPr>
-          <w:rFonts w:eastAsiaTheme="minorEastAsia"/>
-          <w:sz w:val="28"/>
-          <w:szCs w:val="28"/>
-          <w:lang w:bidi="bn-IN"/>
-        </w:rPr>
-        <w:t>equations</w:t>
-      </w:r>
-      <w:proofErr w:type="gramEnd"/>
     </w:p>
     <w:p>
       <w:pPr>
@@ -11090,27 +11138,7 @@
           <w:szCs w:val="28"/>
           <w:lang w:bidi="bn-IN"/>
         </w:rPr>
-        <w:t xml:space="preserve">for each </w:t>
-      </w:r>
-      <w:proofErr w:type="spellStart"/>
-      <w:r>
-        <w:rPr>
-          <w:rFonts w:eastAsiaTheme="minorEastAsia"/>
-          <w:sz w:val="28"/>
-          <w:szCs w:val="28"/>
-          <w:lang w:bidi="bn-IN"/>
-        </w:rPr>
-        <w:t>i</w:t>
-      </w:r>
-      <w:proofErr w:type="spellEnd"/>
-      <w:r>
-        <w:rPr>
-          <w:rFonts w:eastAsiaTheme="minorEastAsia"/>
-          <w:sz w:val="28"/>
-          <w:szCs w:val="28"/>
-          <w:lang w:bidi="bn-IN"/>
-        </w:rPr>
-        <w:t xml:space="preserve"> = 1, 2, . . ., N.</w:t>
+        <w:t>for each i = 1, 2, . . ., N.</w:t>
       </w:r>
     </w:p>
     <w:p>
@@ -11769,47 +11797,7 @@
           <w:szCs w:val="28"/>
           <w:lang w:bidi="bn-IN"/>
         </w:rPr>
-        <w:t xml:space="preserve">For </w:t>
-      </w:r>
-      <w:proofErr w:type="spellStart"/>
-      <w:r>
-        <w:rPr>
-          <w:rFonts w:eastAsiaTheme="minorEastAsia"/>
-          <w:sz w:val="28"/>
-          <w:szCs w:val="28"/>
-          <w:lang w:bidi="bn-IN"/>
-        </w:rPr>
-        <w:t>i</w:t>
-      </w:r>
-      <w:proofErr w:type="spellEnd"/>
-      <w:r>
-        <w:rPr>
-          <w:rFonts w:eastAsiaTheme="minorEastAsia"/>
-          <w:sz w:val="28"/>
-          <w:szCs w:val="28"/>
-          <w:lang w:bidi="bn-IN"/>
-        </w:rPr>
-        <w:t>=1,</w:t>
-      </w:r>
-      <w:proofErr w:type="gramStart"/>
-      <w:r>
-        <w:rPr>
-          <w:rFonts w:eastAsiaTheme="minorEastAsia"/>
-          <w:sz w:val="28"/>
-          <w:szCs w:val="28"/>
-          <w:lang w:bidi="bn-IN"/>
-        </w:rPr>
-        <w:t>2,3,…</w:t>
-      </w:r>
-      <w:proofErr w:type="gramEnd"/>
-      <w:r>
-        <w:rPr>
-          <w:rFonts w:eastAsiaTheme="minorEastAsia"/>
-          <w:sz w:val="28"/>
-          <w:szCs w:val="28"/>
-          <w:lang w:bidi="bn-IN"/>
-        </w:rPr>
-        <w:t xml:space="preserve">…N ,the resulting system of (12)j can be written in the tridiagonal </w:t>
+        <w:t xml:space="preserve">For i=1,2,3,……N ,the resulting system of (12)j can be written in the tridiagonal </w:t>
       </w:r>
       <m:oMath>
         <m:r>
@@ -11870,7 +11858,6 @@
           <w:lang w:bidi="bn-IN"/>
         </w:rPr>
       </w:pPr>
-      <w:proofErr w:type="gramStart"/>
       <w:r>
         <w:rPr>
           <w:rFonts w:eastAsiaTheme="minorEastAsia"/>
@@ -11878,17 +11865,7 @@
           <w:szCs w:val="28"/>
           <w:lang w:bidi="bn-IN"/>
         </w:rPr>
-        <w:t>Where</w:t>
-      </w:r>
-      <w:proofErr w:type="gramEnd"/>
-      <w:r>
-        <w:rPr>
-          <w:rFonts w:eastAsiaTheme="minorEastAsia"/>
-          <w:sz w:val="28"/>
-          <w:szCs w:val="28"/>
-          <w:lang w:bidi="bn-IN"/>
-        </w:rPr>
-        <w:t>,</w:t>
+        <w:t>Where,</w:t>
       </w:r>
     </w:p>
     <w:p>
@@ -12967,27 +12944,7 @@
           <w:szCs w:val="28"/>
           <w:lang w:bidi="bn-IN"/>
         </w:rPr>
-        <w:t xml:space="preserve">By solving the </w:t>
-      </w:r>
-      <w:proofErr w:type="gramStart"/>
-      <w:r>
-        <w:rPr>
-          <w:rFonts w:eastAsiaTheme="minorEastAsia"/>
-          <w:sz w:val="28"/>
-          <w:szCs w:val="28"/>
-          <w:lang w:bidi="bn-IN"/>
-        </w:rPr>
-        <w:t>matrix</w:t>
-      </w:r>
-      <w:proofErr w:type="gramEnd"/>
-      <w:r>
-        <w:rPr>
-          <w:rFonts w:eastAsiaTheme="minorEastAsia"/>
-          <w:sz w:val="28"/>
-          <w:szCs w:val="28"/>
-          <w:lang w:bidi="bn-IN"/>
-        </w:rPr>
-        <w:t xml:space="preserve"> we can get the approximate values in the mesh po</w:t>
+        <w:t>By solving the matrix we can get the approximate values in the mesh po</w:t>
       </w:r>
       <w:r>
         <w:rPr>
@@ -13669,49 +13626,7 @@
           <w:szCs w:val="28"/>
           <w:lang w:bidi="bn-IN"/>
         </w:rPr>
-        <w:t xml:space="preserve">For this two </w:t>
-      </w:r>
-      <w:proofErr w:type="gramStart"/>
-      <w:r>
-        <w:rPr>
-          <w:rFonts w:eastAsiaTheme="minorEastAsia"/>
-          <w:sz w:val="28"/>
-          <w:szCs w:val="28"/>
-          <w:lang w:bidi="bn-IN"/>
-        </w:rPr>
-        <w:t>dimensional  problem</w:t>
-      </w:r>
-      <w:proofErr w:type="gramEnd"/>
-      <w:r>
-        <w:rPr>
-          <w:rFonts w:eastAsiaTheme="minorEastAsia"/>
-          <w:sz w:val="28"/>
-          <w:szCs w:val="28"/>
-          <w:lang w:bidi="bn-IN"/>
-        </w:rPr>
-        <w:t xml:space="preserve"> we have to choose integer N and M greater than zero. Let’s divide the interval [</w:t>
-      </w:r>
-      <w:proofErr w:type="spellStart"/>
-      <w:proofErr w:type="gramStart"/>
-      <w:r>
-        <w:rPr>
-          <w:rFonts w:eastAsiaTheme="minorEastAsia"/>
-          <w:sz w:val="28"/>
-          <w:szCs w:val="28"/>
-          <w:lang w:bidi="bn-IN"/>
-        </w:rPr>
-        <w:t>a,b</w:t>
-      </w:r>
-      <w:proofErr w:type="spellEnd"/>
-      <w:proofErr w:type="gramEnd"/>
-      <w:r>
-        <w:rPr>
-          <w:rFonts w:eastAsiaTheme="minorEastAsia"/>
-          <w:sz w:val="28"/>
-          <w:szCs w:val="28"/>
-          <w:lang w:bidi="bn-IN"/>
-        </w:rPr>
-        <w:t>]</w:t>
+        <w:t>For this two dimensional  problem we have to choose integer N and M greater than zero. Let’s divide the interval [a,b]</w:t>
       </w:r>
       <w:r>
         <w:rPr>
@@ -13720,27 +13635,7 @@
           <w:szCs w:val="28"/>
           <w:lang w:bidi="bn-IN"/>
         </w:rPr>
-        <w:t xml:space="preserve"> into N subinterval and [</w:t>
-      </w:r>
-      <w:proofErr w:type="spellStart"/>
-      <w:r>
-        <w:rPr>
-          <w:rFonts w:eastAsiaTheme="minorEastAsia"/>
-          <w:sz w:val="28"/>
-          <w:szCs w:val="28"/>
-          <w:lang w:bidi="bn-IN"/>
-        </w:rPr>
-        <w:t>c,d</w:t>
-      </w:r>
-      <w:proofErr w:type="spellEnd"/>
-      <w:r>
-        <w:rPr>
-          <w:rFonts w:eastAsiaTheme="minorEastAsia"/>
-          <w:sz w:val="28"/>
-          <w:szCs w:val="28"/>
-          <w:lang w:bidi="bn-IN"/>
-        </w:rPr>
-        <w:t>] into M subinterval</w:t>
+        <w:t xml:space="preserve"> into N subinterval and [c,d] into M subinterval</w:t>
       </w:r>
       <w:r>
         <w:rPr>
@@ -15235,19 +15130,8 @@
           <w:szCs w:val="28"/>
           <w:lang w:bidi="bn-IN"/>
         </w:rPr>
-        <w:t xml:space="preserve"> , after Tailor series expansion we get the centered-difference </w:t>
+        <w:t xml:space="preserve"> , after Tailor series expansion we get the centered-difference formula</w:t>
       </w:r>
-      <w:proofErr w:type="gramStart"/>
-      <w:r>
-        <w:rPr>
-          <w:rFonts w:eastAsiaTheme="minorEastAsia"/>
-          <w:sz w:val="28"/>
-          <w:szCs w:val="28"/>
-          <w:lang w:bidi="bn-IN"/>
-        </w:rPr>
-        <w:t>formula</w:t>
-      </w:r>
-      <w:proofErr w:type="gramEnd"/>
     </w:p>
     <w:p>
       <w:pPr>
@@ -16288,27 +16172,7 @@
           <w:szCs w:val="28"/>
           <w:lang w:bidi="bn-IN"/>
         </w:rPr>
-        <w:t xml:space="preserve">Putting </w:t>
-      </w:r>
-      <w:proofErr w:type="gramStart"/>
-      <w:r>
-        <w:rPr>
-          <w:rFonts w:eastAsiaTheme="minorEastAsia"/>
-          <w:sz w:val="28"/>
-          <w:szCs w:val="28"/>
-          <w:lang w:bidi="bn-IN"/>
-        </w:rPr>
-        <w:t>this values</w:t>
-      </w:r>
-      <w:proofErr w:type="gramEnd"/>
-      <w:r>
-        <w:rPr>
-          <w:rFonts w:eastAsiaTheme="minorEastAsia"/>
-          <w:sz w:val="28"/>
-          <w:szCs w:val="28"/>
-          <w:lang w:bidi="bn-IN"/>
-        </w:rPr>
-        <w:t xml:space="preserve"> in (13) we get</w:t>
+        <w:t>Putting this values in (13) we get</w:t>
       </w:r>
     </w:p>
     <w:p>
@@ -17720,59 +17584,8 @@
           <w:lang w:bidi="bn-IN"/>
         </w:rPr>
         <w:lastRenderedPageBreak/>
-        <w:t xml:space="preserve">for each </w:t>
+        <w:t>for each i = 1, 2, . . . , n − 1 and j = 1, 2, . . . , m − 1. The boundary conditions are</w:t>
       </w:r>
-      <w:proofErr w:type="spellStart"/>
-      <w:r>
-        <w:rPr>
-          <w:rFonts w:eastAsiaTheme="minorEastAsia"/>
-          <w:sz w:val="28"/>
-          <w:szCs w:val="28"/>
-          <w:lang w:bidi="bn-IN"/>
-        </w:rPr>
-        <w:t>i</w:t>
-      </w:r>
-      <w:proofErr w:type="spellEnd"/>
-      <w:r>
-        <w:rPr>
-          <w:rFonts w:eastAsiaTheme="minorEastAsia"/>
-          <w:sz w:val="28"/>
-          <w:szCs w:val="28"/>
-          <w:lang w:bidi="bn-IN"/>
-        </w:rPr>
-        <w:t xml:space="preserve"> = 1, 2, </w:t>
-      </w:r>
-      <w:proofErr w:type="gramStart"/>
-      <w:r>
-        <w:rPr>
-          <w:rFonts w:eastAsiaTheme="minorEastAsia"/>
-          <w:sz w:val="28"/>
-          <w:szCs w:val="28"/>
-          <w:lang w:bidi="bn-IN"/>
-        </w:rPr>
-        <w:t>. . . ,</w:t>
-      </w:r>
-      <w:proofErr w:type="gramEnd"/>
-      <w:r>
-        <w:rPr>
-          <w:rFonts w:eastAsiaTheme="minorEastAsia"/>
-          <w:sz w:val="28"/>
-          <w:szCs w:val="28"/>
-          <w:lang w:bidi="bn-IN"/>
-        </w:rPr>
-        <w:t xml:space="preserve"> n − 1 and j = 1, 2, . . . , m − 1. The boundary conditions </w:t>
-      </w:r>
-      <w:proofErr w:type="gramStart"/>
-      <w:r>
-        <w:rPr>
-          <w:rFonts w:eastAsiaTheme="minorEastAsia"/>
-          <w:sz w:val="28"/>
-          <w:szCs w:val="28"/>
-          <w:lang w:bidi="bn-IN"/>
-        </w:rPr>
-        <w:t>are</w:t>
-      </w:r>
-      <w:proofErr w:type="gramEnd"/>
     </w:p>
     <w:p>
       <w:pPr>
@@ -18678,19 +18491,8 @@
           <w:szCs w:val="28"/>
           <w:lang w:bidi="bn-IN"/>
         </w:rPr>
-        <w:t xml:space="preserve"> </w:t>
+        <w:t xml:space="preserve"> is</w:t>
       </w:r>
-      <w:proofErr w:type="gramStart"/>
-      <w:r>
-        <w:rPr>
-          <w:rFonts w:eastAsiaTheme="minorEastAsia"/>
-          <w:sz w:val="28"/>
-          <w:szCs w:val="28"/>
-          <w:lang w:bidi="bn-IN"/>
-        </w:rPr>
-        <w:t>is</w:t>
-      </w:r>
-      <w:proofErr w:type="gramEnd"/>
     </w:p>
     <w:p>
       <w:pPr>
@@ -19330,47 +19132,7 @@
           <w:szCs w:val="28"/>
           <w:lang w:bidi="bn-IN"/>
         </w:rPr>
-        <w:t xml:space="preserve">for each </w:t>
-      </w:r>
-      <w:proofErr w:type="spellStart"/>
-      <w:r>
-        <w:rPr>
-          <w:rFonts w:eastAsiaTheme="minorEastAsia"/>
-          <w:sz w:val="28"/>
-          <w:szCs w:val="28"/>
-          <w:lang w:bidi="bn-IN"/>
-        </w:rPr>
-        <w:t>i</w:t>
-      </w:r>
-      <w:proofErr w:type="spellEnd"/>
-      <w:r>
-        <w:rPr>
-          <w:rFonts w:eastAsiaTheme="minorEastAsia"/>
-          <w:sz w:val="28"/>
-          <w:szCs w:val="28"/>
-          <w:lang w:bidi="bn-IN"/>
-        </w:rPr>
-        <w:t xml:space="preserve"> = 1, 2, </w:t>
-      </w:r>
-      <w:proofErr w:type="gramStart"/>
-      <w:r>
-        <w:rPr>
-          <w:rFonts w:eastAsiaTheme="minorEastAsia"/>
-          <w:sz w:val="28"/>
-          <w:szCs w:val="28"/>
-          <w:lang w:bidi="bn-IN"/>
-        </w:rPr>
-        <w:t>. . . ,</w:t>
-      </w:r>
-      <w:proofErr w:type="gramEnd"/>
-      <w:r>
-        <w:rPr>
-          <w:rFonts w:eastAsiaTheme="minorEastAsia"/>
-          <w:sz w:val="28"/>
-          <w:szCs w:val="28"/>
-          <w:lang w:bidi="bn-IN"/>
-        </w:rPr>
-        <w:t xml:space="preserve"> n − 1 and j = 1, 2, . . . , m − 1, and</w:t>
+        <w:t>for each i = 1, 2, . . . , n − 1 and j = 1, 2, . . . , m − 1, and</w:t>
       </w:r>
     </w:p>
     <w:p>
@@ -20342,6 +20104,138 @@
         </w:tabs>
         <w:rPr>
           <w:rFonts w:eastAsiaTheme="minorEastAsia"/>
+          <w:b/>
+          <w:bCs/>
+          <w:sz w:val="28"/>
+          <w:szCs w:val="28"/>
+          <w:lang w:bidi="bn-IN"/>
+        </w:rPr>
+      </w:pPr>
+      <w:r>
+        <w:rPr>
+          <w:rFonts w:eastAsiaTheme="minorEastAsia"/>
+          <w:b/>
+          <w:bCs/>
+          <w:sz w:val="28"/>
+          <w:szCs w:val="28"/>
+          <w:lang w:bidi="bn-IN"/>
+        </w:rPr>
+        <w:t>AN EXAMPLE ON CENTRAL DIFFERENCE FORMULA:</w:t>
+      </w:r>
+    </w:p>
+    <w:p>
+      <w:pPr>
+        <w:tabs>
+          <w:tab w:val="left" w:pos="3330"/>
+        </w:tabs>
+        <w:rPr>
+          <w:rFonts w:eastAsiaTheme="minorEastAsia"/>
+          <w:b/>
+          <w:bCs/>
+          <w:sz w:val="28"/>
+          <w:szCs w:val="28"/>
+          <w:lang w:bidi="bn-IN"/>
+        </w:rPr>
+      </w:pPr>
+    </w:p>
+    <w:p>
+      <w:pPr>
+        <w:tabs>
+          <w:tab w:val="left" w:pos="3330"/>
+        </w:tabs>
+        <w:rPr>
+          <w:rFonts w:eastAsiaTheme="minorEastAsia"/>
+          <w:b/>
+          <w:bCs/>
+          <w:sz w:val="28"/>
+          <w:szCs w:val="28"/>
+          <w:lang w:bidi="bn-IN"/>
+        </w:rPr>
+      </w:pPr>
+      <w:r>
+        <w:rPr>
+          <w:rFonts w:eastAsiaTheme="minorEastAsia"/>
+          <w:b/>
+          <w:bCs/>
+          <w:sz w:val="28"/>
+          <w:szCs w:val="28"/>
+          <w:lang w:bidi="bn-IN"/>
+        </w:rPr>
+        <w:t>COMPARISN</w:t>
+      </w:r>
+      <w:r>
+        <w:rPr>
+          <w:rFonts w:eastAsiaTheme="minorEastAsia"/>
+          <w:b/>
+          <w:bCs/>
+          <w:sz w:val="28"/>
+          <w:szCs w:val="28"/>
+          <w:lang w:bidi="bn-IN"/>
+        </w:rPr>
+        <w:t xml:space="preserve"> BETWEEN THE TWO METHODS MATH:</w:t>
+      </w:r>
+    </w:p>
+    <w:p>
+      <w:pPr>
+        <w:tabs>
+          <w:tab w:val="left" w:pos="3330"/>
+        </w:tabs>
+        <w:rPr>
+          <w:rFonts w:eastAsiaTheme="minorEastAsia"/>
+          <w:b/>
+          <w:bCs/>
+          <w:sz w:val="28"/>
+          <w:szCs w:val="28"/>
+          <w:lang w:bidi="bn-IN"/>
+        </w:rPr>
+      </w:pPr>
+    </w:p>
+    <w:p>
+      <w:pPr>
+        <w:tabs>
+          <w:tab w:val="left" w:pos="3330"/>
+        </w:tabs>
+        <w:rPr>
+          <w:rFonts w:eastAsiaTheme="minorEastAsia"/>
+          <w:b/>
+          <w:bCs/>
+          <w:sz w:val="28"/>
+          <w:szCs w:val="28"/>
+          <w:lang w:bidi="bn-IN"/>
+        </w:rPr>
+      </w:pPr>
+      <w:r>
+        <w:rPr>
+          <w:rFonts w:eastAsiaTheme="minorEastAsia"/>
+          <w:b/>
+          <w:bCs/>
+          <w:sz w:val="28"/>
+          <w:szCs w:val="28"/>
+          <w:lang w:bidi="bn-IN"/>
+        </w:rPr>
+        <w:t>CONCLUSION:</w:t>
+      </w:r>
+    </w:p>
+    <w:p>
+      <w:pPr>
+        <w:tabs>
+          <w:tab w:val="left" w:pos="3330"/>
+        </w:tabs>
+        <w:rPr>
+          <w:rFonts w:eastAsiaTheme="minorEastAsia"/>
+          <w:sz w:val="28"/>
+          <w:szCs w:val="28"/>
+          <w:lang w:bidi="bn-IN"/>
+        </w:rPr>
+      </w:pPr>
+    </w:p>
+    <w:p>
+      <w:pPr>
+        <w:tabs>
+          <w:tab w:val="left" w:pos="3330"/>
+        </w:tabs>
+        <w:rPr>
+          <w:rFonts w:eastAsiaTheme="minorEastAsia"/>
           <w:sz w:val="28"/>
           <w:szCs w:val="28"/>
           <w:lang w:bidi="bn-IN"/>
@@ -20566,21 +20460,8 @@
           <w:szCs w:val="28"/>
           <w:lang w:bidi="bn-IN"/>
         </w:rPr>
-        <w:t xml:space="preserve">2.Numerical analysis by </w:t>
+        <w:t>2.Numerical analysis by berden</w:t>
       </w:r>
-      <w:proofErr w:type="spellStart"/>
-      <w:r>
-        <w:rPr>
-          <w:rFonts w:eastAsiaTheme="minorEastAsia"/>
-          <w:b/>
-          <w:bCs/>
-          <w:sz w:val="28"/>
-          <w:szCs w:val="28"/>
-          <w:lang w:bidi="bn-IN"/>
-        </w:rPr>
-        <w:t>berden</w:t>
-      </w:r>
-      <w:proofErr w:type="spellEnd"/>
     </w:p>
     <w:p>
       <w:pPr>
@@ -20623,68 +20504,7 @@
           <w:szCs w:val="28"/>
           <w:lang w:bidi="bn-IN"/>
         </w:rPr>
-        <w:t xml:space="preserve">Fundamentals of Finite Element </w:t>
-      </w:r>
-      <w:proofErr w:type="gramStart"/>
-      <w:r>
-        <w:rPr>
-          <w:rFonts w:eastAsiaTheme="minorEastAsia"/>
-          <w:b/>
-          <w:bCs/>
-          <w:sz w:val="28"/>
-          <w:szCs w:val="28"/>
-          <w:lang w:bidi="bn-IN"/>
-        </w:rPr>
-        <w:t>Analysis(</w:t>
-      </w:r>
-      <w:proofErr w:type="spellStart"/>
-      <w:proofErr w:type="gramEnd"/>
-      <w:r>
-        <w:rPr>
-          <w:rFonts w:eastAsiaTheme="minorEastAsia"/>
-          <w:b/>
-          <w:bCs/>
-          <w:sz w:val="28"/>
-          <w:szCs w:val="28"/>
-          <w:lang w:bidi="bn-IN"/>
-        </w:rPr>
-        <w:t>Ioannis</w:t>
-      </w:r>
-      <w:proofErr w:type="spellEnd"/>
-      <w:r>
-        <w:rPr>
-          <w:rFonts w:eastAsiaTheme="minorEastAsia"/>
-          <w:b/>
-          <w:bCs/>
-          <w:sz w:val="28"/>
-          <w:szCs w:val="28"/>
-          <w:lang w:bidi="bn-IN"/>
-        </w:rPr>
-        <w:t xml:space="preserve"> </w:t>
-      </w:r>
-      <w:proofErr w:type="spellStart"/>
-      <w:r>
-        <w:rPr>
-          <w:rFonts w:eastAsiaTheme="minorEastAsia"/>
-          <w:b/>
-          <w:bCs/>
-          <w:sz w:val="28"/>
-          <w:szCs w:val="28"/>
-          <w:lang w:bidi="bn-IN"/>
-        </w:rPr>
-        <w:t>Koutromanos</w:t>
-      </w:r>
-      <w:proofErr w:type="spellEnd"/>
-      <w:r>
-        <w:rPr>
-          <w:rFonts w:eastAsiaTheme="minorEastAsia"/>
-          <w:b/>
-          <w:bCs/>
-          <w:sz w:val="28"/>
-          <w:szCs w:val="28"/>
-          <w:lang w:bidi="bn-IN"/>
-        </w:rPr>
-        <w:t>)</w:t>
+        <w:t>Fundamentals of Finite Element Analysis(Ioannis Koutromanos)</w:t>
       </w:r>
     </w:p>
     <w:sectPr>
@@ -21572,4 +21392,16 @@
     </a:ext>
   </a:extLst>
 </a:theme>
+</file>
+
+<file path=customXml/item1.xml><?xml version="1.0" encoding="utf-8"?>
+<b:Sources xmlns:b="http://schemas.openxmlformats.org/officeDocument/2006/bibliography" xmlns="http://schemas.openxmlformats.org/officeDocument/2006/bibliography" SelectedStyle="\APASixthEditionOfficeOnline.xsl" StyleName="APA" Version="6"/>
+</file>
+
+<file path=customXml/itemProps1.xml><?xml version="1.0" encoding="utf-8"?>
+<ds:datastoreItem xmlns:ds="http://schemas.openxmlformats.org/officeDocument/2006/customXml" ds:itemID="{9BD75167-5264-441B-9A2F-EFD36CF1DCFE}">
+  <ds:schemaRefs>
+    <ds:schemaRef ds:uri="http://schemas.openxmlformats.org/officeDocument/2006/bibliography"/>
+  </ds:schemaRefs>
+</ds:datastoreItem>
 </file>
</xml_diff>

<commit_message>
Modified galerkin method has been added and some other finite element methods has been added too
</commit_message>
<xml_diff>
--- a/CENTRAL DIFFERENCE FORMULA.docx
+++ b/CENTRAL DIFFERENCE FORMULA.docx
@@ -481,7 +481,25 @@
           <w:sz w:val="28"/>
           <w:szCs w:val="28"/>
         </w:rPr>
-        <w:t>For ordinary differential equations there are some method for finding approximate solution. They are,</w:t>
+        <w:t xml:space="preserve">For ordinary differential equations there are some </w:t>
+      </w:r>
+      <w:proofErr w:type="gramStart"/>
+      <w:r>
+        <w:rPr>
+          <w:rFonts w:ascii="Arial" w:hAnsi="Arial" w:cs="Arial"/>
+          <w:sz w:val="28"/>
+          <w:szCs w:val="28"/>
+        </w:rPr>
+        <w:t>method</w:t>
+      </w:r>
+      <w:proofErr w:type="gramEnd"/>
+      <w:r>
+        <w:rPr>
+          <w:rFonts w:ascii="Arial" w:hAnsi="Arial" w:cs="Arial"/>
+          <w:sz w:val="28"/>
+          <w:szCs w:val="28"/>
+        </w:rPr>
+        <w:t xml:space="preserve"> for finding approximate solution. They are,</w:t>
       </w:r>
     </w:p>
     <w:p>
@@ -707,7 +725,25 @@
           <w:sz w:val="28"/>
           <w:szCs w:val="28"/>
         </w:rPr>
-        <w:t xml:space="preserve">Consider that we want to find out  the shape of an unknown curve which starts at a given point and satisfied a given differential equation. </w:t>
+        <w:t xml:space="preserve">Consider that we want to find </w:t>
+      </w:r>
+      <w:proofErr w:type="gramStart"/>
+      <w:r>
+        <w:rPr>
+          <w:rFonts w:ascii="Arial" w:hAnsi="Arial" w:cs="Arial"/>
+          <w:sz w:val="28"/>
+          <w:szCs w:val="28"/>
+        </w:rPr>
+        <w:t>out  the</w:t>
+      </w:r>
+      <w:proofErr w:type="gramEnd"/>
+      <w:r>
+        <w:rPr>
+          <w:rFonts w:ascii="Arial" w:hAnsi="Arial" w:cs="Arial"/>
+          <w:sz w:val="28"/>
+          <w:szCs w:val="28"/>
+        </w:rPr>
+        <w:t xml:space="preserve"> shape of an unknown curve which starts at a given point and satisfied a given differential equation. </w:t>
       </w:r>
       <w:r>
         <w:rPr>
@@ -2005,7 +2041,25 @@
           <w:sz w:val="28"/>
           <w:szCs w:val="28"/>
         </w:rPr>
-        <w:t xml:space="preserve">The Euler method is explicit, i.e. the solution </w:t>
+        <w:t xml:space="preserve">The Euler method is explicit, </w:t>
+      </w:r>
+      <w:proofErr w:type="gramStart"/>
+      <w:r>
+        <w:rPr>
+          <w:rFonts w:ascii="Arial" w:hAnsi="Arial" w:cs="Arial"/>
+          <w:sz w:val="28"/>
+          <w:szCs w:val="28"/>
+        </w:rPr>
+        <w:t>i.e.</w:t>
+      </w:r>
+      <w:proofErr w:type="gramEnd"/>
+      <w:r>
+        <w:rPr>
+          <w:rFonts w:ascii="Arial" w:hAnsi="Arial" w:cs="Arial"/>
+          <w:sz w:val="28"/>
+          <w:szCs w:val="28"/>
+        </w:rPr>
+        <w:t xml:space="preserve"> the solution </w:t>
       </w:r>
       <m:oMath>
         <m:sSub>
@@ -4105,7 +4159,25 @@
           <w:sz w:val="28"/>
           <w:szCs w:val="28"/>
         </w:rPr>
-        <w:t>Where y is the unknown function of time t. We have to approximate this function. We have the rate of change of y and  the initial condition. Now take a step size h&gt;0 and let</w:t>
+        <w:t xml:space="preserve">Where y is the unknown function of time t. We have to approximate this function. We have the rate of change of y </w:t>
+      </w:r>
+      <w:proofErr w:type="gramStart"/>
+      <w:r>
+        <w:rPr>
+          <w:rFonts w:ascii="Arial" w:eastAsiaTheme="minorEastAsia" w:hAnsi="Arial" w:cs="Arial"/>
+          <w:sz w:val="28"/>
+          <w:szCs w:val="28"/>
+        </w:rPr>
+        <w:t>and  the</w:t>
+      </w:r>
+      <w:proofErr w:type="gramEnd"/>
+      <w:r>
+        <w:rPr>
+          <w:rFonts w:ascii="Arial" w:eastAsiaTheme="minorEastAsia" w:hAnsi="Arial" w:cs="Arial"/>
+          <w:sz w:val="28"/>
+          <w:szCs w:val="28"/>
+        </w:rPr>
+        <w:t xml:space="preserve"> initial condition. Now take a step size h&gt;0 and let</w:t>
       </w:r>
     </w:p>
     <w:p>
@@ -4525,7 +4597,25 @@
           <w:sz w:val="28"/>
           <w:szCs w:val="28"/>
         </w:rPr>
-        <w:t>For n = 0,1,2,3,… using</w:t>
+        <w:t>For n = 0,1,</w:t>
+      </w:r>
+      <w:proofErr w:type="gramStart"/>
+      <w:r>
+        <w:rPr>
+          <w:rFonts w:ascii="Arial" w:eastAsiaTheme="minorEastAsia" w:hAnsi="Arial" w:cs="Arial"/>
+          <w:sz w:val="28"/>
+          <w:szCs w:val="28"/>
+        </w:rPr>
+        <w:t>2,3,…</w:t>
+      </w:r>
+      <w:proofErr w:type="gramEnd"/>
+      <w:r>
+        <w:rPr>
+          <w:rFonts w:ascii="Arial" w:eastAsiaTheme="minorEastAsia" w:hAnsi="Arial" w:cs="Arial"/>
+          <w:sz w:val="28"/>
+          <w:szCs w:val="28"/>
+        </w:rPr>
+        <w:t xml:space="preserve"> using</w:t>
       </w:r>
     </w:p>
     <w:p>
@@ -5283,23 +5373,7 @@
                   <w:sz w:val="28"/>
                   <w:szCs w:val="28"/>
                 </w:rPr>
-                <m:t>+</m:t>
-              </m:r>
-              <m:r>
-                <w:rPr>
-                  <w:rFonts w:ascii="Cambria Math" w:eastAsiaTheme="minorEastAsia" w:hAnsi="Cambria Math" w:cs="Arial"/>
-                  <w:sz w:val="28"/>
-                  <w:szCs w:val="28"/>
-                </w:rPr>
-                <m:t>h</m:t>
-              </m:r>
-              <m:r>
-                <w:rPr>
-                  <w:rFonts w:ascii="Cambria Math" w:eastAsiaTheme="minorEastAsia" w:hAnsi="Cambria Math" w:cs="Arial"/>
-                  <w:sz w:val="28"/>
-                  <w:szCs w:val="28"/>
-                </w:rPr>
-                <m:t>,</m:t>
+                <m:t>+h,</m:t>
               </m:r>
               <m:sSub>
                 <m:sSubPr>
@@ -5339,15 +5413,7 @@
                   <w:sz w:val="28"/>
                   <w:szCs w:val="28"/>
                 </w:rPr>
-                <m:t>+</m:t>
-              </m:r>
-              <m:r>
-                <w:rPr>
-                  <w:rFonts w:ascii="Cambria Math" w:eastAsiaTheme="minorEastAsia" w:hAnsi="Cambria Math" w:cs="Arial"/>
-                  <w:sz w:val="28"/>
-                  <w:szCs w:val="28"/>
-                </w:rPr>
-                <m:t>h</m:t>
+                <m:t>+h</m:t>
               </m:r>
               <m:sSub>
                 <m:sSubPr>
@@ -5635,7 +5701,25 @@
           <w:sz w:val="28"/>
           <w:szCs w:val="28"/>
         </w:rPr>
-        <w:t xml:space="preserve"> added with the weighted average of four increments where each increment is the product of the size of the interval , h, and an estimated slope specified by  function f on the right-hand side of the differential equation. </w:t>
+        <w:t xml:space="preserve"> added with the weighted average of four increments where each increment is the product of the size of the </w:t>
+      </w:r>
+      <w:proofErr w:type="gramStart"/>
+      <w:r>
+        <w:rPr>
+          <w:rFonts w:ascii="Arial" w:eastAsiaTheme="minorEastAsia" w:hAnsi="Arial" w:cs="Arial"/>
+          <w:sz w:val="28"/>
+          <w:szCs w:val="28"/>
+        </w:rPr>
+        <w:t>interval ,</w:t>
+      </w:r>
+      <w:proofErr w:type="gramEnd"/>
+      <w:r>
+        <w:rPr>
+          <w:rFonts w:ascii="Arial" w:eastAsiaTheme="minorEastAsia" w:hAnsi="Arial" w:cs="Arial"/>
+          <w:sz w:val="28"/>
+          <w:szCs w:val="28"/>
+        </w:rPr>
+        <w:t xml:space="preserve"> h, and an estimated slope specified by  function f on the right-hand side of the differential equation. </w:t>
       </w:r>
     </w:p>
     <w:p>
@@ -5789,7 +5873,25 @@
           <w:sz w:val="28"/>
           <w:szCs w:val="28"/>
         </w:rPr>
-        <w:t xml:space="preserve"> is the slope at the midpoint of the interval , using y and </w:t>
+        <w:t xml:space="preserve"> is the slope at the midpoint of the </w:t>
+      </w:r>
+      <w:proofErr w:type="gramStart"/>
+      <w:r>
+        <w:rPr>
+          <w:rFonts w:ascii="Arial" w:eastAsiaTheme="minorEastAsia" w:hAnsi="Arial" w:cs="Arial"/>
+          <w:sz w:val="28"/>
+          <w:szCs w:val="28"/>
+        </w:rPr>
+        <w:t>interval ,</w:t>
+      </w:r>
+      <w:proofErr w:type="gramEnd"/>
+      <w:r>
+        <w:rPr>
+          <w:rFonts w:ascii="Arial" w:eastAsiaTheme="minorEastAsia" w:hAnsi="Arial" w:cs="Arial"/>
+          <w:sz w:val="28"/>
+          <w:szCs w:val="28"/>
+        </w:rPr>
+        <w:t xml:space="preserve"> using y and </w:t>
       </w:r>
       <m:oMath>
         <m:sSub>
@@ -6005,7 +6107,25 @@
           <w:sz w:val="28"/>
           <w:szCs w:val="28"/>
         </w:rPr>
-        <w:t xml:space="preserve"> the end of the interval , using y and </w:t>
+        <w:t xml:space="preserve"> the end of the </w:t>
+      </w:r>
+      <w:proofErr w:type="gramStart"/>
+      <w:r>
+        <w:rPr>
+          <w:rFonts w:ascii="Arial" w:eastAsiaTheme="minorEastAsia" w:hAnsi="Arial" w:cs="Arial"/>
+          <w:sz w:val="28"/>
+          <w:szCs w:val="28"/>
+        </w:rPr>
+        <w:t>interval ,</w:t>
+      </w:r>
+      <w:proofErr w:type="gramEnd"/>
+      <w:r>
+        <w:rPr>
+          <w:rFonts w:ascii="Arial" w:eastAsiaTheme="minorEastAsia" w:hAnsi="Arial" w:cs="Arial"/>
+          <w:sz w:val="28"/>
+          <w:szCs w:val="28"/>
+        </w:rPr>
+        <w:t xml:space="preserve"> using y and </w:t>
       </w:r>
       <m:oMath>
         <m:sSub>
@@ -6685,23 +6805,7 @@
               <w:sz w:val="28"/>
               <w:szCs w:val="28"/>
             </w:rPr>
-            <m:t>-f(x</m:t>
-          </m:r>
-          <m:r>
-            <w:rPr>
-              <w:rFonts w:ascii="Cambria Math" w:hAnsi="Cambria Math" w:cs="Arial"/>
-              <w:sz w:val="28"/>
-              <w:szCs w:val="28"/>
-            </w:rPr>
-            <m:t>-h</m:t>
-          </m:r>
-          <m:r>
-            <w:rPr>
-              <w:rFonts w:ascii="Cambria Math" w:hAnsi="Cambria Math" w:cs="Arial"/>
-              <w:sz w:val="28"/>
-              <w:szCs w:val="28"/>
-            </w:rPr>
-            <m:t>)</m:t>
+            <m:t>-f(x-h)</m:t>
           </m:r>
         </m:oMath>
       </m:oMathPara>
@@ -6920,15 +7024,7 @@
                   <w:sz w:val="28"/>
                   <w:szCs w:val="28"/>
                 </w:rPr>
-                <m:t>x</m:t>
-              </m:r>
-              <m:r>
-                <w:rPr>
-                  <w:rFonts w:ascii="Cambria Math" w:hAnsi="Cambria Math" w:cs="Arial"/>
-                  <w:sz w:val="28"/>
-                  <w:szCs w:val="28"/>
-                </w:rPr>
-                <m:t>-</m:t>
+                <m:t>x-</m:t>
               </m:r>
               <m:f>
                 <m:fPr>
@@ -9990,11 +10086,13 @@
       <w:pPr>
         <w:jc w:val="both"/>
         <w:rPr>
-          <w:rFonts w:ascii="Arial" w:eastAsiaTheme="minorEastAsia" w:hAnsi="Arial" w:cs="Arial"/>
+          <w:rFonts w:ascii="Arial" w:eastAsiaTheme="minorEastAsia" w:hAnsi="Arial"/>
           <w:b/>
           <w:bCs/>
           <w:sz w:val="28"/>
-          <w:szCs w:val="28"/>
+          <w:szCs w:val="35"/>
+          <w:cs/>
+          <w:lang w:bidi="bn-IN"/>
         </w:rPr>
       </w:pPr>
       <w:r>
@@ -10016,6 +10114,970 @@
           <w:szCs w:val="28"/>
         </w:rPr>
         <w:t>[5]</w:t>
+      </w:r>
+    </w:p>
+    <w:p>
+      <w:pPr>
+        <w:jc w:val="both"/>
+        <w:rPr>
+          <w:rFonts w:ascii="Arial" w:eastAsiaTheme="minorEastAsia" w:hAnsi="Arial" w:cs="Arial"/>
+          <w:b/>
+          <w:bCs/>
+          <w:sz w:val="28"/>
+          <w:szCs w:val="28"/>
+        </w:rPr>
+      </w:pPr>
+    </w:p>
+    <w:p>
+      <w:pPr>
+        <w:jc w:val="both"/>
+        <w:rPr>
+          <w:rFonts w:ascii="Arial" w:eastAsiaTheme="minorEastAsia" w:hAnsi="Arial" w:cs="Nirmala UI"/>
+          <w:b/>
+          <w:bCs/>
+          <w:sz w:val="28"/>
+          <w:szCs w:val="35"/>
+          <w:lang w:bidi="bn-IN"/>
+        </w:rPr>
+      </w:pPr>
+      <w:r>
+        <w:rPr>
+          <w:rFonts w:ascii="Arial" w:eastAsiaTheme="minorEastAsia" w:hAnsi="Arial" w:cs="Arial"/>
+          <w:b/>
+          <w:bCs/>
+          <w:sz w:val="28"/>
+          <w:szCs w:val="28"/>
+        </w:rPr>
+        <w:t xml:space="preserve">Applied element </w:t>
+      </w:r>
+      <w:proofErr w:type="gramStart"/>
+      <w:r>
+        <w:rPr>
+          <w:rFonts w:ascii="Arial" w:eastAsiaTheme="minorEastAsia" w:hAnsi="Arial" w:cs="Arial"/>
+          <w:b/>
+          <w:bCs/>
+          <w:sz w:val="28"/>
+          <w:szCs w:val="28"/>
+        </w:rPr>
+        <w:t>method</w:t>
+      </w:r>
+      <w:r>
+        <w:rPr>
+          <w:rFonts w:ascii="Arial" w:eastAsiaTheme="minorEastAsia" w:hAnsi="Arial" w:cs="Arial"/>
+          <w:b/>
+          <w:bCs/>
+          <w:sz w:val="28"/>
+          <w:szCs w:val="28"/>
+        </w:rPr>
+        <w:t>(</w:t>
+      </w:r>
+      <w:proofErr w:type="gramEnd"/>
+      <w:r>
+        <w:rPr>
+          <w:rFonts w:ascii="Arial" w:eastAsiaTheme="minorEastAsia" w:hAnsi="Arial" w:cs="Arial"/>
+          <w:b/>
+          <w:bCs/>
+          <w:sz w:val="28"/>
+          <w:szCs w:val="28"/>
+        </w:rPr>
+        <w:t>AEM)</w:t>
+      </w:r>
+      <w:r>
+        <w:rPr>
+          <w:rFonts w:ascii="Arial" w:eastAsiaTheme="minorEastAsia" w:hAnsi="Arial" w:cs="Arial"/>
+          <w:b/>
+          <w:bCs/>
+          <w:sz w:val="28"/>
+          <w:szCs w:val="28"/>
+        </w:rPr>
+        <w:t>:</w:t>
+      </w:r>
+      <w:r>
+        <w:rPr>
+          <w:rFonts w:ascii="Arial" w:eastAsiaTheme="minorEastAsia" w:hAnsi="Arial" w:cs="Nirmala UI"/>
+          <w:b/>
+          <w:bCs/>
+          <w:sz w:val="28"/>
+          <w:szCs w:val="35"/>
+          <w:lang w:bidi="bn-IN"/>
+        </w:rPr>
+        <w:t>[1]</w:t>
+      </w:r>
+    </w:p>
+    <w:p>
+      <w:pPr>
+        <w:jc w:val="both"/>
+        <w:rPr>
+          <w:rFonts w:ascii="Arial" w:eastAsiaTheme="minorEastAsia" w:hAnsi="Arial" w:cs="Nirmala UI"/>
+          <w:sz w:val="28"/>
+          <w:szCs w:val="35"/>
+          <w:lang w:bidi="bn-IN"/>
+        </w:rPr>
+      </w:pPr>
+      <w:r>
+        <w:rPr>
+          <w:rFonts w:ascii="Arial" w:eastAsiaTheme="minorEastAsia" w:hAnsi="Arial" w:cs="Nirmala UI"/>
+          <w:sz w:val="28"/>
+          <w:szCs w:val="35"/>
+          <w:lang w:bidi="bn-IN"/>
+        </w:rPr>
+        <w:lastRenderedPageBreak/>
+        <w:t>In numerical analysis, applied element method is used to predict continuum and discrete behavior of structures.</w:t>
+      </w:r>
+      <w:r>
+        <w:rPr>
+          <w:rFonts w:ascii="Arial" w:eastAsiaTheme="minorEastAsia" w:hAnsi="Arial" w:cs="Nirmala UI"/>
+          <w:sz w:val="28"/>
+          <w:szCs w:val="35"/>
+          <w:lang w:bidi="bn-IN"/>
+        </w:rPr>
+        <w:t xml:space="preserve"> </w:t>
+      </w:r>
+      <w:r>
+        <w:rPr>
+          <w:rFonts w:ascii="Arial" w:eastAsiaTheme="minorEastAsia" w:hAnsi="Arial" w:cs="Nirmala UI"/>
+          <w:sz w:val="28"/>
+          <w:szCs w:val="35"/>
+          <w:lang w:bidi="bn-IN"/>
+        </w:rPr>
+        <w:t>In AEM, the structure is divided virtually and modeled as an assemblage of relatively small elements. The elements are then connected through a set of normal and shear springs located at contact points distributed along the element faces. Normal and shear springs are responsible for the transfer of normal and shear stresses from one element to the next.</w:t>
+      </w:r>
+      <w:r>
+        <w:rPr>
+          <w:rFonts w:ascii="Arial" w:eastAsiaTheme="minorEastAsia" w:hAnsi="Arial" w:cs="Nirmala UI"/>
+          <w:sz w:val="28"/>
+          <w:szCs w:val="35"/>
+          <w:lang w:bidi="bn-IN"/>
+        </w:rPr>
+        <w:t xml:space="preserve"> </w:t>
+      </w:r>
+      <w:r>
+        <w:rPr>
+          <w:rFonts w:ascii="Arial" w:eastAsiaTheme="minorEastAsia" w:hAnsi="Arial" w:cs="Nirmala UI"/>
+          <w:sz w:val="28"/>
+          <w:szCs w:val="35"/>
+          <w:lang w:bidi="bn-IN"/>
+        </w:rPr>
+        <w:t>In AEM the elements are connected by a series of non-linear springs representing the material behavior.</w:t>
+      </w:r>
+      <w:r>
+        <w:rPr>
+          <w:rFonts w:ascii="Arial" w:eastAsiaTheme="minorEastAsia" w:hAnsi="Arial" w:cs="Nirmala UI"/>
+          <w:sz w:val="28"/>
+          <w:szCs w:val="35"/>
+          <w:lang w:bidi="bn-IN"/>
+        </w:rPr>
+        <w:t xml:space="preserve"> Specially three types of springs are used. They are Matrix Springs, Reinforcing Bar Springs and Contact Sprigs.</w:t>
+      </w:r>
+      <w:r>
+        <w:rPr>
+          <w:rFonts w:ascii="Arial" w:eastAsiaTheme="minorEastAsia" w:hAnsi="Arial" w:cs="Nirmala UI"/>
+          <w:sz w:val="28"/>
+          <w:szCs w:val="35"/>
+          <w:lang w:bidi="bn-IN"/>
+        </w:rPr>
+        <w:t xml:space="preserve"> </w:t>
+      </w:r>
+      <w:r>
+        <w:rPr>
+          <w:rFonts w:ascii="Arial" w:eastAsiaTheme="minorEastAsia" w:hAnsi="Arial" w:cs="Nirmala UI"/>
+          <w:sz w:val="28"/>
+          <w:szCs w:val="35"/>
+          <w:lang w:bidi="bn-IN"/>
+        </w:rPr>
+        <w:t>The spring stiffness in a 2D model can be calculated from the following equations</w:t>
+      </w:r>
+      <w:r>
+        <w:rPr>
+          <w:rFonts w:ascii="Arial" w:eastAsiaTheme="minorEastAsia" w:hAnsi="Arial" w:cs="Nirmala UI"/>
+          <w:sz w:val="28"/>
+          <w:szCs w:val="35"/>
+          <w:lang w:bidi="bn-IN"/>
+        </w:rPr>
+        <w:t>,</w:t>
+      </w:r>
+    </w:p>
+    <w:p>
+      <w:pPr>
+        <w:jc w:val="both"/>
+        <w:rPr>
+          <w:rFonts w:ascii="Arial" w:eastAsiaTheme="minorEastAsia" w:hAnsi="Arial" w:cs="Nirmala UI"/>
+          <w:sz w:val="28"/>
+          <w:szCs w:val="35"/>
+          <w:lang w:bidi="bn-IN"/>
+        </w:rPr>
+      </w:pPr>
+      <m:oMathPara>
+        <m:oMath>
+          <m:sSub>
+            <m:sSubPr>
+              <m:ctrlPr>
+                <w:rPr>
+                  <w:rFonts w:ascii="Cambria Math" w:eastAsiaTheme="minorEastAsia" w:hAnsi="Cambria Math" w:cs="Nirmala UI"/>
+                  <w:i/>
+                  <w:sz w:val="28"/>
+                  <w:szCs w:val="35"/>
+                  <w:lang w:bidi="bn-IN"/>
+                </w:rPr>
+              </m:ctrlPr>
+            </m:sSubPr>
+            <m:e>
+              <m:r>
+                <w:rPr>
+                  <w:rFonts w:ascii="Cambria Math" w:eastAsiaTheme="minorEastAsia" w:hAnsi="Cambria Math" w:cs="Nirmala UI"/>
+                  <w:sz w:val="28"/>
+                  <w:szCs w:val="35"/>
+                  <w:lang w:bidi="bn-IN"/>
+                </w:rPr>
+                <m:t>K</m:t>
+              </m:r>
+            </m:e>
+            <m:sub>
+              <m:r>
+                <w:rPr>
+                  <w:rFonts w:ascii="Cambria Math" w:eastAsiaTheme="minorEastAsia" w:hAnsi="Cambria Math" w:cs="Nirmala UI"/>
+                  <w:sz w:val="28"/>
+                  <w:szCs w:val="35"/>
+                  <w:lang w:bidi="bn-IN"/>
+                </w:rPr>
+                <m:t>n</m:t>
+              </m:r>
+            </m:sub>
+          </m:sSub>
+          <m:r>
+            <w:rPr>
+              <w:rFonts w:ascii="Cambria Math" w:eastAsiaTheme="minorEastAsia" w:hAnsi="Cambria Math" w:cs="Nirmala UI"/>
+              <w:sz w:val="28"/>
+              <w:szCs w:val="35"/>
+              <w:lang w:bidi="bn-IN"/>
+            </w:rPr>
+            <m:t>=</m:t>
+          </m:r>
+          <m:f>
+            <m:fPr>
+              <m:ctrlPr>
+                <w:rPr>
+                  <w:rFonts w:ascii="Cambria Math" w:eastAsiaTheme="minorEastAsia" w:hAnsi="Cambria Math" w:cs="Nirmala UI"/>
+                  <w:i/>
+                  <w:sz w:val="28"/>
+                  <w:szCs w:val="35"/>
+                  <w:lang w:bidi="bn-IN"/>
+                </w:rPr>
+              </m:ctrlPr>
+            </m:fPr>
+            <m:num>
+              <m:r>
+                <w:rPr>
+                  <w:rFonts w:ascii="Cambria Math" w:eastAsiaTheme="minorEastAsia" w:hAnsi="Cambria Math" w:cs="Nirmala UI"/>
+                  <w:sz w:val="28"/>
+                  <w:szCs w:val="35"/>
+                  <w:lang w:bidi="bn-IN"/>
+                </w:rPr>
+                <m:t>E.T.d</m:t>
+              </m:r>
+            </m:num>
+            <m:den>
+              <m:r>
+                <w:rPr>
+                  <w:rFonts w:ascii="Cambria Math" w:eastAsiaTheme="minorEastAsia" w:hAnsi="Cambria Math" w:cs="Nirmala UI"/>
+                  <w:sz w:val="28"/>
+                  <w:szCs w:val="35"/>
+                  <w:lang w:bidi="bn-IN"/>
+                </w:rPr>
+                <m:t>a</m:t>
+              </m:r>
+            </m:den>
+          </m:f>
+        </m:oMath>
+      </m:oMathPara>
+    </w:p>
+    <w:p>
+      <w:pPr>
+        <w:jc w:val="both"/>
+        <w:rPr>
+          <w:rFonts w:ascii="Arial" w:eastAsiaTheme="minorEastAsia" w:hAnsi="Arial" w:cs="Nirmala UI"/>
+          <w:sz w:val="28"/>
+          <w:szCs w:val="35"/>
+          <w:lang w:bidi="bn-IN"/>
+        </w:rPr>
+      </w:pPr>
+      <m:oMathPara>
+        <m:oMath>
+          <m:sSub>
+            <m:sSubPr>
+              <m:ctrlPr>
+                <w:rPr>
+                  <w:rFonts w:ascii="Cambria Math" w:eastAsiaTheme="minorEastAsia" w:hAnsi="Cambria Math" w:cs="Nirmala UI"/>
+                  <w:i/>
+                  <w:sz w:val="28"/>
+                  <w:szCs w:val="35"/>
+                  <w:lang w:bidi="bn-IN"/>
+                </w:rPr>
+              </m:ctrlPr>
+            </m:sSubPr>
+            <m:e>
+              <m:r>
+                <w:rPr>
+                  <w:rFonts w:ascii="Cambria Math" w:eastAsiaTheme="minorEastAsia" w:hAnsi="Cambria Math" w:cs="Nirmala UI"/>
+                  <w:sz w:val="28"/>
+                  <w:szCs w:val="35"/>
+                  <w:lang w:bidi="bn-IN"/>
+                </w:rPr>
+                <m:t>K</m:t>
+              </m:r>
+            </m:e>
+            <m:sub>
+              <m:r>
+                <w:rPr>
+                  <w:rFonts w:ascii="Cambria Math" w:eastAsiaTheme="minorEastAsia" w:hAnsi="Cambria Math" w:cs="Nirmala UI"/>
+                  <w:sz w:val="28"/>
+                  <w:szCs w:val="35"/>
+                  <w:lang w:bidi="bn-IN"/>
+                </w:rPr>
+                <m:t>s</m:t>
+              </m:r>
+            </m:sub>
+          </m:sSub>
+          <m:r>
+            <w:rPr>
+              <w:rFonts w:ascii="Cambria Math" w:eastAsiaTheme="minorEastAsia" w:hAnsi="Cambria Math" w:cs="Nirmala UI"/>
+              <w:sz w:val="28"/>
+              <w:szCs w:val="35"/>
+              <w:lang w:bidi="bn-IN"/>
+            </w:rPr>
+            <m:t>=</m:t>
+          </m:r>
+          <m:f>
+            <m:fPr>
+              <m:ctrlPr>
+                <w:rPr>
+                  <w:rFonts w:ascii="Cambria Math" w:eastAsiaTheme="minorEastAsia" w:hAnsi="Cambria Math" w:cs="Nirmala UI"/>
+                  <w:i/>
+                  <w:sz w:val="28"/>
+                  <w:szCs w:val="35"/>
+                  <w:lang w:bidi="bn-IN"/>
+                </w:rPr>
+              </m:ctrlPr>
+            </m:fPr>
+            <m:num>
+              <m:r>
+                <w:rPr>
+                  <w:rFonts w:ascii="Cambria Math" w:eastAsiaTheme="minorEastAsia" w:hAnsi="Cambria Math" w:cs="Nirmala UI"/>
+                  <w:sz w:val="28"/>
+                  <w:szCs w:val="35"/>
+                  <w:lang w:bidi="bn-IN"/>
+                </w:rPr>
+                <m:t>G.T.d</m:t>
+              </m:r>
+            </m:num>
+            <m:den>
+              <m:r>
+                <w:rPr>
+                  <w:rFonts w:ascii="Cambria Math" w:eastAsiaTheme="minorEastAsia" w:hAnsi="Cambria Math" w:cs="Nirmala UI"/>
+                  <w:sz w:val="28"/>
+                  <w:szCs w:val="35"/>
+                  <w:lang w:bidi="bn-IN"/>
+                </w:rPr>
+                <m:t>a</m:t>
+              </m:r>
+            </m:den>
+          </m:f>
+        </m:oMath>
+      </m:oMathPara>
+    </w:p>
+    <w:p>
+      <w:pPr>
+        <w:jc w:val="both"/>
+        <w:rPr>
+          <w:rFonts w:ascii="Arial" w:eastAsiaTheme="minorEastAsia" w:hAnsi="Arial" w:cs="Nirmala UI"/>
+          <w:sz w:val="28"/>
+          <w:szCs w:val="35"/>
+          <w:lang w:bidi="bn-IN"/>
+        </w:rPr>
+      </w:pPr>
+    </w:p>
+    <w:p>
+      <w:pPr>
+        <w:jc w:val="both"/>
+        <w:rPr>
+          <w:rFonts w:ascii="Arial" w:eastAsiaTheme="minorEastAsia" w:hAnsi="Arial" w:cs="Arial"/>
+          <w:sz w:val="28"/>
+          <w:szCs w:val="28"/>
+        </w:rPr>
+      </w:pPr>
+      <w:r>
+        <w:rPr>
+          <w:rFonts w:ascii="Arial" w:eastAsiaTheme="minorEastAsia" w:hAnsi="Arial" w:cs="Arial"/>
+          <w:sz w:val="28"/>
+          <w:szCs w:val="28"/>
+        </w:rPr>
+        <w:t xml:space="preserve">Where d is the distance between springs, T is the thickness of the element, a is the length of the representative area, E is the Young's modulus, and G is the shear modulus of the material. The above </w:t>
+      </w:r>
+      <w:proofErr w:type="gramStart"/>
+      <w:r>
+        <w:rPr>
+          <w:rFonts w:ascii="Arial" w:eastAsiaTheme="minorEastAsia" w:hAnsi="Arial" w:cs="Arial"/>
+          <w:sz w:val="28"/>
+          <w:szCs w:val="28"/>
+        </w:rPr>
+        <w:t>equation's</w:t>
+      </w:r>
+      <w:proofErr w:type="gramEnd"/>
+      <w:r>
+        <w:rPr>
+          <w:rFonts w:ascii="Arial" w:eastAsiaTheme="minorEastAsia" w:hAnsi="Arial" w:cs="Arial"/>
+          <w:sz w:val="28"/>
+          <w:szCs w:val="28"/>
+        </w:rPr>
+        <w:t xml:space="preserve"> indicate that each spring represents the stiffness of an area (</w:t>
+      </w:r>
+      <w:proofErr w:type="spellStart"/>
+      <w:r>
+        <w:rPr>
+          <w:rFonts w:ascii="Arial" w:eastAsiaTheme="minorEastAsia" w:hAnsi="Arial" w:cs="Arial"/>
+          <w:sz w:val="28"/>
+          <w:szCs w:val="28"/>
+        </w:rPr>
+        <w:t>T·d</w:t>
+      </w:r>
+      <w:proofErr w:type="spellEnd"/>
+      <w:r>
+        <w:rPr>
+          <w:rFonts w:ascii="Arial" w:eastAsiaTheme="minorEastAsia" w:hAnsi="Arial" w:cs="Arial"/>
+          <w:sz w:val="28"/>
+          <w:szCs w:val="28"/>
+        </w:rPr>
+        <w:t>) within the length of the studied material.</w:t>
+      </w:r>
+    </w:p>
+    <w:p>
+      <w:pPr>
+        <w:jc w:val="both"/>
+        <w:rPr>
+          <w:rFonts w:ascii="Arial" w:eastAsiaTheme="minorEastAsia" w:hAnsi="Arial"/>
+          <w:sz w:val="28"/>
+          <w:szCs w:val="35"/>
+          <w:lang w:bidi="bn-IN"/>
+        </w:rPr>
+      </w:pPr>
+      <w:r>
+        <w:rPr>
+          <w:rFonts w:ascii="Arial" w:eastAsiaTheme="minorEastAsia" w:hAnsi="Arial"/>
+          <w:sz w:val="28"/>
+          <w:szCs w:val="35"/>
+          <w:lang w:bidi="bn-IN"/>
+        </w:rPr>
+        <w:t xml:space="preserve">This method is being used in, Structural </w:t>
+      </w:r>
+      <w:r>
+        <w:rPr>
+          <w:rFonts w:ascii="Arial" w:eastAsiaTheme="minorEastAsia" w:hAnsi="Arial"/>
+          <w:sz w:val="28"/>
+          <w:szCs w:val="35"/>
+          <w:lang w:bidi="bn-IN"/>
+        </w:rPr>
+        <w:t>vulnerability assessment</w:t>
+      </w:r>
+      <w:r>
+        <w:rPr>
+          <w:rFonts w:ascii="Arial" w:eastAsiaTheme="minorEastAsia" w:hAnsi="Arial"/>
+          <w:sz w:val="28"/>
+          <w:szCs w:val="35"/>
+          <w:lang w:bidi="bn-IN"/>
+        </w:rPr>
+        <w:t xml:space="preserve"> like </w:t>
+      </w:r>
+      <w:r>
+        <w:rPr>
+          <w:rFonts w:ascii="Arial" w:eastAsiaTheme="minorEastAsia" w:hAnsi="Arial"/>
+          <w:sz w:val="28"/>
+          <w:szCs w:val="35"/>
+          <w:lang w:bidi="bn-IN"/>
+        </w:rPr>
+        <w:t>Progressive collapse</w:t>
+      </w:r>
+      <w:r>
+        <w:rPr>
+          <w:rFonts w:ascii="Arial" w:eastAsiaTheme="minorEastAsia" w:hAnsi="Arial"/>
+          <w:sz w:val="28"/>
+          <w:szCs w:val="35"/>
+          <w:lang w:bidi="bn-IN"/>
+        </w:rPr>
+        <w:t xml:space="preserve">, </w:t>
+      </w:r>
+      <w:r>
+        <w:rPr>
+          <w:rFonts w:ascii="Arial" w:eastAsiaTheme="minorEastAsia" w:hAnsi="Arial"/>
+          <w:sz w:val="28"/>
+          <w:szCs w:val="35"/>
+          <w:lang w:bidi="bn-IN"/>
+        </w:rPr>
+        <w:t>Blast analysis</w:t>
+      </w:r>
+      <w:r>
+        <w:rPr>
+          <w:rFonts w:ascii="Arial" w:eastAsiaTheme="minorEastAsia" w:hAnsi="Arial"/>
+          <w:sz w:val="28"/>
+          <w:szCs w:val="35"/>
+          <w:lang w:bidi="bn-IN"/>
+        </w:rPr>
+        <w:t>,</w:t>
+      </w:r>
+      <w:r>
+        <w:t xml:space="preserve"> </w:t>
+      </w:r>
+      <w:r>
+        <w:rPr>
+          <w:rFonts w:ascii="Arial" w:eastAsiaTheme="minorEastAsia" w:hAnsi="Arial"/>
+          <w:sz w:val="28"/>
+          <w:szCs w:val="35"/>
+          <w:lang w:bidi="bn-IN"/>
+        </w:rPr>
+        <w:t>Impact analysis</w:t>
+      </w:r>
+      <w:r>
+        <w:rPr>
+          <w:rFonts w:ascii="Arial" w:eastAsiaTheme="minorEastAsia" w:hAnsi="Arial"/>
+          <w:sz w:val="28"/>
+          <w:szCs w:val="35"/>
+          <w:lang w:bidi="bn-IN"/>
+        </w:rPr>
+        <w:t xml:space="preserve">, </w:t>
+      </w:r>
+      <w:r>
+        <w:rPr>
+          <w:rFonts w:ascii="Arial" w:eastAsiaTheme="minorEastAsia" w:hAnsi="Arial"/>
+          <w:sz w:val="28"/>
+          <w:szCs w:val="35"/>
+          <w:lang w:bidi="bn-IN"/>
+        </w:rPr>
+        <w:t>Seismic analysis</w:t>
+      </w:r>
+      <w:r>
+        <w:rPr>
+          <w:rFonts w:ascii="Arial" w:eastAsiaTheme="minorEastAsia" w:hAnsi="Arial"/>
+          <w:sz w:val="28"/>
+          <w:szCs w:val="35"/>
+          <w:lang w:bidi="bn-IN"/>
+        </w:rPr>
+        <w:t xml:space="preserve">. This method is also use in </w:t>
+      </w:r>
+      <w:r>
+        <w:rPr>
+          <w:rFonts w:ascii="Arial" w:eastAsiaTheme="minorEastAsia" w:hAnsi="Arial"/>
+          <w:sz w:val="28"/>
+          <w:szCs w:val="35"/>
+          <w:lang w:bidi="bn-IN"/>
+        </w:rPr>
+        <w:t>Forensic engineering</w:t>
+      </w:r>
+      <w:r>
+        <w:rPr>
+          <w:rFonts w:ascii="Arial" w:eastAsiaTheme="minorEastAsia" w:hAnsi="Arial"/>
+          <w:sz w:val="28"/>
+          <w:szCs w:val="35"/>
+          <w:lang w:bidi="bn-IN"/>
+        </w:rPr>
+        <w:t>,</w:t>
+      </w:r>
+      <w:r>
+        <w:t xml:space="preserve"> </w:t>
+      </w:r>
+      <w:r>
+        <w:rPr>
+          <w:rFonts w:ascii="Arial" w:eastAsiaTheme="minorEastAsia" w:hAnsi="Arial"/>
+          <w:sz w:val="28"/>
+          <w:szCs w:val="35"/>
+          <w:lang w:bidi="bn-IN"/>
+        </w:rPr>
+        <w:t>Performance based design</w:t>
+      </w:r>
+      <w:r>
+        <w:rPr>
+          <w:rFonts w:ascii="Arial" w:eastAsiaTheme="minorEastAsia" w:hAnsi="Arial"/>
+          <w:sz w:val="28"/>
+          <w:szCs w:val="35"/>
+          <w:lang w:bidi="bn-IN"/>
+        </w:rPr>
+        <w:t>,</w:t>
+      </w:r>
+      <w:r>
+        <w:t xml:space="preserve"> </w:t>
+      </w:r>
+      <w:r>
+        <w:rPr>
+          <w:rFonts w:ascii="Arial" w:eastAsiaTheme="minorEastAsia" w:hAnsi="Arial"/>
+          <w:sz w:val="28"/>
+          <w:szCs w:val="35"/>
+          <w:lang w:bidi="bn-IN"/>
+        </w:rPr>
+        <w:t>Demolition analysis</w:t>
+      </w:r>
+      <w:r>
+        <w:rPr>
+          <w:rFonts w:ascii="Arial" w:eastAsiaTheme="minorEastAsia" w:hAnsi="Arial"/>
+          <w:sz w:val="28"/>
+          <w:szCs w:val="35"/>
+          <w:lang w:bidi="bn-IN"/>
+        </w:rPr>
+        <w:t>,</w:t>
+      </w:r>
+      <w:r>
+        <w:t xml:space="preserve"> </w:t>
+      </w:r>
+      <w:r>
+        <w:rPr>
+          <w:rFonts w:ascii="Arial" w:eastAsiaTheme="minorEastAsia" w:hAnsi="Arial"/>
+          <w:sz w:val="28"/>
+          <w:szCs w:val="35"/>
+          <w:lang w:bidi="bn-IN"/>
+        </w:rPr>
+        <w:t>Glass performance analysis</w:t>
+      </w:r>
+      <w:r>
+        <w:rPr>
+          <w:rFonts w:ascii="Arial" w:eastAsiaTheme="minorEastAsia" w:hAnsi="Arial"/>
+          <w:sz w:val="28"/>
+          <w:szCs w:val="35"/>
+          <w:lang w:bidi="bn-IN"/>
+        </w:rPr>
+        <w:t>,</w:t>
+      </w:r>
+      <w:r>
+        <w:t xml:space="preserve"> </w:t>
+      </w:r>
+      <w:r>
+        <w:rPr>
+          <w:rFonts w:ascii="Arial" w:eastAsiaTheme="minorEastAsia" w:hAnsi="Arial"/>
+          <w:sz w:val="28"/>
+          <w:szCs w:val="35"/>
+          <w:lang w:bidi="bn-IN"/>
+        </w:rPr>
+        <w:t>Visual effects</w:t>
+      </w:r>
+      <w:r>
+        <w:rPr>
+          <w:rFonts w:ascii="Arial" w:eastAsiaTheme="minorEastAsia" w:hAnsi="Arial"/>
+          <w:sz w:val="28"/>
+          <w:szCs w:val="35"/>
+          <w:lang w:bidi="bn-IN"/>
+        </w:rPr>
+        <w:t>.</w:t>
+      </w:r>
+    </w:p>
+    <w:p>
+      <w:pPr>
+        <w:jc w:val="both"/>
+        <w:rPr>
+          <w:rFonts w:ascii="Arial" w:eastAsiaTheme="minorEastAsia" w:hAnsi="Arial"/>
+          <w:sz w:val="28"/>
+          <w:szCs w:val="35"/>
+          <w:lang w:bidi="bn-IN"/>
+        </w:rPr>
+      </w:pPr>
+    </w:p>
+    <w:p>
+      <w:pPr>
+        <w:jc w:val="both"/>
+        <w:rPr>
+          <w:rFonts w:ascii="Arial" w:eastAsiaTheme="minorEastAsia" w:hAnsi="Arial"/>
+          <w:b/>
+          <w:bCs/>
+          <w:sz w:val="28"/>
+          <w:szCs w:val="35"/>
+          <w:lang w:bidi="bn-IN"/>
+        </w:rPr>
+      </w:pPr>
+      <w:r>
+        <w:rPr>
+          <w:rFonts w:ascii="Arial" w:eastAsiaTheme="minorEastAsia" w:hAnsi="Arial"/>
+          <w:b/>
+          <w:bCs/>
+          <w:sz w:val="28"/>
+          <w:szCs w:val="35"/>
+          <w:lang w:bidi="bn-IN"/>
+        </w:rPr>
+        <w:t>Mixed finite element method</w:t>
+      </w:r>
+      <w:r>
+        <w:rPr>
+          <w:rFonts w:ascii="Arial" w:eastAsiaTheme="minorEastAsia" w:hAnsi="Arial"/>
+          <w:b/>
+          <w:bCs/>
+          <w:sz w:val="28"/>
+          <w:szCs w:val="35"/>
+          <w:lang w:bidi="bn-IN"/>
+        </w:rPr>
+        <w:t>:</w:t>
+      </w:r>
+      <w:r>
+        <w:rPr>
+          <w:rFonts w:ascii="Arial" w:eastAsiaTheme="minorEastAsia" w:hAnsi="Arial"/>
+          <w:b/>
+          <w:bCs/>
+          <w:sz w:val="28"/>
+          <w:szCs w:val="35"/>
+          <w:lang w:bidi="bn-IN"/>
+        </w:rPr>
+        <w:t>[1]</w:t>
+      </w:r>
+    </w:p>
+    <w:p>
+      <w:pPr>
+        <w:jc w:val="both"/>
+        <w:rPr>
+          <w:rFonts w:ascii="Arial" w:eastAsiaTheme="minorEastAsia" w:hAnsi="Arial"/>
+          <w:sz w:val="28"/>
+          <w:szCs w:val="35"/>
+          <w:lang w:bidi="bn-IN"/>
+        </w:rPr>
+      </w:pPr>
+      <w:r>
+        <w:rPr>
+          <w:rFonts w:ascii="Arial" w:eastAsiaTheme="minorEastAsia" w:hAnsi="Arial"/>
+          <w:sz w:val="28"/>
+          <w:szCs w:val="35"/>
+          <w:lang w:bidi="bn-IN"/>
+        </w:rPr>
+        <w:t xml:space="preserve">In </w:t>
+      </w:r>
+      <w:r>
+        <w:rPr>
+          <w:rFonts w:ascii="Arial" w:eastAsiaTheme="minorEastAsia" w:hAnsi="Arial"/>
+          <w:sz w:val="28"/>
+          <w:szCs w:val="35"/>
+          <w:lang w:bidi="bn-IN"/>
+        </w:rPr>
+        <w:t>M</w:t>
+      </w:r>
+      <w:r>
+        <w:rPr>
+          <w:rFonts w:ascii="Arial" w:eastAsiaTheme="minorEastAsia" w:hAnsi="Arial"/>
+          <w:sz w:val="28"/>
+          <w:szCs w:val="35"/>
+          <w:lang w:bidi="bn-IN"/>
+        </w:rPr>
+        <w:t>ixed finite element method</w:t>
+      </w:r>
+      <w:r>
+        <w:rPr>
+          <w:rFonts w:ascii="Arial" w:eastAsiaTheme="minorEastAsia" w:hAnsi="Arial"/>
+          <w:sz w:val="28"/>
+          <w:szCs w:val="35"/>
+          <w:lang w:bidi="bn-IN"/>
+        </w:rPr>
+        <w:t>,</w:t>
+      </w:r>
+      <w:r>
+        <w:rPr>
+          <w:rFonts w:ascii="Arial" w:eastAsiaTheme="minorEastAsia" w:hAnsi="Arial"/>
+          <w:sz w:val="28"/>
+          <w:szCs w:val="35"/>
+          <w:lang w:bidi="bn-IN"/>
+        </w:rPr>
+        <w:t xml:space="preserve"> </w:t>
+      </w:r>
+      <w:r>
+        <w:rPr>
+          <w:rFonts w:ascii="Arial" w:eastAsiaTheme="minorEastAsia" w:hAnsi="Arial"/>
+          <w:sz w:val="28"/>
+          <w:szCs w:val="35"/>
+          <w:lang w:bidi="bn-IN"/>
+        </w:rPr>
+        <w:t>extra fields to be solved are introduced during the posing a partial differential equation problem. Somewhat related is the hybrid finite element method. The extra fields are constrained by using Lagrange multiplier fields. To be distinguished from the mixed finite element method, usual finite element methods that do not introduce such extra fields are also called irreducible or primal finite element methods.</w:t>
+      </w:r>
+      <w:r>
+        <w:rPr>
+          <w:rFonts w:ascii="Arial" w:eastAsiaTheme="minorEastAsia" w:hAnsi="Arial" w:hint="cs"/>
+          <w:sz w:val="28"/>
+          <w:szCs w:val="35"/>
+          <w:cs/>
+          <w:lang w:bidi="bn-IN"/>
+        </w:rPr>
+        <w:t xml:space="preserve"> </w:t>
+      </w:r>
+      <w:r>
+        <w:rPr>
+          <w:rFonts w:ascii="Arial" w:eastAsiaTheme="minorEastAsia" w:hAnsi="Arial"/>
+          <w:sz w:val="28"/>
+          <w:szCs w:val="35"/>
+          <w:lang w:bidi="bn-IN"/>
+        </w:rPr>
+        <w:t xml:space="preserve">The mixed finite </w:t>
+      </w:r>
+      <w:r>
+        <w:rPr>
+          <w:rFonts w:ascii="Arial" w:eastAsiaTheme="minorEastAsia" w:hAnsi="Arial"/>
+          <w:sz w:val="28"/>
+          <w:szCs w:val="35"/>
+          <w:lang w:bidi="bn-IN"/>
+        </w:rPr>
+        <w:lastRenderedPageBreak/>
+        <w:t>element method is efficient for some problems that would be numerically ill-posed if discretized by using the irreducible finite element method; one example of such problems is to compute the stress and strain fields in an almost incompressible elastic body.</w:t>
+      </w:r>
+    </w:p>
+    <w:p>
+      <w:pPr>
+        <w:jc w:val="both"/>
+        <w:rPr>
+          <w:rFonts w:ascii="Arial" w:eastAsiaTheme="minorEastAsia" w:hAnsi="Arial"/>
+          <w:sz w:val="28"/>
+          <w:szCs w:val="35"/>
+          <w:lang w:bidi="bn-IN"/>
+        </w:rPr>
+      </w:pPr>
+    </w:p>
+    <w:p>
+      <w:pPr>
+        <w:jc w:val="both"/>
+        <w:rPr>
+          <w:rFonts w:ascii="Arial" w:eastAsiaTheme="minorEastAsia" w:hAnsi="Arial"/>
+          <w:b/>
+          <w:bCs/>
+          <w:sz w:val="28"/>
+          <w:szCs w:val="35"/>
+          <w:lang w:bidi="bn-IN"/>
+        </w:rPr>
+      </w:pPr>
+      <w:r>
+        <w:rPr>
+          <w:rFonts w:ascii="Arial" w:eastAsiaTheme="minorEastAsia" w:hAnsi="Arial"/>
+          <w:b/>
+          <w:bCs/>
+          <w:sz w:val="28"/>
+          <w:szCs w:val="35"/>
+          <w:lang w:bidi="bn-IN"/>
+        </w:rPr>
+        <w:t>Finite element limit analysis</w:t>
+      </w:r>
+      <w:r>
+        <w:rPr>
+          <w:rFonts w:ascii="Arial" w:eastAsiaTheme="minorEastAsia" w:hAnsi="Arial"/>
+          <w:b/>
+          <w:bCs/>
+          <w:sz w:val="28"/>
+          <w:szCs w:val="35"/>
+          <w:lang w:bidi="bn-IN"/>
+        </w:rPr>
+        <w:t>:[1]</w:t>
+      </w:r>
+    </w:p>
+    <w:p>
+      <w:pPr>
+        <w:jc w:val="both"/>
+        <w:rPr>
+          <w:rFonts w:ascii="Arial" w:eastAsiaTheme="minorEastAsia" w:hAnsi="Arial"/>
+          <w:sz w:val="28"/>
+          <w:szCs w:val="35"/>
+          <w:cs/>
+          <w:lang w:bidi="bn-IN"/>
+        </w:rPr>
+      </w:pPr>
+      <w:r>
+        <w:rPr>
+          <w:rFonts w:ascii="Arial" w:eastAsiaTheme="minorEastAsia" w:hAnsi="Arial"/>
+          <w:sz w:val="28"/>
+          <w:szCs w:val="35"/>
+          <w:lang w:bidi="bn-IN"/>
+        </w:rPr>
+        <w:t xml:space="preserve">This method </w:t>
+      </w:r>
+      <w:r>
+        <w:rPr>
+          <w:rFonts w:ascii="Arial" w:eastAsiaTheme="minorEastAsia" w:hAnsi="Arial"/>
+          <w:sz w:val="28"/>
+          <w:szCs w:val="35"/>
+          <w:lang w:bidi="bn-IN"/>
+        </w:rPr>
+        <w:t xml:space="preserve">uses </w:t>
+      </w:r>
+      <w:proofErr w:type="spellStart"/>
+      <w:r>
+        <w:rPr>
+          <w:rFonts w:ascii="Arial" w:eastAsiaTheme="minorEastAsia" w:hAnsi="Arial"/>
+          <w:sz w:val="28"/>
+          <w:szCs w:val="35"/>
+          <w:lang w:bidi="bn-IN"/>
+        </w:rPr>
+        <w:t>optimisation</w:t>
+      </w:r>
+      <w:proofErr w:type="spellEnd"/>
+      <w:r>
+        <w:rPr>
+          <w:rFonts w:ascii="Arial" w:eastAsiaTheme="minorEastAsia" w:hAnsi="Arial"/>
+          <w:sz w:val="28"/>
+          <w:szCs w:val="35"/>
+          <w:lang w:bidi="bn-IN"/>
+        </w:rPr>
+        <w:t xml:space="preserve"> techniques to directly compute the upper or lower bound plastic collapse load (or limit load) for a mechanical system rather than time stepping to a collapse load, as might be undertaken with conventional non-linear finite element techniques. The problem may be formulated in either a kinematic or equilibrium form.</w:t>
+      </w:r>
+      <w:r>
+        <w:t xml:space="preserve"> </w:t>
+      </w:r>
+      <w:r>
+        <w:rPr>
+          <w:rFonts w:ascii="Arial" w:eastAsiaTheme="minorEastAsia" w:hAnsi="Arial"/>
+          <w:sz w:val="28"/>
+          <w:szCs w:val="35"/>
+          <w:lang w:bidi="bn-IN"/>
+        </w:rPr>
+        <w:t>The technique has been used most significantly in the field of soil mechanics for the determination of collapse loads for geotechnical problems (</w:t>
+      </w:r>
+      <w:proofErr w:type="gramStart"/>
+      <w:r>
+        <w:rPr>
+          <w:rFonts w:ascii="Arial" w:eastAsiaTheme="minorEastAsia" w:hAnsi="Arial"/>
+          <w:sz w:val="28"/>
+          <w:szCs w:val="35"/>
+          <w:lang w:bidi="bn-IN"/>
+        </w:rPr>
+        <w:t>e.g.</w:t>
+      </w:r>
+      <w:proofErr w:type="gramEnd"/>
+      <w:r>
+        <w:rPr>
+          <w:rFonts w:ascii="Arial" w:eastAsiaTheme="minorEastAsia" w:hAnsi="Arial"/>
+          <w:sz w:val="28"/>
+          <w:szCs w:val="35"/>
+          <w:lang w:bidi="bn-IN"/>
+        </w:rPr>
+        <w:t xml:space="preserve"> slope stability analysis). An alternative technique which may be used to undertake similar direct plastic collapse computations using optimization is Discontinuity layout optimization.</w:t>
+      </w:r>
+    </w:p>
+    <w:p>
+      <w:pPr>
+        <w:jc w:val="both"/>
+        <w:rPr>
+          <w:rFonts w:ascii="Arial" w:eastAsiaTheme="minorEastAsia" w:hAnsi="Arial" w:cs="Arial"/>
+          <w:b/>
+          <w:bCs/>
+          <w:sz w:val="28"/>
+          <w:szCs w:val="28"/>
+        </w:rPr>
+      </w:pPr>
+    </w:p>
+    <w:p>
+      <w:pPr>
+        <w:jc w:val="both"/>
+        <w:rPr>
+          <w:rFonts w:ascii="Arial" w:eastAsiaTheme="minorEastAsia" w:hAnsi="Arial" w:cs="Nirmala UI"/>
+          <w:b/>
+          <w:bCs/>
+          <w:sz w:val="28"/>
+          <w:szCs w:val="35"/>
+          <w:lang w:bidi="bn-IN"/>
+        </w:rPr>
+      </w:pPr>
+      <w:r>
+        <w:rPr>
+          <w:rFonts w:ascii="Arial" w:eastAsiaTheme="minorEastAsia" w:hAnsi="Arial" w:cs="Nirmala UI"/>
+          <w:b/>
+          <w:bCs/>
+          <w:sz w:val="28"/>
+          <w:szCs w:val="35"/>
+          <w:lang w:bidi="bn-IN"/>
+        </w:rPr>
+        <w:t>Galerkin method:</w:t>
       </w:r>
     </w:p>
     <w:p>
@@ -10171,7 +11233,6 @@
               <w:sz w:val="28"/>
               <w:szCs w:val="28"/>
             </w:rPr>
-            <w:lastRenderedPageBreak/>
             <m:t>u</m:t>
           </m:r>
           <m:d>
@@ -10359,7 +11420,25 @@
           <w:sz w:val="28"/>
           <w:szCs w:val="28"/>
         </w:rPr>
-        <w:t xml:space="preserve">Which satisfy the boundary condition and in a simple form. Here </w:t>
+        <w:t xml:space="preserve">Which satisfy the boundary condition and in a simple </w:t>
+      </w:r>
+      <w:proofErr w:type="gramStart"/>
+      <w:r>
+        <w:rPr>
+          <w:rFonts w:ascii="Arial" w:eastAsiaTheme="minorEastAsia" w:hAnsi="Arial" w:cs="Arial"/>
+          <w:sz w:val="28"/>
+          <w:szCs w:val="28"/>
+        </w:rPr>
+        <w:t>form.</w:t>
+      </w:r>
+      <w:proofErr w:type="gramEnd"/>
+      <w:r>
+        <w:rPr>
+          <w:rFonts w:ascii="Arial" w:eastAsiaTheme="minorEastAsia" w:hAnsi="Arial" w:cs="Arial"/>
+          <w:sz w:val="28"/>
+          <w:szCs w:val="28"/>
+        </w:rPr>
+        <w:t xml:space="preserve"> Here </w:t>
       </w:r>
       <m:oMath>
         <m:r>
@@ -10692,6 +11771,7 @@
           <w:sz w:val="28"/>
           <w:szCs w:val="28"/>
         </w:rPr>
+        <w:lastRenderedPageBreak/>
         <w:t xml:space="preserve">If we put the approximate value in this equation then we will not get zero. </w:t>
       </w:r>
       <w:r>
@@ -11800,7 +12880,6 @@
           <w:sz w:val="28"/>
           <w:szCs w:val="28"/>
         </w:rPr>
-        <w:lastRenderedPageBreak/>
         <w:t xml:space="preserve">In Galerkin’s method we use as weighting functions those terms in the trial solution which are multiplied by unknown parameters. Considering the trial </w:t>
       </w:r>
       <w:r>
@@ -12281,6 +13360,7 @@
               <w:sz w:val="28"/>
               <w:szCs w:val="28"/>
             </w:rPr>
+            <w:lastRenderedPageBreak/>
             <m:t>=2α+x+αx</m:t>
           </m:r>
           <m:d>
@@ -13048,8 +14128,18 @@
           <w:sz w:val="28"/>
           <w:szCs w:val="28"/>
         </w:rPr>
-        <w:t xml:space="preserve"> ……………………………..</w:t>
-      </w:r>
+        <w:t xml:space="preserve"> …………………………</w:t>
+      </w:r>
+      <w:proofErr w:type="gramStart"/>
+      <w:r>
+        <w:rPr>
+          <w:rFonts w:ascii="Arial" w:eastAsiaTheme="minorEastAsia" w:hAnsi="Arial" w:cs="Arial"/>
+          <w:sz w:val="28"/>
+          <w:szCs w:val="28"/>
+        </w:rPr>
+        <w:t>…..</w:t>
+      </w:r>
+      <w:proofErr w:type="gramEnd"/>
     </w:p>
     <w:p>
       <w:pPr>
@@ -13318,6 +14408,7 @@
           <w:sz w:val="28"/>
           <w:szCs w:val="28"/>
         </w:rPr>
+        <w:lastRenderedPageBreak/>
         <w:t>Approximate trial solutions are used which are of the form</w:t>
       </w:r>
     </w:p>
@@ -14087,7 +15178,6 @@
           <w:sz w:val="28"/>
           <w:szCs w:val="28"/>
         </w:rPr>
-        <w:lastRenderedPageBreak/>
         <w:t xml:space="preserve">This method is named after </w:t>
       </w:r>
       <w:proofErr w:type="spellStart"/>
@@ -14187,6 +15277,7 @@
         <w:t xml:space="preserve"> </w:t>
       </w:r>
       <w:proofErr w:type="spellStart"/>
+      <w:proofErr w:type="gramStart"/>
       <w:r>
         <w:rPr>
           <w:rFonts w:ascii="Arial" w:hAnsi="Arial" w:cs="Arial"/>
@@ -14202,7 +15293,16 @@
           <w:sz w:val="28"/>
           <w:szCs w:val="28"/>
         </w:rPr>
-        <w:t xml:space="preserve"> . Its coincidence with Fourier method was illustrated by </w:t>
+        <w:t xml:space="preserve"> .</w:t>
+      </w:r>
+      <w:proofErr w:type="gramEnd"/>
+      <w:r>
+        <w:rPr>
+          <w:rFonts w:ascii="Arial" w:hAnsi="Arial" w:cs="Arial"/>
+          <w:sz w:val="28"/>
+          <w:szCs w:val="28"/>
+        </w:rPr>
+        <w:t xml:space="preserve"> Its coincidence with Fourier method was illustrated by </w:t>
       </w:r>
       <w:proofErr w:type="spellStart"/>
       <w:r>
@@ -14335,6 +15435,7 @@
           <w:sz w:val="28"/>
           <w:szCs w:val="28"/>
         </w:rPr>
+        <w:lastRenderedPageBreak/>
         <w:t>VARIOUS TYPEPS OF GALERKIN METHODS:</w:t>
       </w:r>
     </w:p>
@@ -14359,14 +15460,22 @@
         </w:rPr>
         <w:t>MODIFIED GALERKIN METHOD:</w:t>
       </w:r>
+      <w:r>
+        <w:rPr>
+          <w:rFonts w:ascii="Arial" w:hAnsi="Arial" w:cs="Arial"/>
+          <w:b/>
+          <w:bCs/>
+          <w:sz w:val="28"/>
+          <w:szCs w:val="28"/>
+        </w:rPr>
+        <w:t>[5]</w:t>
+      </w:r>
     </w:p>
     <w:p>
       <w:pPr>
         <w:jc w:val="both"/>
         <w:rPr>
           <w:rFonts w:ascii="Arial" w:hAnsi="Arial" w:cs="Arial"/>
-          <w:b/>
-          <w:bCs/>
           <w:sz w:val="28"/>
           <w:szCs w:val="28"/>
         </w:rPr>
@@ -14374,132 +15483,1963 @@
       <w:r>
         <w:rPr>
           <w:rFonts w:ascii="Arial" w:hAnsi="Arial" w:cs="Arial"/>
-          <w:b/>
-          <w:bCs/>
-          <w:sz w:val="28"/>
-          <w:szCs w:val="28"/>
-        </w:rPr>
-        <w:t xml:space="preserve"> RITZ-GALERKIN METHOD:[1]</w:t>
+          <w:sz w:val="28"/>
+          <w:szCs w:val="28"/>
+        </w:rPr>
+        <w:t>Consider the one-dimensional Poisson equation</w:t>
       </w:r>
     </w:p>
     <w:p>
       <w:pPr>
         <w:jc w:val="both"/>
         <w:rPr>
-          <w:rFonts w:ascii="Arial" w:hAnsi="Arial" w:cs="Arial"/>
+          <w:rFonts w:ascii="Arial" w:eastAsiaTheme="minorEastAsia" w:hAnsi="Arial" w:cs="Arial"/>
           <w:sz w:val="28"/>
           <w:szCs w:val="28"/>
         </w:rPr>
       </w:pPr>
-      <w:r>
-        <w:rPr>
-          <w:rFonts w:ascii="Arial" w:hAnsi="Arial" w:cs="Arial"/>
-          <w:sz w:val="28"/>
-          <w:szCs w:val="28"/>
-        </w:rPr>
-        <w:t>This method is named after Walter Ritz. It is also called Rayleigh-</w:t>
-      </w:r>
-      <w:proofErr w:type="spellStart"/>
-      <w:r>
-        <w:rPr>
-          <w:rFonts w:ascii="Arial" w:hAnsi="Arial" w:cs="Arial"/>
-          <w:sz w:val="28"/>
-          <w:szCs w:val="28"/>
-        </w:rPr>
-        <w:t>Riz</w:t>
-      </w:r>
-      <w:proofErr w:type="spellEnd"/>
-      <w:r>
-        <w:rPr>
-          <w:rFonts w:ascii="Arial" w:hAnsi="Arial" w:cs="Arial"/>
-          <w:sz w:val="28"/>
-          <w:szCs w:val="28"/>
-        </w:rPr>
-        <w:t xml:space="preserve"> method and the Ritz-Galerkin method. The Ritz-Galerkin method is a </w:t>
-      </w:r>
-      <w:r>
-        <w:rPr>
-          <w:rFonts w:ascii="Arial" w:hAnsi="Arial" w:cs="Arial"/>
-          <w:sz w:val="28"/>
-          <w:szCs w:val="28"/>
-        </w:rPr>
-        <w:t>direct</w:t>
-      </w:r>
-      <w:r>
-        <w:rPr>
-          <w:rFonts w:ascii="Arial" w:hAnsi="Arial" w:cs="Arial"/>
-          <w:sz w:val="28"/>
-          <w:szCs w:val="28"/>
-        </w:rPr>
-        <w:t xml:space="preserve"> method for finding an approximated solution for boundary value problems. </w:t>
-      </w:r>
-      <w:r>
-        <w:rPr>
-          <w:rFonts w:ascii="Arial" w:hAnsi="Arial" w:cs="Arial"/>
-          <w:sz w:val="28"/>
-          <w:szCs w:val="28"/>
-        </w:rPr>
-        <w:t xml:space="preserve">First </w:t>
-      </w:r>
-      <w:r>
-        <w:rPr>
-          <w:rFonts w:ascii="Arial" w:hAnsi="Arial" w:cs="Arial"/>
-          <w:sz w:val="28"/>
-          <w:szCs w:val="28"/>
-        </w:rPr>
-        <w:t>a</w:t>
-      </w:r>
-      <w:r>
-        <w:rPr>
-          <w:rFonts w:ascii="Arial" w:hAnsi="Arial" w:cs="Arial"/>
-          <w:sz w:val="28"/>
-          <w:szCs w:val="28"/>
-        </w:rPr>
-        <w:t xml:space="preserve"> wave function is assumed which satisfies the boundary condition of the problem. The function </w:t>
-      </w:r>
-      <w:r>
-        <w:rPr>
-          <w:rFonts w:ascii="Arial" w:hAnsi="Arial" w:cs="Arial"/>
-          <w:sz w:val="28"/>
-          <w:szCs w:val="28"/>
-        </w:rPr>
-        <w:t>contains</w:t>
-      </w:r>
-      <w:r>
-        <w:rPr>
-          <w:rFonts w:ascii="Arial" w:hAnsi="Arial" w:cs="Arial"/>
-          <w:sz w:val="28"/>
-          <w:szCs w:val="28"/>
-        </w:rPr>
-        <w:t xml:space="preserve"> some adjustable </w:t>
-      </w:r>
-      <w:r>
-        <w:rPr>
-          <w:rFonts w:ascii="Arial" w:hAnsi="Arial" w:cs="Arial"/>
-          <w:sz w:val="28"/>
-          <w:szCs w:val="28"/>
-        </w:rPr>
-        <w:t>parameter which</w:t>
-      </w:r>
-      <w:r>
-        <w:rPr>
-          <w:rFonts w:ascii="Arial" w:hAnsi="Arial" w:cs="Arial"/>
-          <w:sz w:val="28"/>
-          <w:szCs w:val="28"/>
-        </w:rPr>
-        <w:t xml:space="preserve"> is used to find out the satisfied solution. </w:t>
-      </w:r>
+      <m:oMathPara>
+        <m:oMath>
+          <m:f>
+            <m:fPr>
+              <m:ctrlPr>
+                <w:rPr>
+                  <w:rFonts w:ascii="Cambria Math" w:hAnsi="Cambria Math" w:cs="Arial"/>
+                  <w:i/>
+                  <w:sz w:val="28"/>
+                  <w:szCs w:val="28"/>
+                </w:rPr>
+              </m:ctrlPr>
+            </m:fPr>
+            <m:num>
+              <m:sSup>
+                <m:sSupPr>
+                  <m:ctrlPr>
+                    <w:rPr>
+                      <w:rFonts w:ascii="Cambria Math" w:hAnsi="Cambria Math" w:cs="Arial"/>
+                      <w:i/>
+                      <w:sz w:val="28"/>
+                      <w:szCs w:val="28"/>
+                    </w:rPr>
+                  </m:ctrlPr>
+                </m:sSupPr>
+                <m:e>
+                  <m:r>
+                    <w:rPr>
+                      <w:rFonts w:ascii="Cambria Math" w:hAnsi="Cambria Math" w:cs="Arial"/>
+                      <w:sz w:val="28"/>
+                      <w:szCs w:val="28"/>
+                    </w:rPr>
+                    <m:t>d</m:t>
+                  </m:r>
+                </m:e>
+                <m:sup>
+                  <m:r>
+                    <w:rPr>
+                      <w:rFonts w:ascii="Cambria Math" w:hAnsi="Cambria Math" w:cs="Arial"/>
+                      <w:sz w:val="28"/>
+                      <w:szCs w:val="28"/>
+                    </w:rPr>
+                    <m:t>2</m:t>
+                  </m:r>
+                </m:sup>
+              </m:sSup>
+              <m:r>
+                <w:rPr>
+                  <w:rFonts w:ascii="Cambria Math" w:hAnsi="Cambria Math" w:cs="Arial"/>
+                  <w:sz w:val="28"/>
+                  <w:szCs w:val="28"/>
+                </w:rPr>
+                <m:t>u</m:t>
+              </m:r>
+            </m:num>
+            <m:den>
+              <m:r>
+                <w:rPr>
+                  <w:rFonts w:ascii="Cambria Math" w:hAnsi="Cambria Math" w:cs="Arial"/>
+                  <w:sz w:val="28"/>
+                  <w:szCs w:val="28"/>
+                </w:rPr>
+                <m:t>d</m:t>
+              </m:r>
+              <m:sSup>
+                <m:sSupPr>
+                  <m:ctrlPr>
+                    <w:rPr>
+                      <w:rFonts w:ascii="Cambria Math" w:hAnsi="Cambria Math" w:cs="Arial"/>
+                      <w:i/>
+                      <w:sz w:val="28"/>
+                      <w:szCs w:val="28"/>
+                    </w:rPr>
+                  </m:ctrlPr>
+                </m:sSupPr>
+                <m:e>
+                  <m:r>
+                    <w:rPr>
+                      <w:rFonts w:ascii="Cambria Math" w:hAnsi="Cambria Math" w:cs="Arial"/>
+                      <w:sz w:val="28"/>
+                      <w:szCs w:val="28"/>
+                    </w:rPr>
+                    <m:t>x</m:t>
+                  </m:r>
+                </m:e>
+                <m:sup>
+                  <m:r>
+                    <w:rPr>
+                      <w:rFonts w:ascii="Cambria Math" w:hAnsi="Cambria Math" w:cs="Arial"/>
+                      <w:sz w:val="28"/>
+                      <w:szCs w:val="28"/>
+                    </w:rPr>
+                    <m:t>2</m:t>
+                  </m:r>
+                </m:sup>
+              </m:sSup>
+            </m:den>
+          </m:f>
+          <m:r>
+            <w:rPr>
+              <w:rFonts w:ascii="Cambria Math" w:hAnsi="Cambria Math" w:cs="Arial"/>
+              <w:sz w:val="28"/>
+              <w:szCs w:val="28"/>
+            </w:rPr>
+            <m:t>=f</m:t>
+          </m:r>
+          <m:d>
+            <m:dPr>
+              <m:ctrlPr>
+                <w:rPr>
+                  <w:rFonts w:ascii="Cambria Math" w:hAnsi="Cambria Math" w:cs="Arial"/>
+                  <w:i/>
+                  <w:sz w:val="28"/>
+                  <w:szCs w:val="28"/>
+                </w:rPr>
+              </m:ctrlPr>
+            </m:dPr>
+            <m:e>
+              <m:r>
+                <w:rPr>
+                  <w:rFonts w:ascii="Cambria Math" w:hAnsi="Cambria Math" w:cs="Arial"/>
+                  <w:sz w:val="28"/>
+                  <w:szCs w:val="28"/>
+                </w:rPr>
+                <m:t>x</m:t>
+              </m:r>
+            </m:e>
+          </m:d>
+          <m:r>
+            <w:rPr>
+              <w:rFonts w:ascii="Cambria Math" w:hAnsi="Cambria Math" w:cs="Arial"/>
+              <w:sz w:val="28"/>
+              <w:szCs w:val="28"/>
+            </w:rPr>
+            <m:t xml:space="preserve">    a≤</m:t>
+          </m:r>
+          <m:r>
+            <w:rPr>
+              <w:rFonts w:ascii="Cambria Math" w:eastAsiaTheme="minorEastAsia" w:hAnsi="Cambria Math" w:cs="Arial"/>
+              <w:sz w:val="28"/>
+              <w:szCs w:val="28"/>
+            </w:rPr>
+            <m:t>x≤b</m:t>
+          </m:r>
+        </m:oMath>
+      </m:oMathPara>
     </w:p>
     <w:p>
       <w:pPr>
         <w:jc w:val="both"/>
         <w:rPr>
-          <w:rFonts w:ascii="Arial" w:hAnsi="Arial" w:cs="Arial"/>
-          <w:b/>
-          <w:bCs/>
-          <w:sz w:val="28"/>
-          <w:szCs w:val="28"/>
-          <w:lang w:bidi="bn-IN"/>
+          <w:rFonts w:ascii="Arial" w:eastAsiaTheme="minorEastAsia" w:hAnsi="Arial" w:cs="Arial"/>
+          <w:sz w:val="28"/>
+          <w:szCs w:val="28"/>
+        </w:rPr>
+      </w:pPr>
+      <w:r>
+        <w:rPr>
+          <w:rFonts w:ascii="Arial" w:eastAsiaTheme="minorEastAsia" w:hAnsi="Arial" w:cs="Arial"/>
+          <w:sz w:val="28"/>
+          <w:szCs w:val="28"/>
+        </w:rPr>
+        <w:t xml:space="preserve">With one non-derivative </w:t>
+      </w:r>
+      <w:proofErr w:type="spellStart"/>
+      <w:r>
+        <w:rPr>
+          <w:rFonts w:ascii="Arial" w:eastAsiaTheme="minorEastAsia" w:hAnsi="Arial" w:cs="Arial"/>
+          <w:sz w:val="28"/>
+          <w:szCs w:val="28"/>
+        </w:rPr>
+        <w:t>blundary</w:t>
+      </w:r>
+      <w:proofErr w:type="spellEnd"/>
+      <w:r>
+        <w:rPr>
+          <w:rFonts w:ascii="Arial" w:eastAsiaTheme="minorEastAsia" w:hAnsi="Arial" w:cs="Arial"/>
+          <w:sz w:val="28"/>
+          <w:szCs w:val="28"/>
+        </w:rPr>
+        <w:t xml:space="preserve"> conditions say </w:t>
+      </w:r>
+      <m:oMath>
+        <m:r>
+          <w:rPr>
+            <w:rFonts w:ascii="Cambria Math" w:eastAsiaTheme="minorEastAsia" w:hAnsi="Cambria Math" w:cs="Arial"/>
+            <w:sz w:val="28"/>
+            <w:szCs w:val="28"/>
+          </w:rPr>
+          <m:t>u</m:t>
+        </m:r>
+        <m:d>
+          <m:dPr>
+            <m:ctrlPr>
+              <w:rPr>
+                <w:rFonts w:ascii="Cambria Math" w:eastAsiaTheme="minorEastAsia" w:hAnsi="Cambria Math" w:cs="Arial"/>
+                <w:i/>
+                <w:sz w:val="28"/>
+                <w:szCs w:val="28"/>
+              </w:rPr>
+            </m:ctrlPr>
+          </m:dPr>
+          <m:e>
+            <m:r>
+              <w:rPr>
+                <w:rFonts w:ascii="Cambria Math" w:eastAsiaTheme="minorEastAsia" w:hAnsi="Cambria Math" w:cs="Arial"/>
+                <w:sz w:val="28"/>
+                <w:szCs w:val="28"/>
+              </w:rPr>
+              <m:t>x</m:t>
+            </m:r>
+          </m:e>
+        </m:d>
+        <m:r>
+          <w:rPr>
+            <w:rFonts w:ascii="Cambria Math" w:eastAsiaTheme="minorEastAsia" w:hAnsi="Cambria Math" w:cs="Arial"/>
+            <w:sz w:val="28"/>
+            <w:szCs w:val="28"/>
+          </w:rPr>
+          <m:t>=α</m:t>
+        </m:r>
+      </m:oMath>
+      <w:r>
+        <w:rPr>
+          <w:rFonts w:ascii="Arial" w:eastAsiaTheme="minorEastAsia" w:hAnsi="Arial" w:cs="Arial"/>
+          <w:sz w:val="28"/>
+          <w:szCs w:val="28"/>
+        </w:rPr>
+        <w:t xml:space="preserve"> and one derivative boundary condition say </w:t>
+      </w:r>
+      <m:oMath>
+        <m:f>
+          <m:fPr>
+            <m:ctrlPr>
+              <w:rPr>
+                <w:rFonts w:ascii="Cambria Math" w:eastAsiaTheme="minorEastAsia" w:hAnsi="Cambria Math" w:cs="Arial"/>
+                <w:i/>
+                <w:sz w:val="28"/>
+                <w:szCs w:val="28"/>
+              </w:rPr>
+            </m:ctrlPr>
+          </m:fPr>
+          <m:num>
+            <m:r>
+              <w:rPr>
+                <w:rFonts w:ascii="Cambria Math" w:eastAsiaTheme="minorEastAsia" w:hAnsi="Cambria Math" w:cs="Arial"/>
+                <w:sz w:val="28"/>
+                <w:szCs w:val="28"/>
+              </w:rPr>
+              <m:t>du</m:t>
+            </m:r>
+          </m:num>
+          <m:den>
+            <m:r>
+              <w:rPr>
+                <w:rFonts w:ascii="Cambria Math" w:eastAsiaTheme="minorEastAsia" w:hAnsi="Cambria Math" w:cs="Arial"/>
+                <w:sz w:val="28"/>
+                <w:szCs w:val="28"/>
+              </w:rPr>
+              <m:t>dx</m:t>
+            </m:r>
+          </m:den>
+        </m:f>
+        <m:r>
+          <w:rPr>
+            <w:rFonts w:ascii="Cambria Math" w:eastAsiaTheme="minorEastAsia" w:hAnsi="Cambria Math" w:cs="Arial"/>
+            <w:sz w:val="28"/>
+            <w:szCs w:val="28"/>
+          </w:rPr>
+          <m:t>=β</m:t>
+        </m:r>
+      </m:oMath>
+      <w:r>
+        <w:rPr>
+          <w:rFonts w:ascii="Arial" w:eastAsiaTheme="minorEastAsia" w:hAnsi="Arial" w:cs="Arial"/>
+          <w:sz w:val="28"/>
+          <w:szCs w:val="28"/>
+        </w:rPr>
+        <w:t xml:space="preserve"> at </w:t>
+      </w:r>
+      <m:oMath>
+        <m:r>
+          <w:rPr>
+            <w:rFonts w:ascii="Cambria Math" w:eastAsiaTheme="minorEastAsia" w:hAnsi="Cambria Math" w:cs="Arial"/>
+            <w:sz w:val="28"/>
+            <w:szCs w:val="28"/>
+          </w:rPr>
+          <m:t>x=b</m:t>
+        </m:r>
+      </m:oMath>
+      <w:r>
+        <w:rPr>
+          <w:rFonts w:ascii="Arial" w:eastAsiaTheme="minorEastAsia" w:hAnsi="Arial" w:cs="Arial"/>
+          <w:sz w:val="28"/>
+          <w:szCs w:val="28"/>
+        </w:rPr>
+        <w:t xml:space="preserve">. The function </w:t>
+      </w:r>
+      <m:oMath>
+        <m:r>
+          <w:rPr>
+            <w:rFonts w:ascii="Cambria Math" w:eastAsiaTheme="minorEastAsia" w:hAnsi="Cambria Math" w:cs="Arial"/>
+            <w:sz w:val="28"/>
+            <w:szCs w:val="28"/>
+          </w:rPr>
+          <m:t>f(x)</m:t>
+        </m:r>
+      </m:oMath>
+      <w:r>
+        <w:rPr>
+          <w:rFonts w:ascii="Arial" w:eastAsiaTheme="minorEastAsia" w:hAnsi="Arial" w:cs="Arial"/>
+          <w:sz w:val="28"/>
+          <w:szCs w:val="28"/>
+        </w:rPr>
+        <w:t xml:space="preserve"> is given.</w:t>
+      </w:r>
+    </w:p>
+    <w:p>
+      <w:pPr>
+        <w:jc w:val="both"/>
+        <w:rPr>
+          <w:rFonts w:ascii="Arial" w:eastAsiaTheme="minorEastAsia" w:hAnsi="Arial" w:cs="Arial"/>
+          <w:sz w:val="28"/>
+          <w:szCs w:val="28"/>
+        </w:rPr>
+      </w:pPr>
+      <w:proofErr w:type="gramStart"/>
+      <w:r>
+        <w:rPr>
+          <w:rFonts w:ascii="Arial" w:eastAsiaTheme="minorEastAsia" w:hAnsi="Arial" w:cs="Arial"/>
+          <w:sz w:val="28"/>
+          <w:szCs w:val="28"/>
+        </w:rPr>
+        <w:t>Lets</w:t>
+      </w:r>
+      <w:proofErr w:type="gramEnd"/>
+      <w:r>
+        <w:rPr>
+          <w:rFonts w:ascii="Arial" w:eastAsiaTheme="minorEastAsia" w:hAnsi="Arial" w:cs="Arial"/>
+          <w:sz w:val="28"/>
+          <w:szCs w:val="28"/>
+        </w:rPr>
+        <w:t xml:space="preserve"> take a trial solution such that</w:t>
+      </w:r>
+    </w:p>
+    <w:p>
+      <w:pPr>
+        <w:jc w:val="both"/>
+        <w:rPr>
+          <w:rFonts w:ascii="Arial" w:eastAsiaTheme="minorEastAsia" w:hAnsi="Arial" w:cs="Arial"/>
+          <w:sz w:val="28"/>
+          <w:szCs w:val="28"/>
+        </w:rPr>
+      </w:pPr>
+      <m:oMathPara>
+        <m:oMath>
+          <m:bar>
+            <m:barPr>
+              <m:pos m:val="top"/>
+              <m:ctrlPr>
+                <w:rPr>
+                  <w:rFonts w:ascii="Cambria Math" w:hAnsi="Cambria Math" w:cs="Arial"/>
+                  <w:i/>
+                  <w:sz w:val="28"/>
+                  <w:szCs w:val="28"/>
+                </w:rPr>
+              </m:ctrlPr>
+            </m:barPr>
+            <m:e>
+              <m:r>
+                <w:rPr>
+                  <w:rFonts w:ascii="Cambria Math" w:hAnsi="Cambria Math" w:cs="Arial"/>
+                  <w:sz w:val="28"/>
+                  <w:szCs w:val="28"/>
+                </w:rPr>
+                <m:t>u</m:t>
+              </m:r>
+            </m:e>
+          </m:bar>
+          <m:d>
+            <m:dPr>
+              <m:ctrlPr>
+                <w:rPr>
+                  <w:rFonts w:ascii="Cambria Math" w:hAnsi="Cambria Math" w:cs="Arial"/>
+                  <w:i/>
+                  <w:sz w:val="28"/>
+                  <w:szCs w:val="28"/>
+                </w:rPr>
+              </m:ctrlPr>
+            </m:dPr>
+            <m:e>
+              <m:r>
+                <w:rPr>
+                  <w:rFonts w:ascii="Cambria Math" w:hAnsi="Cambria Math" w:cs="Arial"/>
+                  <w:sz w:val="28"/>
+                  <w:szCs w:val="28"/>
+                </w:rPr>
+                <m:t>x</m:t>
+              </m:r>
+            </m:e>
+          </m:d>
+          <m:r>
+            <w:rPr>
+              <w:rFonts w:ascii="Cambria Math" w:hAnsi="Cambria Math" w:cs="Arial"/>
+              <w:sz w:val="28"/>
+              <w:szCs w:val="28"/>
+            </w:rPr>
+            <m:t>=</m:t>
+          </m:r>
+          <m:sSub>
+            <m:sSubPr>
+              <m:ctrlPr>
+                <w:rPr>
+                  <w:rFonts w:ascii="Cambria Math" w:hAnsi="Cambria Math" w:cs="Arial"/>
+                  <w:i/>
+                  <w:sz w:val="28"/>
+                  <w:szCs w:val="28"/>
+                </w:rPr>
+              </m:ctrlPr>
+            </m:sSubPr>
+            <m:e>
+              <m:r>
+                <w:rPr>
+                  <w:rFonts w:ascii="Cambria Math" w:hAnsi="Cambria Math" w:cs="Arial"/>
+                  <w:sz w:val="28"/>
+                  <w:szCs w:val="28"/>
+                </w:rPr>
+                <m:t>θ</m:t>
+              </m:r>
+            </m:e>
+            <m:sub>
+              <m:r>
+                <w:rPr>
+                  <w:rFonts w:ascii="Cambria Math" w:hAnsi="Cambria Math" w:cs="Arial"/>
+                  <w:sz w:val="28"/>
+                  <w:szCs w:val="28"/>
+                </w:rPr>
+                <m:t>0</m:t>
+              </m:r>
+            </m:sub>
+          </m:sSub>
+          <m:d>
+            <m:dPr>
+              <m:ctrlPr>
+                <w:rPr>
+                  <w:rFonts w:ascii="Cambria Math" w:hAnsi="Cambria Math" w:cs="Arial"/>
+                  <w:i/>
+                  <w:sz w:val="28"/>
+                  <w:szCs w:val="28"/>
+                </w:rPr>
+              </m:ctrlPr>
+            </m:dPr>
+            <m:e>
+              <m:r>
+                <w:rPr>
+                  <w:rFonts w:ascii="Cambria Math" w:hAnsi="Cambria Math" w:cs="Arial"/>
+                  <w:sz w:val="28"/>
+                  <w:szCs w:val="28"/>
+                </w:rPr>
+                <m:t>x</m:t>
+              </m:r>
+            </m:e>
+          </m:d>
+          <m:r>
+            <w:rPr>
+              <w:rFonts w:ascii="Cambria Math" w:hAnsi="Cambria Math" w:cs="Arial"/>
+              <w:sz w:val="28"/>
+              <w:szCs w:val="28"/>
+            </w:rPr>
+            <m:t>+</m:t>
+          </m:r>
+          <m:nary>
+            <m:naryPr>
+              <m:chr m:val="∑"/>
+              <m:limLoc m:val="undOvr"/>
+              <m:ctrlPr>
+                <w:rPr>
+                  <w:rFonts w:ascii="Cambria Math" w:hAnsi="Cambria Math" w:cs="Arial"/>
+                  <w:i/>
+                  <w:sz w:val="28"/>
+                  <w:szCs w:val="28"/>
+                </w:rPr>
+              </m:ctrlPr>
+            </m:naryPr>
+            <m:sub>
+              <m:r>
+                <w:rPr>
+                  <w:rFonts w:ascii="Cambria Math" w:hAnsi="Cambria Math" w:cs="Arial"/>
+                  <w:sz w:val="28"/>
+                  <w:szCs w:val="28"/>
+                </w:rPr>
+                <m:t>i=1</m:t>
+              </m:r>
+            </m:sub>
+            <m:sup>
+              <m:r>
+                <w:rPr>
+                  <w:rFonts w:ascii="Cambria Math" w:hAnsi="Cambria Math" w:cs="Arial"/>
+                  <w:sz w:val="28"/>
+                  <w:szCs w:val="28"/>
+                </w:rPr>
+                <m:t>n</m:t>
+              </m:r>
+            </m:sup>
+            <m:e>
+              <m:sSub>
+                <m:sSubPr>
+                  <m:ctrlPr>
+                    <w:rPr>
+                      <w:rFonts w:ascii="Cambria Math" w:hAnsi="Cambria Math" w:cs="Arial"/>
+                      <w:i/>
+                      <w:sz w:val="28"/>
+                      <w:szCs w:val="28"/>
+                    </w:rPr>
+                  </m:ctrlPr>
+                </m:sSubPr>
+                <m:e>
+                  <m:r>
+                    <w:rPr>
+                      <w:rFonts w:ascii="Cambria Math" w:hAnsi="Cambria Math" w:cs="Arial"/>
+                      <w:sz w:val="28"/>
+                      <w:szCs w:val="28"/>
+                    </w:rPr>
+                    <m:t>a</m:t>
+                  </m:r>
+                </m:e>
+                <m:sub>
+                  <m:r>
+                    <w:rPr>
+                      <w:rFonts w:ascii="Cambria Math" w:hAnsi="Cambria Math" w:cs="Arial"/>
+                      <w:sz w:val="28"/>
+                      <w:szCs w:val="28"/>
+                    </w:rPr>
+                    <m:t>i</m:t>
+                  </m:r>
+                </m:sub>
+              </m:sSub>
+              <m:sSub>
+                <m:sSubPr>
+                  <m:ctrlPr>
+                    <w:rPr>
+                      <w:rFonts w:ascii="Cambria Math" w:hAnsi="Cambria Math" w:cs="Arial"/>
+                      <w:i/>
+                      <w:sz w:val="28"/>
+                      <w:szCs w:val="28"/>
+                    </w:rPr>
+                  </m:ctrlPr>
+                </m:sSubPr>
+                <m:e>
+                  <m:r>
+                    <w:rPr>
+                      <w:rFonts w:ascii="Cambria Math" w:hAnsi="Cambria Math" w:cs="Arial"/>
+                      <w:sz w:val="28"/>
+                      <w:szCs w:val="28"/>
+                    </w:rPr>
+                    <m:t>θ</m:t>
+                  </m:r>
+                </m:e>
+                <m:sub>
+                  <m:r>
+                    <w:rPr>
+                      <w:rFonts w:ascii="Cambria Math" w:hAnsi="Cambria Math" w:cs="Arial"/>
+                      <w:sz w:val="28"/>
+                      <w:szCs w:val="28"/>
+                    </w:rPr>
+                    <m:t>i</m:t>
+                  </m:r>
+                </m:sub>
+              </m:sSub>
+              <m:r>
+                <w:rPr>
+                  <w:rFonts w:ascii="Cambria Math" w:hAnsi="Cambria Math" w:cs="Arial"/>
+                  <w:sz w:val="28"/>
+                  <w:szCs w:val="28"/>
+                </w:rPr>
+                <m:t>(x)</m:t>
+              </m:r>
+            </m:e>
+          </m:nary>
+        </m:oMath>
+      </m:oMathPara>
+    </w:p>
+    <w:p>
+      <w:pPr>
+        <w:jc w:val="both"/>
+        <w:rPr>
+          <w:rFonts w:ascii="Arial" w:eastAsiaTheme="minorEastAsia" w:hAnsi="Arial" w:cs="Arial"/>
+          <w:sz w:val="28"/>
+          <w:szCs w:val="28"/>
+        </w:rPr>
+      </w:pPr>
+      <w:r>
+        <w:rPr>
+          <w:rFonts w:ascii="Arial" w:eastAsiaTheme="minorEastAsia" w:hAnsi="Arial" w:cs="Arial"/>
+          <w:sz w:val="28"/>
+          <w:szCs w:val="28"/>
+        </w:rPr>
+        <w:t xml:space="preserve">Then the weighted residual equations </w:t>
+      </w:r>
+      <w:proofErr w:type="gramStart"/>
+      <w:r>
+        <w:rPr>
+          <w:rFonts w:ascii="Arial" w:eastAsiaTheme="minorEastAsia" w:hAnsi="Arial" w:cs="Arial"/>
+          <w:sz w:val="28"/>
+          <w:szCs w:val="28"/>
+        </w:rPr>
+        <w:t>is</w:t>
+      </w:r>
+      <w:proofErr w:type="gramEnd"/>
+    </w:p>
+    <w:p>
+      <w:pPr>
+        <w:jc w:val="both"/>
+        <w:rPr>
+          <w:rFonts w:ascii="Arial" w:eastAsiaTheme="minorEastAsia" w:hAnsi="Arial" w:cs="Arial"/>
+          <w:sz w:val="28"/>
+          <w:szCs w:val="28"/>
+        </w:rPr>
+      </w:pPr>
+      <m:oMathPara>
+        <m:oMath>
+          <m:nary>
+            <m:naryPr>
+              <m:limLoc m:val="subSup"/>
+              <m:ctrlPr>
+                <w:rPr>
+                  <w:rFonts w:ascii="Cambria Math" w:hAnsi="Cambria Math" w:cs="Arial"/>
+                  <w:i/>
+                  <w:sz w:val="28"/>
+                  <w:szCs w:val="28"/>
+                </w:rPr>
+              </m:ctrlPr>
+            </m:naryPr>
+            <m:sub>
+              <m:r>
+                <w:rPr>
+                  <w:rFonts w:ascii="Cambria Math" w:hAnsi="Cambria Math" w:cs="Arial"/>
+                  <w:sz w:val="28"/>
+                  <w:szCs w:val="28"/>
+                </w:rPr>
+                <m:t>a</m:t>
+              </m:r>
+            </m:sub>
+            <m:sup>
+              <m:r>
+                <w:rPr>
+                  <w:rFonts w:ascii="Cambria Math" w:hAnsi="Cambria Math" w:cs="Arial"/>
+                  <w:sz w:val="28"/>
+                  <w:szCs w:val="28"/>
+                </w:rPr>
+                <m:t>b</m:t>
+              </m:r>
+            </m:sup>
+            <m:e>
+              <m:d>
+                <m:dPr>
+                  <m:ctrlPr>
+                    <w:rPr>
+                      <w:rFonts w:ascii="Cambria Math" w:hAnsi="Cambria Math" w:cs="Arial"/>
+                      <w:i/>
+                      <w:sz w:val="28"/>
+                      <w:szCs w:val="28"/>
+                    </w:rPr>
+                  </m:ctrlPr>
+                </m:dPr>
+                <m:e>
+                  <m:f>
+                    <m:fPr>
+                      <m:ctrlPr>
+                        <w:rPr>
+                          <w:rFonts w:ascii="Cambria Math" w:hAnsi="Cambria Math" w:cs="Arial"/>
+                          <w:i/>
+                          <w:sz w:val="28"/>
+                          <w:szCs w:val="28"/>
+                        </w:rPr>
+                      </m:ctrlPr>
+                    </m:fPr>
+                    <m:num>
+                      <m:sSup>
+                        <m:sSupPr>
+                          <m:ctrlPr>
+                            <w:rPr>
+                              <w:rFonts w:ascii="Cambria Math" w:hAnsi="Cambria Math" w:cs="Arial"/>
+                              <w:i/>
+                              <w:sz w:val="28"/>
+                              <w:szCs w:val="28"/>
+                            </w:rPr>
+                          </m:ctrlPr>
+                        </m:sSupPr>
+                        <m:e>
+                          <m:r>
+                            <w:rPr>
+                              <w:rFonts w:ascii="Cambria Math" w:hAnsi="Cambria Math" w:cs="Arial"/>
+                              <w:sz w:val="28"/>
+                              <w:szCs w:val="28"/>
+                            </w:rPr>
+                            <m:t>d</m:t>
+                          </m:r>
+                        </m:e>
+                        <m:sup>
+                          <m:r>
+                            <w:rPr>
+                              <w:rFonts w:ascii="Cambria Math" w:hAnsi="Cambria Math" w:cs="Arial"/>
+                              <w:sz w:val="28"/>
+                              <w:szCs w:val="28"/>
+                            </w:rPr>
+                            <m:t>2</m:t>
+                          </m:r>
+                        </m:sup>
+                      </m:sSup>
+                      <m:bar>
+                        <m:barPr>
+                          <m:pos m:val="top"/>
+                          <m:ctrlPr>
+                            <w:rPr>
+                              <w:rFonts w:ascii="Cambria Math" w:hAnsi="Cambria Math" w:cs="Arial"/>
+                              <w:i/>
+                              <w:sz w:val="28"/>
+                              <w:szCs w:val="28"/>
+                            </w:rPr>
+                          </m:ctrlPr>
+                        </m:barPr>
+                        <m:e>
+                          <m:r>
+                            <w:rPr>
+                              <w:rFonts w:ascii="Cambria Math" w:hAnsi="Cambria Math" w:cs="Arial"/>
+                              <w:sz w:val="28"/>
+                              <w:szCs w:val="28"/>
+                            </w:rPr>
+                            <m:t>u</m:t>
+                          </m:r>
+                        </m:e>
+                      </m:bar>
+                    </m:num>
+                    <m:den>
+                      <m:r>
+                        <w:rPr>
+                          <w:rFonts w:ascii="Cambria Math" w:hAnsi="Cambria Math" w:cs="Arial"/>
+                          <w:sz w:val="28"/>
+                          <w:szCs w:val="28"/>
+                        </w:rPr>
+                        <m:t>d</m:t>
+                      </m:r>
+                      <m:sSup>
+                        <m:sSupPr>
+                          <m:ctrlPr>
+                            <w:rPr>
+                              <w:rFonts w:ascii="Cambria Math" w:hAnsi="Cambria Math" w:cs="Arial"/>
+                              <w:i/>
+                              <w:sz w:val="28"/>
+                              <w:szCs w:val="28"/>
+                            </w:rPr>
+                          </m:ctrlPr>
+                        </m:sSupPr>
+                        <m:e>
+                          <m:r>
+                            <w:rPr>
+                              <w:rFonts w:ascii="Cambria Math" w:hAnsi="Cambria Math" w:cs="Arial"/>
+                              <w:sz w:val="28"/>
+                              <w:szCs w:val="28"/>
+                            </w:rPr>
+                            <m:t>x</m:t>
+                          </m:r>
+                        </m:e>
+                        <m:sup>
+                          <m:r>
+                            <w:rPr>
+                              <w:rFonts w:ascii="Cambria Math" w:hAnsi="Cambria Math" w:cs="Arial"/>
+                              <w:sz w:val="28"/>
+                              <w:szCs w:val="28"/>
+                            </w:rPr>
+                            <m:t>2</m:t>
+                          </m:r>
+                        </m:sup>
+                      </m:sSup>
+                    </m:den>
+                  </m:f>
+                  <m:r>
+                    <w:rPr>
+                      <w:rFonts w:ascii="Cambria Math" w:hAnsi="Cambria Math" w:cs="Arial"/>
+                      <w:sz w:val="28"/>
+                      <w:szCs w:val="28"/>
+                    </w:rPr>
+                    <m:t>-f</m:t>
+                  </m:r>
+                  <m:d>
+                    <m:dPr>
+                      <m:ctrlPr>
+                        <w:rPr>
+                          <w:rFonts w:ascii="Cambria Math" w:hAnsi="Cambria Math" w:cs="Arial"/>
+                          <w:i/>
+                          <w:sz w:val="28"/>
+                          <w:szCs w:val="28"/>
+                        </w:rPr>
+                      </m:ctrlPr>
+                    </m:dPr>
+                    <m:e>
+                      <m:r>
+                        <w:rPr>
+                          <w:rFonts w:ascii="Cambria Math" w:hAnsi="Cambria Math" w:cs="Arial"/>
+                          <w:sz w:val="28"/>
+                          <w:szCs w:val="28"/>
+                        </w:rPr>
+                        <m:t>x</m:t>
+                      </m:r>
+                    </m:e>
+                  </m:d>
+                </m:e>
+              </m:d>
+              <m:sSub>
+                <m:sSubPr>
+                  <m:ctrlPr>
+                    <w:rPr>
+                      <w:rFonts w:ascii="Cambria Math" w:hAnsi="Cambria Math" w:cs="Arial"/>
+                      <w:i/>
+                      <w:sz w:val="28"/>
+                      <w:szCs w:val="28"/>
+                    </w:rPr>
+                  </m:ctrlPr>
+                </m:sSubPr>
+                <m:e>
+                  <m:r>
+                    <w:rPr>
+                      <w:rFonts w:ascii="Cambria Math" w:hAnsi="Cambria Math" w:cs="Arial"/>
+                      <w:sz w:val="28"/>
+                      <w:szCs w:val="28"/>
+                    </w:rPr>
+                    <m:t>θ</m:t>
+                  </m:r>
+                </m:e>
+                <m:sub>
+                  <m:r>
+                    <w:rPr>
+                      <w:rFonts w:ascii="Cambria Math" w:hAnsi="Cambria Math" w:cs="Arial"/>
+                      <w:sz w:val="28"/>
+                      <w:szCs w:val="28"/>
+                    </w:rPr>
+                    <m:t>i</m:t>
+                  </m:r>
+                </m:sub>
+              </m:sSub>
+              <m:d>
+                <m:dPr>
+                  <m:ctrlPr>
+                    <w:rPr>
+                      <w:rFonts w:ascii="Cambria Math" w:hAnsi="Cambria Math" w:cs="Arial"/>
+                      <w:i/>
+                      <w:sz w:val="28"/>
+                      <w:szCs w:val="28"/>
+                    </w:rPr>
+                  </m:ctrlPr>
+                </m:dPr>
+                <m:e>
+                  <m:r>
+                    <w:rPr>
+                      <w:rFonts w:ascii="Cambria Math" w:hAnsi="Cambria Math" w:cs="Arial"/>
+                      <w:sz w:val="28"/>
+                      <w:szCs w:val="28"/>
+                    </w:rPr>
+                    <m:t>x</m:t>
+                  </m:r>
+                </m:e>
+              </m:d>
+              <m:r>
+                <w:rPr>
+                  <w:rFonts w:ascii="Cambria Math" w:hAnsi="Cambria Math" w:cs="Arial"/>
+                  <w:sz w:val="28"/>
+                  <w:szCs w:val="28"/>
+                </w:rPr>
+                <m:t>=0</m:t>
+              </m:r>
+            </m:e>
+          </m:nary>
+        </m:oMath>
+      </m:oMathPara>
+    </w:p>
+    <w:p>
+      <w:pPr>
+        <w:jc w:val="both"/>
+        <w:rPr>
+          <w:rFonts w:ascii="Arial" w:eastAsiaTheme="minorEastAsia" w:hAnsi="Arial" w:cs="Arial"/>
+          <w:sz w:val="28"/>
+          <w:szCs w:val="28"/>
+        </w:rPr>
+      </w:pPr>
+      <w:r>
+        <w:rPr>
+          <w:rFonts w:ascii="Arial" w:eastAsiaTheme="minorEastAsia" w:hAnsi="Arial" w:cs="Arial"/>
+          <w:sz w:val="28"/>
+          <w:szCs w:val="28"/>
+        </w:rPr>
+        <w:t xml:space="preserve">For </w:t>
+      </w:r>
+      <m:oMath>
+        <m:r>
+          <w:rPr>
+            <w:rFonts w:ascii="Cambria Math" w:eastAsiaTheme="minorEastAsia" w:hAnsi="Cambria Math" w:cs="Arial"/>
+            <w:sz w:val="28"/>
+            <w:szCs w:val="28"/>
+          </w:rPr>
+          <m:t>i=1,2,3,….n</m:t>
+        </m:r>
+      </m:oMath>
+      <w:r>
+        <w:rPr>
+          <w:rFonts w:ascii="Arial" w:eastAsiaTheme="minorEastAsia" w:hAnsi="Arial" w:cs="Arial"/>
+          <w:sz w:val="28"/>
+          <w:szCs w:val="28"/>
+        </w:rPr>
+        <w:t xml:space="preserve"> where n is the number of unknown </w:t>
+      </w:r>
+      <w:r>
+        <w:rPr>
+          <w:rFonts w:ascii="Arial" w:eastAsiaTheme="minorEastAsia" w:hAnsi="Arial" w:cs="Arial"/>
+          <w:sz w:val="28"/>
+          <w:szCs w:val="28"/>
+        </w:rPr>
+        <w:t>parameters</w:t>
+      </w:r>
+      <w:r>
+        <w:rPr>
+          <w:rFonts w:ascii="Arial" w:eastAsiaTheme="minorEastAsia" w:hAnsi="Arial" w:cs="Arial"/>
+          <w:sz w:val="28"/>
+          <w:szCs w:val="28"/>
+        </w:rPr>
+        <w:t>.</w:t>
+      </w:r>
+    </w:p>
+    <w:p>
+      <w:pPr>
+        <w:jc w:val="both"/>
+        <w:rPr>
+          <w:rFonts w:ascii="Arial" w:eastAsiaTheme="minorEastAsia" w:hAnsi="Arial" w:cs="Arial"/>
+          <w:sz w:val="28"/>
+          <w:szCs w:val="28"/>
+        </w:rPr>
+      </w:pPr>
+      <w:r>
+        <w:rPr>
+          <w:rFonts w:ascii="Arial" w:eastAsiaTheme="minorEastAsia" w:hAnsi="Arial" w:cs="Arial"/>
+          <w:sz w:val="28"/>
+          <w:szCs w:val="28"/>
+        </w:rPr>
+        <w:t>Now integrating the first term by parts we get</w:t>
+      </w:r>
+    </w:p>
+    <w:p>
+      <w:pPr>
+        <w:jc w:val="both"/>
+        <w:rPr>
+          <w:rFonts w:ascii="Arial" w:eastAsiaTheme="minorEastAsia" w:hAnsi="Arial" w:cs="Arial"/>
+          <w:sz w:val="28"/>
+          <w:szCs w:val="28"/>
+        </w:rPr>
+      </w:pPr>
+      <m:oMathPara>
+        <m:oMath>
+          <m:nary>
+            <m:naryPr>
+              <m:limLoc m:val="subSup"/>
+              <m:ctrlPr>
+                <w:rPr>
+                  <w:rFonts w:ascii="Cambria Math" w:eastAsiaTheme="minorEastAsia" w:hAnsi="Cambria Math" w:cs="Arial"/>
+                  <w:i/>
+                  <w:sz w:val="28"/>
+                  <w:szCs w:val="28"/>
+                </w:rPr>
+              </m:ctrlPr>
+            </m:naryPr>
+            <m:sub>
+              <m:r>
+                <w:rPr>
+                  <w:rFonts w:ascii="Cambria Math" w:eastAsiaTheme="minorEastAsia" w:hAnsi="Cambria Math" w:cs="Arial"/>
+                  <w:sz w:val="28"/>
+                  <w:szCs w:val="28"/>
+                </w:rPr>
+                <m:t>a</m:t>
+              </m:r>
+            </m:sub>
+            <m:sup>
+              <m:r>
+                <w:rPr>
+                  <w:rFonts w:ascii="Cambria Math" w:eastAsiaTheme="minorEastAsia" w:hAnsi="Cambria Math" w:cs="Arial"/>
+                  <w:sz w:val="28"/>
+                  <w:szCs w:val="28"/>
+                </w:rPr>
+                <m:t>b</m:t>
+              </m:r>
+            </m:sup>
+            <m:e>
+              <m:f>
+                <m:fPr>
+                  <m:ctrlPr>
+                    <w:rPr>
+                      <w:rFonts w:ascii="Cambria Math" w:eastAsiaTheme="minorEastAsia" w:hAnsi="Cambria Math" w:cs="Arial"/>
+                      <w:i/>
+                      <w:sz w:val="28"/>
+                      <w:szCs w:val="28"/>
+                    </w:rPr>
+                  </m:ctrlPr>
+                </m:fPr>
+                <m:num>
+                  <m:sSup>
+                    <m:sSupPr>
+                      <m:ctrlPr>
+                        <w:rPr>
+                          <w:rFonts w:ascii="Cambria Math" w:eastAsiaTheme="minorEastAsia" w:hAnsi="Cambria Math" w:cs="Arial"/>
+                          <w:i/>
+                          <w:sz w:val="28"/>
+                          <w:szCs w:val="28"/>
+                        </w:rPr>
+                      </m:ctrlPr>
+                    </m:sSupPr>
+                    <m:e>
+                      <m:r>
+                        <w:rPr>
+                          <w:rFonts w:ascii="Cambria Math" w:eastAsiaTheme="minorEastAsia" w:hAnsi="Cambria Math" w:cs="Arial"/>
+                          <w:sz w:val="28"/>
+                          <w:szCs w:val="28"/>
+                        </w:rPr>
+                        <m:t>d</m:t>
+                      </m:r>
+                    </m:e>
+                    <m:sup>
+                      <m:r>
+                        <w:rPr>
+                          <w:rFonts w:ascii="Cambria Math" w:eastAsiaTheme="minorEastAsia" w:hAnsi="Cambria Math" w:cs="Arial"/>
+                          <w:sz w:val="28"/>
+                          <w:szCs w:val="28"/>
+                        </w:rPr>
+                        <m:t>2</m:t>
+                      </m:r>
+                    </m:sup>
+                  </m:sSup>
+                  <m:bar>
+                    <m:barPr>
+                      <m:pos m:val="top"/>
+                      <m:ctrlPr>
+                        <w:rPr>
+                          <w:rFonts w:ascii="Cambria Math" w:hAnsi="Cambria Math" w:cs="Arial"/>
+                          <w:i/>
+                          <w:sz w:val="28"/>
+                          <w:szCs w:val="28"/>
+                        </w:rPr>
+                      </m:ctrlPr>
+                    </m:barPr>
+                    <m:e>
+                      <m:r>
+                        <w:rPr>
+                          <w:rFonts w:ascii="Cambria Math" w:hAnsi="Cambria Math" w:cs="Arial"/>
+                          <w:sz w:val="28"/>
+                          <w:szCs w:val="28"/>
+                        </w:rPr>
+                        <m:t>u</m:t>
+                      </m:r>
+                    </m:e>
+                  </m:bar>
+                </m:num>
+                <m:den>
+                  <m:r>
+                    <w:rPr>
+                      <w:rFonts w:ascii="Cambria Math" w:eastAsiaTheme="minorEastAsia" w:hAnsi="Cambria Math" w:cs="Arial"/>
+                      <w:sz w:val="28"/>
+                      <w:szCs w:val="28"/>
+                    </w:rPr>
+                    <m:t>d</m:t>
+                  </m:r>
+                  <m:sSup>
+                    <m:sSupPr>
+                      <m:ctrlPr>
+                        <w:rPr>
+                          <w:rFonts w:ascii="Cambria Math" w:eastAsiaTheme="minorEastAsia" w:hAnsi="Cambria Math" w:cs="Arial"/>
+                          <w:i/>
+                          <w:sz w:val="28"/>
+                          <w:szCs w:val="28"/>
+                        </w:rPr>
+                      </m:ctrlPr>
+                    </m:sSupPr>
+                    <m:e>
+                      <m:r>
+                        <w:rPr>
+                          <w:rFonts w:ascii="Cambria Math" w:eastAsiaTheme="minorEastAsia" w:hAnsi="Cambria Math" w:cs="Arial"/>
+                          <w:sz w:val="28"/>
+                          <w:szCs w:val="28"/>
+                        </w:rPr>
+                        <m:t>x</m:t>
+                      </m:r>
+                    </m:e>
+                    <m:sup>
+                      <m:r>
+                        <w:rPr>
+                          <w:rFonts w:ascii="Cambria Math" w:eastAsiaTheme="minorEastAsia" w:hAnsi="Cambria Math" w:cs="Arial"/>
+                          <w:sz w:val="28"/>
+                          <w:szCs w:val="28"/>
+                        </w:rPr>
+                        <m:t>2</m:t>
+                      </m:r>
+                    </m:sup>
+                  </m:sSup>
+                </m:den>
+              </m:f>
+              <m:sSub>
+                <m:sSubPr>
+                  <m:ctrlPr>
+                    <w:rPr>
+                      <w:rFonts w:ascii="Cambria Math" w:eastAsiaTheme="minorEastAsia" w:hAnsi="Cambria Math" w:cs="Arial"/>
+                      <w:i/>
+                      <w:sz w:val="28"/>
+                      <w:szCs w:val="28"/>
+                    </w:rPr>
+                  </m:ctrlPr>
+                </m:sSubPr>
+                <m:e>
+                  <m:r>
+                    <w:rPr>
+                      <w:rFonts w:ascii="Cambria Math" w:eastAsiaTheme="minorEastAsia" w:hAnsi="Cambria Math" w:cs="Arial"/>
+                      <w:sz w:val="28"/>
+                      <w:szCs w:val="28"/>
+                    </w:rPr>
+                    <m:t>θ</m:t>
+                  </m:r>
+                </m:e>
+                <m:sub>
+                  <m:r>
+                    <w:rPr>
+                      <w:rFonts w:ascii="Cambria Math" w:eastAsiaTheme="minorEastAsia" w:hAnsi="Cambria Math" w:cs="Arial"/>
+                      <w:sz w:val="28"/>
+                      <w:szCs w:val="28"/>
+                    </w:rPr>
+                    <m:t>i</m:t>
+                  </m:r>
+                </m:sub>
+              </m:sSub>
+              <m:d>
+                <m:dPr>
+                  <m:ctrlPr>
+                    <w:rPr>
+                      <w:rFonts w:ascii="Cambria Math" w:eastAsiaTheme="minorEastAsia" w:hAnsi="Cambria Math" w:cs="Arial"/>
+                      <w:i/>
+                      <w:sz w:val="28"/>
+                      <w:szCs w:val="28"/>
+                    </w:rPr>
+                  </m:ctrlPr>
+                </m:dPr>
+                <m:e>
+                  <m:r>
+                    <w:rPr>
+                      <w:rFonts w:ascii="Cambria Math" w:eastAsiaTheme="minorEastAsia" w:hAnsi="Cambria Math" w:cs="Arial"/>
+                      <w:sz w:val="28"/>
+                      <w:szCs w:val="28"/>
+                    </w:rPr>
+                    <m:t>x</m:t>
+                  </m:r>
+                </m:e>
+              </m:d>
+              <m:r>
+                <w:rPr>
+                  <w:rFonts w:ascii="Cambria Math" w:eastAsiaTheme="minorEastAsia" w:hAnsi="Cambria Math" w:cs="Arial"/>
+                  <w:sz w:val="28"/>
+                  <w:szCs w:val="28"/>
+                </w:rPr>
+                <m:t>dx=</m:t>
+              </m:r>
+              <m:sSubSup>
+                <m:sSubSupPr>
+                  <m:ctrlPr>
+                    <w:rPr>
+                      <w:rFonts w:ascii="Cambria Math" w:eastAsiaTheme="minorEastAsia" w:hAnsi="Cambria Math" w:cs="Arial"/>
+                      <w:i/>
+                      <w:sz w:val="28"/>
+                      <w:szCs w:val="28"/>
+                    </w:rPr>
+                  </m:ctrlPr>
+                </m:sSubSupPr>
+                <m:e>
+                  <m:d>
+                    <m:dPr>
+                      <m:begChr m:val="["/>
+                      <m:endChr m:val="]"/>
+                      <m:ctrlPr>
+                        <w:rPr>
+                          <w:rFonts w:ascii="Cambria Math" w:eastAsiaTheme="minorEastAsia" w:hAnsi="Cambria Math" w:cs="Arial"/>
+                          <w:i/>
+                          <w:sz w:val="28"/>
+                          <w:szCs w:val="28"/>
+                        </w:rPr>
+                      </m:ctrlPr>
+                    </m:dPr>
+                    <m:e>
+                      <m:sSub>
+                        <m:sSubPr>
+                          <m:ctrlPr>
+                            <w:rPr>
+                              <w:rFonts w:ascii="Cambria Math" w:eastAsiaTheme="minorEastAsia" w:hAnsi="Cambria Math" w:cs="Arial"/>
+                              <w:i/>
+                              <w:sz w:val="28"/>
+                              <w:szCs w:val="28"/>
+                            </w:rPr>
+                          </m:ctrlPr>
+                        </m:sSubPr>
+                        <m:e>
+                          <m:r>
+                            <w:rPr>
+                              <w:rFonts w:ascii="Cambria Math" w:eastAsiaTheme="minorEastAsia" w:hAnsi="Cambria Math" w:cs="Arial"/>
+                              <w:sz w:val="28"/>
+                              <w:szCs w:val="28"/>
+                            </w:rPr>
+                            <m:t>θ</m:t>
+                          </m:r>
+                        </m:e>
+                        <m:sub>
+                          <m:r>
+                            <w:rPr>
+                              <w:rFonts w:ascii="Cambria Math" w:eastAsiaTheme="minorEastAsia" w:hAnsi="Cambria Math" w:cs="Arial"/>
+                              <w:sz w:val="28"/>
+                              <w:szCs w:val="28"/>
+                            </w:rPr>
+                            <m:t>i</m:t>
+                          </m:r>
+                        </m:sub>
+                      </m:sSub>
+                      <m:d>
+                        <m:dPr>
+                          <m:ctrlPr>
+                            <w:rPr>
+                              <w:rFonts w:ascii="Cambria Math" w:eastAsiaTheme="minorEastAsia" w:hAnsi="Cambria Math" w:cs="Arial"/>
+                              <w:i/>
+                              <w:sz w:val="28"/>
+                              <w:szCs w:val="28"/>
+                            </w:rPr>
+                          </m:ctrlPr>
+                        </m:dPr>
+                        <m:e>
+                          <m:r>
+                            <w:rPr>
+                              <w:rFonts w:ascii="Cambria Math" w:eastAsiaTheme="minorEastAsia" w:hAnsi="Cambria Math" w:cs="Arial"/>
+                              <w:sz w:val="28"/>
+                              <w:szCs w:val="28"/>
+                            </w:rPr>
+                            <m:t>x</m:t>
+                          </m:r>
+                        </m:e>
+                      </m:d>
+                      <m:f>
+                        <m:fPr>
+                          <m:ctrlPr>
+                            <w:rPr>
+                              <w:rFonts w:ascii="Cambria Math" w:eastAsiaTheme="minorEastAsia" w:hAnsi="Cambria Math" w:cs="Arial"/>
+                              <w:i/>
+                              <w:sz w:val="28"/>
+                              <w:szCs w:val="28"/>
+                            </w:rPr>
+                          </m:ctrlPr>
+                        </m:fPr>
+                        <m:num>
+                          <m:r>
+                            <w:rPr>
+                              <w:rFonts w:ascii="Cambria Math" w:eastAsiaTheme="minorEastAsia" w:hAnsi="Cambria Math" w:cs="Arial"/>
+                              <w:sz w:val="28"/>
+                              <w:szCs w:val="28"/>
+                            </w:rPr>
+                            <m:t>d</m:t>
+                          </m:r>
+                          <m:bar>
+                            <m:barPr>
+                              <m:pos m:val="top"/>
+                              <m:ctrlPr>
+                                <w:rPr>
+                                  <w:rFonts w:ascii="Cambria Math" w:hAnsi="Cambria Math" w:cs="Arial"/>
+                                  <w:i/>
+                                  <w:sz w:val="28"/>
+                                  <w:szCs w:val="28"/>
+                                </w:rPr>
+                              </m:ctrlPr>
+                            </m:barPr>
+                            <m:e>
+                              <m:r>
+                                <w:rPr>
+                                  <w:rFonts w:ascii="Cambria Math" w:hAnsi="Cambria Math" w:cs="Arial"/>
+                                  <w:sz w:val="28"/>
+                                  <w:szCs w:val="28"/>
+                                </w:rPr>
+                                <m:t>u</m:t>
+                              </m:r>
+                            </m:e>
+                          </m:bar>
+                        </m:num>
+                        <m:den>
+                          <m:r>
+                            <w:rPr>
+                              <w:rFonts w:ascii="Cambria Math" w:eastAsiaTheme="minorEastAsia" w:hAnsi="Cambria Math" w:cs="Arial"/>
+                              <w:sz w:val="28"/>
+                              <w:szCs w:val="28"/>
+                            </w:rPr>
+                            <m:t>dx</m:t>
+                          </m:r>
+                        </m:den>
+                      </m:f>
+                    </m:e>
+                  </m:d>
+                </m:e>
+                <m:sub>
+                  <m:r>
+                    <w:rPr>
+                      <w:rFonts w:ascii="Cambria Math" w:eastAsiaTheme="minorEastAsia" w:hAnsi="Cambria Math" w:cs="Arial"/>
+                      <w:sz w:val="28"/>
+                      <w:szCs w:val="28"/>
+                    </w:rPr>
+                    <m:t>a</m:t>
+                  </m:r>
+                </m:sub>
+                <m:sup>
+                  <m:r>
+                    <w:rPr>
+                      <w:rFonts w:ascii="Cambria Math" w:eastAsiaTheme="minorEastAsia" w:hAnsi="Cambria Math" w:cs="Arial"/>
+                      <w:sz w:val="28"/>
+                      <w:szCs w:val="28"/>
+                    </w:rPr>
+                    <m:t>b</m:t>
+                  </m:r>
+                </m:sup>
+              </m:sSubSup>
+              <m:r>
+                <w:rPr>
+                  <w:rFonts w:ascii="Cambria Math" w:eastAsiaTheme="minorEastAsia" w:hAnsi="Cambria Math" w:cs="Arial"/>
+                  <w:sz w:val="28"/>
+                  <w:szCs w:val="28"/>
+                </w:rPr>
+                <m:t>-</m:t>
+              </m:r>
+              <m:nary>
+                <m:naryPr>
+                  <m:limLoc m:val="subSup"/>
+                  <m:ctrlPr>
+                    <w:rPr>
+                      <w:rFonts w:ascii="Cambria Math" w:eastAsiaTheme="minorEastAsia" w:hAnsi="Cambria Math" w:cs="Arial"/>
+                      <w:i/>
+                      <w:sz w:val="28"/>
+                      <w:szCs w:val="28"/>
+                    </w:rPr>
+                  </m:ctrlPr>
+                </m:naryPr>
+                <m:sub>
+                  <m:r>
+                    <w:rPr>
+                      <w:rFonts w:ascii="Cambria Math" w:eastAsiaTheme="minorEastAsia" w:hAnsi="Cambria Math" w:cs="Arial"/>
+                      <w:sz w:val="28"/>
+                      <w:szCs w:val="28"/>
+                    </w:rPr>
+                    <m:t>a</m:t>
+                  </m:r>
+                </m:sub>
+                <m:sup>
+                  <m:r>
+                    <w:rPr>
+                      <w:rFonts w:ascii="Cambria Math" w:eastAsiaTheme="minorEastAsia" w:hAnsi="Cambria Math" w:cs="Arial"/>
+                      <w:sz w:val="28"/>
+                      <w:szCs w:val="28"/>
+                    </w:rPr>
+                    <m:t>b</m:t>
+                  </m:r>
+                </m:sup>
+                <m:e>
+                  <m:f>
+                    <m:fPr>
+                      <m:ctrlPr>
+                        <w:rPr>
+                          <w:rFonts w:ascii="Cambria Math" w:eastAsiaTheme="minorEastAsia" w:hAnsi="Cambria Math" w:cs="Arial"/>
+                          <w:i/>
+                          <w:sz w:val="28"/>
+                          <w:szCs w:val="28"/>
+                        </w:rPr>
+                      </m:ctrlPr>
+                    </m:fPr>
+                    <m:num>
+                      <m:r>
+                        <w:rPr>
+                          <w:rFonts w:ascii="Cambria Math" w:eastAsiaTheme="minorEastAsia" w:hAnsi="Cambria Math" w:cs="Arial"/>
+                          <w:sz w:val="28"/>
+                          <w:szCs w:val="28"/>
+                        </w:rPr>
+                        <m:t>d</m:t>
+                      </m:r>
+                      <m:bar>
+                        <m:barPr>
+                          <m:pos m:val="top"/>
+                          <m:ctrlPr>
+                            <w:rPr>
+                              <w:rFonts w:ascii="Cambria Math" w:hAnsi="Cambria Math" w:cs="Arial"/>
+                              <w:i/>
+                              <w:sz w:val="28"/>
+                              <w:szCs w:val="28"/>
+                            </w:rPr>
+                          </m:ctrlPr>
+                        </m:barPr>
+                        <m:e>
+                          <m:r>
+                            <w:rPr>
+                              <w:rFonts w:ascii="Cambria Math" w:hAnsi="Cambria Math" w:cs="Arial"/>
+                              <w:sz w:val="28"/>
+                              <w:szCs w:val="28"/>
+                            </w:rPr>
+                            <m:t>u</m:t>
+                          </m:r>
+                        </m:e>
+                      </m:bar>
+                    </m:num>
+                    <m:den>
+                      <m:r>
+                        <w:rPr>
+                          <w:rFonts w:ascii="Cambria Math" w:eastAsiaTheme="minorEastAsia" w:hAnsi="Cambria Math" w:cs="Arial"/>
+                          <w:sz w:val="28"/>
+                          <w:szCs w:val="28"/>
+                        </w:rPr>
+                        <m:t>dx</m:t>
+                      </m:r>
+                    </m:den>
+                  </m:f>
+                  <m:f>
+                    <m:fPr>
+                      <m:ctrlPr>
+                        <w:rPr>
+                          <w:rFonts w:ascii="Cambria Math" w:eastAsiaTheme="minorEastAsia" w:hAnsi="Cambria Math" w:cs="Arial"/>
+                          <w:i/>
+                          <w:sz w:val="28"/>
+                          <w:szCs w:val="28"/>
+                        </w:rPr>
+                      </m:ctrlPr>
+                    </m:fPr>
+                    <m:num>
+                      <m:r>
+                        <w:rPr>
+                          <w:rFonts w:ascii="Cambria Math" w:eastAsiaTheme="minorEastAsia" w:hAnsi="Cambria Math" w:cs="Arial"/>
+                          <w:sz w:val="28"/>
+                          <w:szCs w:val="28"/>
+                        </w:rPr>
+                        <m:t>d</m:t>
+                      </m:r>
+                      <m:sSub>
+                        <m:sSubPr>
+                          <m:ctrlPr>
+                            <w:rPr>
+                              <w:rFonts w:ascii="Cambria Math" w:eastAsiaTheme="minorEastAsia" w:hAnsi="Cambria Math" w:cs="Arial"/>
+                              <w:i/>
+                              <w:sz w:val="28"/>
+                              <w:szCs w:val="28"/>
+                            </w:rPr>
+                          </m:ctrlPr>
+                        </m:sSubPr>
+                        <m:e>
+                          <m:r>
+                            <w:rPr>
+                              <w:rFonts w:ascii="Cambria Math" w:eastAsiaTheme="minorEastAsia" w:hAnsi="Cambria Math" w:cs="Arial"/>
+                              <w:sz w:val="28"/>
+                              <w:szCs w:val="28"/>
+                            </w:rPr>
+                            <m:t>θ</m:t>
+                          </m:r>
+                        </m:e>
+                        <m:sub>
+                          <m:r>
+                            <w:rPr>
+                              <w:rFonts w:ascii="Cambria Math" w:eastAsiaTheme="minorEastAsia" w:hAnsi="Cambria Math" w:cs="Arial"/>
+                              <w:sz w:val="28"/>
+                              <w:szCs w:val="28"/>
+                            </w:rPr>
+                            <m:t>i</m:t>
+                          </m:r>
+                        </m:sub>
+                      </m:sSub>
+                    </m:num>
+                    <m:den>
+                      <m:r>
+                        <w:rPr>
+                          <w:rFonts w:ascii="Cambria Math" w:eastAsiaTheme="minorEastAsia" w:hAnsi="Cambria Math" w:cs="Arial"/>
+                          <w:sz w:val="28"/>
+                          <w:szCs w:val="28"/>
+                        </w:rPr>
+                        <m:t>dx</m:t>
+                      </m:r>
+                    </m:den>
+                  </m:f>
+                  <m:r>
+                    <w:rPr>
+                      <w:rFonts w:ascii="Cambria Math" w:eastAsiaTheme="minorEastAsia" w:hAnsi="Cambria Math" w:cs="Arial"/>
+                      <w:sz w:val="28"/>
+                      <w:szCs w:val="28"/>
+                    </w:rPr>
+                    <m:t xml:space="preserve">dx </m:t>
+                  </m:r>
+                </m:e>
+              </m:nary>
+            </m:e>
+          </m:nary>
+        </m:oMath>
+      </m:oMathPara>
+    </w:p>
+    <w:p>
+      <w:pPr>
+        <w:jc w:val="both"/>
+        <w:rPr>
+          <w:rFonts w:ascii="Arial" w:eastAsiaTheme="minorEastAsia" w:hAnsi="Arial" w:cs="Arial"/>
+          <w:sz w:val="28"/>
+          <w:szCs w:val="28"/>
+        </w:rPr>
+      </w:pPr>
+      <m:oMathPara>
+        <m:oMath>
+          <m:sSub>
+            <m:sSubPr>
+              <m:ctrlPr>
+                <w:rPr>
+                  <w:rFonts w:ascii="Cambria Math" w:eastAsiaTheme="minorEastAsia" w:hAnsi="Cambria Math" w:cs="Arial"/>
+                  <w:i/>
+                  <w:sz w:val="28"/>
+                  <w:szCs w:val="28"/>
+                </w:rPr>
+              </m:ctrlPr>
+            </m:sSubPr>
+            <m:e>
+              <m:r>
+                <w:rPr>
+                  <w:rFonts w:ascii="Cambria Math" w:eastAsiaTheme="minorEastAsia" w:hAnsi="Cambria Math" w:cs="Arial"/>
+                  <w:sz w:val="28"/>
+                  <w:szCs w:val="28"/>
+                </w:rPr>
+                <m:t>=θ</m:t>
+              </m:r>
+            </m:e>
+            <m:sub>
+              <m:r>
+                <w:rPr>
+                  <w:rFonts w:ascii="Cambria Math" w:eastAsiaTheme="minorEastAsia" w:hAnsi="Cambria Math" w:cs="Arial"/>
+                  <w:sz w:val="28"/>
+                  <w:szCs w:val="28"/>
+                </w:rPr>
+                <m:t>i</m:t>
+              </m:r>
+            </m:sub>
+          </m:sSub>
+          <m:d>
+            <m:dPr>
+              <m:ctrlPr>
+                <w:rPr>
+                  <w:rFonts w:ascii="Cambria Math" w:eastAsiaTheme="minorEastAsia" w:hAnsi="Cambria Math" w:cs="Arial"/>
+                  <w:i/>
+                  <w:sz w:val="28"/>
+                  <w:szCs w:val="28"/>
+                </w:rPr>
+              </m:ctrlPr>
+            </m:dPr>
+            <m:e>
+              <m:r>
+                <w:rPr>
+                  <w:rFonts w:ascii="Cambria Math" w:eastAsiaTheme="minorEastAsia" w:hAnsi="Cambria Math" w:cs="Arial"/>
+                  <w:sz w:val="28"/>
+                  <w:szCs w:val="28"/>
+                </w:rPr>
+                <m:t>b</m:t>
+              </m:r>
+            </m:e>
+          </m:d>
+          <m:sSup>
+            <m:sSupPr>
+              <m:ctrlPr>
+                <w:rPr>
+                  <w:rFonts w:ascii="Cambria Math" w:hAnsi="Cambria Math" w:cs="Arial"/>
+                  <w:i/>
+                  <w:sz w:val="28"/>
+                  <w:szCs w:val="28"/>
+                </w:rPr>
+              </m:ctrlPr>
+            </m:sSupPr>
+            <m:e>
+              <m:bar>
+                <m:barPr>
+                  <m:pos m:val="top"/>
+                  <m:ctrlPr>
+                    <w:rPr>
+                      <w:rFonts w:ascii="Cambria Math" w:hAnsi="Cambria Math" w:cs="Arial"/>
+                      <w:i/>
+                      <w:sz w:val="28"/>
+                      <w:szCs w:val="28"/>
+                    </w:rPr>
+                  </m:ctrlPr>
+                </m:barPr>
+                <m:e>
+                  <m:r>
+                    <w:rPr>
+                      <w:rFonts w:ascii="Cambria Math" w:hAnsi="Cambria Math" w:cs="Arial"/>
+                      <w:sz w:val="28"/>
+                      <w:szCs w:val="28"/>
+                    </w:rPr>
+                    <m:t>u</m:t>
+                  </m:r>
+                </m:e>
+              </m:bar>
+            </m:e>
+            <m:sup>
+              <m:r>
+                <w:rPr>
+                  <w:rFonts w:ascii="Cambria Math" w:hAnsi="Cambria Math" w:cs="Arial"/>
+                  <w:sz w:val="28"/>
+                  <w:szCs w:val="28"/>
+                </w:rPr>
+                <m:t>'</m:t>
+              </m:r>
+            </m:sup>
+          </m:sSup>
+          <m:d>
+            <m:dPr>
+              <m:ctrlPr>
+                <w:rPr>
+                  <w:rFonts w:ascii="Cambria Math" w:hAnsi="Cambria Math" w:cs="Arial"/>
+                  <w:i/>
+                  <w:sz w:val="28"/>
+                  <w:szCs w:val="28"/>
+                </w:rPr>
+              </m:ctrlPr>
+            </m:dPr>
+            <m:e>
+              <m:r>
+                <w:rPr>
+                  <w:rFonts w:ascii="Cambria Math" w:hAnsi="Cambria Math" w:cs="Arial"/>
+                  <w:sz w:val="28"/>
+                  <w:szCs w:val="28"/>
+                </w:rPr>
+                <m:t>b</m:t>
+              </m:r>
+            </m:e>
+          </m:d>
+          <m:r>
+            <w:rPr>
+              <w:rFonts w:ascii="Cambria Math" w:hAnsi="Cambria Math" w:cs="Arial"/>
+              <w:sz w:val="28"/>
+              <w:szCs w:val="28"/>
+            </w:rPr>
+            <m:t>-</m:t>
+          </m:r>
+          <m:sSub>
+            <m:sSubPr>
+              <m:ctrlPr>
+                <w:rPr>
+                  <w:rFonts w:ascii="Cambria Math" w:eastAsiaTheme="minorEastAsia" w:hAnsi="Cambria Math" w:cs="Arial"/>
+                  <w:i/>
+                  <w:sz w:val="28"/>
+                  <w:szCs w:val="28"/>
+                </w:rPr>
+              </m:ctrlPr>
+            </m:sSubPr>
+            <m:e>
+              <m:r>
+                <w:rPr>
+                  <w:rFonts w:ascii="Cambria Math" w:eastAsiaTheme="minorEastAsia" w:hAnsi="Cambria Math" w:cs="Arial"/>
+                  <w:sz w:val="28"/>
+                  <w:szCs w:val="28"/>
+                </w:rPr>
+                <m:t>θ</m:t>
+              </m:r>
+            </m:e>
+            <m:sub>
+              <m:r>
+                <w:rPr>
+                  <w:rFonts w:ascii="Cambria Math" w:eastAsiaTheme="minorEastAsia" w:hAnsi="Cambria Math" w:cs="Arial"/>
+                  <w:sz w:val="28"/>
+                  <w:szCs w:val="28"/>
+                </w:rPr>
+                <m:t>i</m:t>
+              </m:r>
+            </m:sub>
+          </m:sSub>
+          <m:d>
+            <m:dPr>
+              <m:ctrlPr>
+                <w:rPr>
+                  <w:rFonts w:ascii="Cambria Math" w:eastAsiaTheme="minorEastAsia" w:hAnsi="Cambria Math" w:cs="Arial"/>
+                  <w:i/>
+                  <w:sz w:val="28"/>
+                  <w:szCs w:val="28"/>
+                </w:rPr>
+              </m:ctrlPr>
+            </m:dPr>
+            <m:e>
+              <m:r>
+                <w:rPr>
+                  <w:rFonts w:ascii="Cambria Math" w:eastAsiaTheme="minorEastAsia" w:hAnsi="Cambria Math" w:cs="Arial"/>
+                  <w:sz w:val="28"/>
+                  <w:szCs w:val="28"/>
+                </w:rPr>
+                <m:t>a</m:t>
+              </m:r>
+            </m:e>
+          </m:d>
+          <m:sSup>
+            <m:sSupPr>
+              <m:ctrlPr>
+                <w:rPr>
+                  <w:rFonts w:ascii="Cambria Math" w:hAnsi="Cambria Math" w:cs="Arial"/>
+                  <w:i/>
+                  <w:sz w:val="28"/>
+                  <w:szCs w:val="28"/>
+                </w:rPr>
+              </m:ctrlPr>
+            </m:sSupPr>
+            <m:e>
+              <m:bar>
+                <m:barPr>
+                  <m:pos m:val="top"/>
+                  <m:ctrlPr>
+                    <w:rPr>
+                      <w:rFonts w:ascii="Cambria Math" w:hAnsi="Cambria Math" w:cs="Arial"/>
+                      <w:i/>
+                      <w:sz w:val="28"/>
+                      <w:szCs w:val="28"/>
+                    </w:rPr>
+                  </m:ctrlPr>
+                </m:barPr>
+                <m:e>
+                  <m:r>
+                    <w:rPr>
+                      <w:rFonts w:ascii="Cambria Math" w:hAnsi="Cambria Math" w:cs="Arial"/>
+                      <w:sz w:val="28"/>
+                      <w:szCs w:val="28"/>
+                    </w:rPr>
+                    <m:t>u</m:t>
+                  </m:r>
+                </m:e>
+              </m:bar>
+            </m:e>
+            <m:sup>
+              <m:r>
+                <w:rPr>
+                  <w:rFonts w:ascii="Cambria Math" w:hAnsi="Cambria Math" w:cs="Arial"/>
+                  <w:sz w:val="28"/>
+                  <w:szCs w:val="28"/>
+                </w:rPr>
+                <m:t>'</m:t>
+              </m:r>
+            </m:sup>
+          </m:sSup>
+          <m:d>
+            <m:dPr>
+              <m:ctrlPr>
+                <w:rPr>
+                  <w:rFonts w:ascii="Cambria Math" w:hAnsi="Cambria Math" w:cs="Arial"/>
+                  <w:i/>
+                  <w:sz w:val="28"/>
+                  <w:szCs w:val="28"/>
+                </w:rPr>
+              </m:ctrlPr>
+            </m:dPr>
+            <m:e>
+              <m:r>
+                <w:rPr>
+                  <w:rFonts w:ascii="Cambria Math" w:hAnsi="Cambria Math" w:cs="Arial"/>
+                  <w:sz w:val="28"/>
+                  <w:szCs w:val="28"/>
+                </w:rPr>
+                <m:t>a</m:t>
+              </m:r>
+            </m:e>
+          </m:d>
+          <m:r>
+            <w:rPr>
+              <w:rFonts w:ascii="Cambria Math" w:hAnsi="Cambria Math" w:cs="Arial"/>
+              <w:sz w:val="28"/>
+              <w:szCs w:val="28"/>
+            </w:rPr>
+            <m:t>-</m:t>
+          </m:r>
+          <m:nary>
+            <m:naryPr>
+              <m:limLoc m:val="subSup"/>
+              <m:ctrlPr>
+                <w:rPr>
+                  <w:rFonts w:ascii="Cambria Math" w:eastAsiaTheme="minorEastAsia" w:hAnsi="Cambria Math" w:cs="Arial"/>
+                  <w:i/>
+                  <w:sz w:val="28"/>
+                  <w:szCs w:val="28"/>
+                </w:rPr>
+              </m:ctrlPr>
+            </m:naryPr>
+            <m:sub>
+              <m:r>
+                <w:rPr>
+                  <w:rFonts w:ascii="Cambria Math" w:eastAsiaTheme="minorEastAsia" w:hAnsi="Cambria Math" w:cs="Arial"/>
+                  <w:sz w:val="28"/>
+                  <w:szCs w:val="28"/>
+                </w:rPr>
+                <m:t>a</m:t>
+              </m:r>
+            </m:sub>
+            <m:sup>
+              <m:r>
+                <w:rPr>
+                  <w:rFonts w:ascii="Cambria Math" w:eastAsiaTheme="minorEastAsia" w:hAnsi="Cambria Math" w:cs="Arial"/>
+                  <w:sz w:val="28"/>
+                  <w:szCs w:val="28"/>
+                </w:rPr>
+                <m:t>b</m:t>
+              </m:r>
+            </m:sup>
+            <m:e>
+              <m:f>
+                <m:fPr>
+                  <m:ctrlPr>
+                    <w:rPr>
+                      <w:rFonts w:ascii="Cambria Math" w:eastAsiaTheme="minorEastAsia" w:hAnsi="Cambria Math" w:cs="Arial"/>
+                      <w:i/>
+                      <w:sz w:val="28"/>
+                      <w:szCs w:val="28"/>
+                    </w:rPr>
+                  </m:ctrlPr>
+                </m:fPr>
+                <m:num>
+                  <m:r>
+                    <w:rPr>
+                      <w:rFonts w:ascii="Cambria Math" w:eastAsiaTheme="minorEastAsia" w:hAnsi="Cambria Math" w:cs="Arial"/>
+                      <w:sz w:val="28"/>
+                      <w:szCs w:val="28"/>
+                    </w:rPr>
+                    <m:t>d</m:t>
+                  </m:r>
+                  <m:bar>
+                    <m:barPr>
+                      <m:pos m:val="top"/>
+                      <m:ctrlPr>
+                        <w:rPr>
+                          <w:rFonts w:ascii="Cambria Math" w:hAnsi="Cambria Math" w:cs="Arial"/>
+                          <w:i/>
+                          <w:sz w:val="28"/>
+                          <w:szCs w:val="28"/>
+                        </w:rPr>
+                      </m:ctrlPr>
+                    </m:barPr>
+                    <m:e>
+                      <m:r>
+                        <w:rPr>
+                          <w:rFonts w:ascii="Cambria Math" w:hAnsi="Cambria Math" w:cs="Arial"/>
+                          <w:sz w:val="28"/>
+                          <w:szCs w:val="28"/>
+                        </w:rPr>
+                        <m:t>u</m:t>
+                      </m:r>
+                    </m:e>
+                  </m:bar>
+                </m:num>
+                <m:den>
+                  <m:r>
+                    <w:rPr>
+                      <w:rFonts w:ascii="Cambria Math" w:eastAsiaTheme="minorEastAsia" w:hAnsi="Cambria Math" w:cs="Arial"/>
+                      <w:sz w:val="28"/>
+                      <w:szCs w:val="28"/>
+                    </w:rPr>
+                    <m:t>dx</m:t>
+                  </m:r>
+                </m:den>
+              </m:f>
+              <m:f>
+                <m:fPr>
+                  <m:ctrlPr>
+                    <w:rPr>
+                      <w:rFonts w:ascii="Cambria Math" w:eastAsiaTheme="minorEastAsia" w:hAnsi="Cambria Math" w:cs="Arial"/>
+                      <w:i/>
+                      <w:sz w:val="28"/>
+                      <w:szCs w:val="28"/>
+                    </w:rPr>
+                  </m:ctrlPr>
+                </m:fPr>
+                <m:num>
+                  <m:r>
+                    <w:rPr>
+                      <w:rFonts w:ascii="Cambria Math" w:eastAsiaTheme="minorEastAsia" w:hAnsi="Cambria Math" w:cs="Arial"/>
+                      <w:sz w:val="28"/>
+                      <w:szCs w:val="28"/>
+                    </w:rPr>
+                    <m:t>d</m:t>
+                  </m:r>
+                  <m:sSub>
+                    <m:sSubPr>
+                      <m:ctrlPr>
+                        <w:rPr>
+                          <w:rFonts w:ascii="Cambria Math" w:eastAsiaTheme="minorEastAsia" w:hAnsi="Cambria Math" w:cs="Arial"/>
+                          <w:i/>
+                          <w:sz w:val="28"/>
+                          <w:szCs w:val="28"/>
+                        </w:rPr>
+                      </m:ctrlPr>
+                    </m:sSubPr>
+                    <m:e>
+                      <m:r>
+                        <w:rPr>
+                          <w:rFonts w:ascii="Cambria Math" w:eastAsiaTheme="minorEastAsia" w:hAnsi="Cambria Math" w:cs="Arial"/>
+                          <w:sz w:val="28"/>
+                          <w:szCs w:val="28"/>
+                        </w:rPr>
+                        <m:t>θ</m:t>
+                      </m:r>
+                    </m:e>
+                    <m:sub>
+                      <m:r>
+                        <w:rPr>
+                          <w:rFonts w:ascii="Cambria Math" w:eastAsiaTheme="minorEastAsia" w:hAnsi="Cambria Math" w:cs="Arial"/>
+                          <w:sz w:val="28"/>
+                          <w:szCs w:val="28"/>
+                        </w:rPr>
+                        <m:t>i</m:t>
+                      </m:r>
+                    </m:sub>
+                  </m:sSub>
+                </m:num>
+                <m:den>
+                  <m:r>
+                    <w:rPr>
+                      <w:rFonts w:ascii="Cambria Math" w:eastAsiaTheme="minorEastAsia" w:hAnsi="Cambria Math" w:cs="Arial"/>
+                      <w:sz w:val="28"/>
+                      <w:szCs w:val="28"/>
+                    </w:rPr>
+                    <m:t>dx</m:t>
+                  </m:r>
+                </m:den>
+              </m:f>
+              <m:r>
+                <w:rPr>
+                  <w:rFonts w:ascii="Cambria Math" w:eastAsiaTheme="minorEastAsia" w:hAnsi="Cambria Math" w:cs="Arial"/>
+                  <w:sz w:val="28"/>
+                  <w:szCs w:val="28"/>
+                </w:rPr>
+                <m:t xml:space="preserve">dx </m:t>
+              </m:r>
+            </m:e>
+          </m:nary>
+        </m:oMath>
+      </m:oMathPara>
+    </w:p>
+    <w:p>
+      <w:pPr>
+        <w:jc w:val="both"/>
+        <w:rPr>
+          <w:rFonts w:ascii="Arial" w:eastAsiaTheme="minorEastAsia" w:hAnsi="Arial" w:cs="Arial"/>
+          <w:sz w:val="28"/>
+          <w:szCs w:val="28"/>
         </w:rPr>
       </w:pPr>
     </w:p>
@@ -14514,16 +17454,6 @@
           <w:szCs w:val="28"/>
         </w:rPr>
       </w:pPr>
-      <w:r>
-        <w:rPr>
-          <w:rFonts w:ascii="Arial" w:hAnsi="Arial" w:cs="Arial"/>
-          <w:b/>
-          <w:bCs/>
-          <w:sz w:val="28"/>
-          <w:szCs w:val="28"/>
-        </w:rPr>
-        <w:t>DISCONTINUOUS GALERKIN METHOD:</w:t>
-      </w:r>
     </w:p>
     <w:p>
       <w:pPr>
@@ -14534,7 +17464,6 @@
           <w:bCs/>
           <w:sz w:val="28"/>
           <w:szCs w:val="28"/>
-          <w:lang w:bidi="bn-IN"/>
         </w:rPr>
       </w:pPr>
       <w:r>
@@ -14544,9 +17473,8 @@
           <w:bCs/>
           <w:sz w:val="28"/>
           <w:szCs w:val="28"/>
-          <w:lang w:bidi="bn-IN"/>
-        </w:rPr>
-        <w:t>HISTORY OF DG METHOD:</w:t>
+        </w:rPr>
+        <w:t xml:space="preserve"> RITZ-GALERKIN METHOD:[1]</w:t>
       </w:r>
     </w:p>
     <w:p>
@@ -14554,47 +17482,116 @@
         <w:jc w:val="both"/>
         <w:rPr>
           <w:rFonts w:ascii="Arial" w:hAnsi="Arial" w:cs="Arial"/>
-          <w:b/>
-          <w:bCs/>
-          <w:sz w:val="28"/>
-          <w:szCs w:val="28"/>
-          <w:lang w:bidi="bn-IN"/>
+          <w:sz w:val="28"/>
+          <w:szCs w:val="28"/>
         </w:rPr>
       </w:pPr>
       <w:r>
         <w:rPr>
           <w:rFonts w:ascii="Arial" w:hAnsi="Arial" w:cs="Arial"/>
-          <w:b/>
-          <w:bCs/>
-          <w:sz w:val="28"/>
-          <w:szCs w:val="28"/>
-          <w:lang w:bidi="bn-IN"/>
-        </w:rPr>
-        <w:t>WHY DG METHOD:</w:t>
-      </w:r>
-    </w:p>
-    <w:p>
-      <w:pPr>
-        <w:jc w:val="both"/>
+          <w:sz w:val="28"/>
+          <w:szCs w:val="28"/>
+        </w:rPr>
+        <w:t>This method is named after Walter Ritz. It is also called Rayleigh-</w:t>
+      </w:r>
+      <w:proofErr w:type="spellStart"/>
+      <w:r>
         <w:rPr>
           <w:rFonts w:ascii="Arial" w:hAnsi="Arial" w:cs="Arial"/>
-          <w:b/>
-          <w:bCs/>
-          <w:sz w:val="28"/>
-          <w:szCs w:val="28"/>
-          <w:lang w:bidi="bn-IN"/>
-        </w:rPr>
-      </w:pPr>
+          <w:sz w:val="28"/>
+          <w:szCs w:val="28"/>
+        </w:rPr>
+        <w:t>Riz</w:t>
+      </w:r>
+      <w:proofErr w:type="spellEnd"/>
       <w:r>
         <w:rPr>
           <w:rFonts w:ascii="Arial" w:hAnsi="Arial" w:cs="Arial"/>
-          <w:b/>
-          <w:bCs/>
-          <w:sz w:val="28"/>
-          <w:szCs w:val="28"/>
-          <w:lang w:bidi="bn-IN"/>
-        </w:rPr>
-        <w:t>ALGORITHM OF DG METHOD:</w:t>
+          <w:sz w:val="28"/>
+          <w:szCs w:val="28"/>
+        </w:rPr>
+        <w:t xml:space="preserve"> method and the Ritz-Galerkin method. The Ritz-Galerkin method is a </w:t>
+      </w:r>
+      <w:r>
+        <w:rPr>
+          <w:rFonts w:ascii="Arial" w:hAnsi="Arial" w:cs="Arial"/>
+          <w:sz w:val="28"/>
+          <w:szCs w:val="28"/>
+        </w:rPr>
+        <w:t>direct</w:t>
+      </w:r>
+      <w:r>
+        <w:rPr>
+          <w:rFonts w:ascii="Arial" w:hAnsi="Arial" w:cs="Arial"/>
+          <w:sz w:val="28"/>
+          <w:szCs w:val="28"/>
+        </w:rPr>
+        <w:t xml:space="preserve"> method for finding an approximated solution for boundary value problems. </w:t>
+      </w:r>
+      <w:r>
+        <w:rPr>
+          <w:rFonts w:ascii="Arial" w:hAnsi="Arial" w:cs="Arial"/>
+          <w:sz w:val="28"/>
+          <w:szCs w:val="28"/>
+        </w:rPr>
+        <w:t xml:space="preserve">First </w:t>
+      </w:r>
+      <w:r>
+        <w:rPr>
+          <w:rFonts w:ascii="Arial" w:hAnsi="Arial" w:cs="Arial"/>
+          <w:sz w:val="28"/>
+          <w:szCs w:val="28"/>
+        </w:rPr>
+        <w:t>a</w:t>
+      </w:r>
+      <w:r>
+        <w:rPr>
+          <w:rFonts w:ascii="Arial" w:hAnsi="Arial" w:cs="Arial"/>
+          <w:sz w:val="28"/>
+          <w:szCs w:val="28"/>
+        </w:rPr>
+        <w:t xml:space="preserve"> wave function is assumed which satisfies the boundary condition of the </w:t>
+      </w:r>
+      <w:r>
+        <w:rPr>
+          <w:rFonts w:ascii="Arial" w:hAnsi="Arial" w:cs="Arial"/>
+          <w:sz w:val="28"/>
+          <w:szCs w:val="28"/>
+        </w:rPr>
+        <w:lastRenderedPageBreak/>
+        <w:t xml:space="preserve">problem. The function </w:t>
+      </w:r>
+      <w:r>
+        <w:rPr>
+          <w:rFonts w:ascii="Arial" w:hAnsi="Arial" w:cs="Arial"/>
+          <w:sz w:val="28"/>
+          <w:szCs w:val="28"/>
+        </w:rPr>
+        <w:t>contains</w:t>
+      </w:r>
+      <w:r>
+        <w:rPr>
+          <w:rFonts w:ascii="Arial" w:hAnsi="Arial" w:cs="Arial"/>
+          <w:sz w:val="28"/>
+          <w:szCs w:val="28"/>
+        </w:rPr>
+        <w:t xml:space="preserve"> some adjustable </w:t>
+      </w:r>
+      <w:r>
+        <w:rPr>
+          <w:rFonts w:ascii="Arial" w:hAnsi="Arial" w:cs="Arial"/>
+          <w:sz w:val="28"/>
+          <w:szCs w:val="28"/>
+        </w:rPr>
+        <w:t>parameter which</w:t>
+      </w:r>
+      <w:r>
+        <w:rPr>
+          <w:rFonts w:ascii="Arial" w:hAnsi="Arial" w:cs="Arial"/>
+          <w:sz w:val="28"/>
+          <w:szCs w:val="28"/>
+        </w:rPr>
+        <w:t xml:space="preserve"> is used to find out the satisfied solution. </w:t>
       </w:r>
     </w:p>
     <w:p>
@@ -14619,7 +17616,6 @@
           <w:bCs/>
           <w:sz w:val="28"/>
           <w:szCs w:val="28"/>
-          <w:lang w:bidi="bn-IN"/>
         </w:rPr>
       </w:pPr>
       <w:r>
@@ -14629,9 +17625,8 @@
           <w:bCs/>
           <w:sz w:val="28"/>
           <w:szCs w:val="28"/>
-          <w:lang w:bidi="bn-IN"/>
-        </w:rPr>
-        <w:t>AN EXAMPLE ON DG METHODS:</w:t>
+        </w:rPr>
+        <w:t>DISCONTINUOUS GALERKIN METHOD:</w:t>
       </w:r>
     </w:p>
     <w:p>
@@ -14657,22 +17652,474 @@
           <w:szCs w:val="28"/>
         </w:rPr>
       </w:pPr>
-      <w:r>
-        <w:rPr>
-          <w:rFonts w:ascii="Arial" w:hAnsi="Arial" w:cs="Arial"/>
-          <w:b/>
-          <w:bCs/>
-          <w:sz w:val="28"/>
-          <w:szCs w:val="28"/>
-        </w:rPr>
-        <w:t>CENTRAL DIFFERENCE FORMULA</w:t>
-      </w:r>
     </w:p>
     <w:p>
       <w:pPr>
         <w:jc w:val="both"/>
         <w:rPr>
           <w:rFonts w:ascii="Arial" w:hAnsi="Arial" w:cs="Arial"/>
+          <w:b/>
+          <w:bCs/>
+          <w:sz w:val="28"/>
+          <w:szCs w:val="28"/>
+          <w:lang w:bidi="bn-IN"/>
+        </w:rPr>
+      </w:pPr>
+      <w:r>
+        <w:rPr>
+          <w:rFonts w:ascii="Arial" w:hAnsi="Arial" w:cs="Arial"/>
+          <w:b/>
+          <w:bCs/>
+          <w:sz w:val="28"/>
+          <w:szCs w:val="28"/>
+          <w:lang w:bidi="bn-IN"/>
+        </w:rPr>
+        <w:t>HISTORY OF DG METHOD:</w:t>
+      </w:r>
+    </w:p>
+    <w:p>
+      <w:pPr>
+        <w:jc w:val="both"/>
+        <w:rPr>
+          <w:rFonts w:ascii="Arial" w:hAnsi="Arial" w:cs="Arial"/>
+          <w:sz w:val="28"/>
+          <w:szCs w:val="28"/>
+          <w:lang w:bidi="bn-IN"/>
+        </w:rPr>
+      </w:pPr>
+      <w:r>
+        <w:rPr>
+          <w:rFonts w:ascii="Arial" w:hAnsi="Arial" w:cs="Arial"/>
+          <w:sz w:val="28"/>
+          <w:szCs w:val="28"/>
+          <w:lang w:bidi="bn-IN"/>
+        </w:rPr>
+        <w:t>Discontinuous Galerkin methods were first proposed and analyzed in the early 1970s as a technique to numerically solve partial differential equations. In 1973 Reed and Hill introduced a DG method to solve the hyperbolic neutron transport equation.</w:t>
+      </w:r>
+      <w:r>
+        <w:rPr>
+          <w:rFonts w:ascii="Arial" w:hAnsi="Arial" w:cs="Arial"/>
+          <w:sz w:val="28"/>
+          <w:szCs w:val="28"/>
+          <w:lang w:bidi="bn-IN"/>
+        </w:rPr>
+        <w:t xml:space="preserve"> </w:t>
+      </w:r>
+      <w:r>
+        <w:rPr>
+          <w:rFonts w:ascii="Arial" w:hAnsi="Arial" w:cs="Arial"/>
+          <w:sz w:val="28"/>
+          <w:szCs w:val="28"/>
+          <w:lang w:bidi="bn-IN"/>
+        </w:rPr>
+        <w:t xml:space="preserve">The origin of the DG method for elliptic problems cannot be traced back to a single publication as features such as jump penalization in the modern sense were developed gradually. However, among the early influential contributors were </w:t>
+      </w:r>
+      <w:proofErr w:type="spellStart"/>
+      <w:r>
+        <w:rPr>
+          <w:rFonts w:ascii="Arial" w:hAnsi="Arial" w:cs="Arial"/>
+          <w:sz w:val="28"/>
+          <w:szCs w:val="28"/>
+          <w:lang w:bidi="bn-IN"/>
+        </w:rPr>
+        <w:t>Babuška</w:t>
+      </w:r>
+      <w:proofErr w:type="spellEnd"/>
+      <w:r>
+        <w:rPr>
+          <w:rFonts w:ascii="Arial" w:hAnsi="Arial" w:cs="Arial"/>
+          <w:sz w:val="28"/>
+          <w:szCs w:val="28"/>
+          <w:lang w:bidi="bn-IN"/>
+        </w:rPr>
+        <w:t xml:space="preserve">, J.-L. Lions, Joachim </w:t>
+      </w:r>
+      <w:proofErr w:type="spellStart"/>
+      <w:r>
+        <w:rPr>
+          <w:rFonts w:ascii="Arial" w:hAnsi="Arial" w:cs="Arial"/>
+          <w:sz w:val="28"/>
+          <w:szCs w:val="28"/>
+          <w:lang w:bidi="bn-IN"/>
+        </w:rPr>
+        <w:t>Nitsche</w:t>
+      </w:r>
+      <w:proofErr w:type="spellEnd"/>
+      <w:r>
+        <w:rPr>
+          <w:rFonts w:ascii="Arial" w:hAnsi="Arial" w:cs="Arial"/>
+          <w:sz w:val="28"/>
+          <w:szCs w:val="28"/>
+          <w:lang w:bidi="bn-IN"/>
+        </w:rPr>
+        <w:t xml:space="preserve"> and </w:t>
+      </w:r>
+      <w:proofErr w:type="spellStart"/>
+      <w:r>
+        <w:rPr>
+          <w:rFonts w:ascii="Arial" w:hAnsi="Arial" w:cs="Arial"/>
+          <w:sz w:val="28"/>
+          <w:szCs w:val="28"/>
+          <w:lang w:bidi="bn-IN"/>
+        </w:rPr>
+        <w:t>Miloš</w:t>
+      </w:r>
+      <w:proofErr w:type="spellEnd"/>
+      <w:r>
+        <w:rPr>
+          <w:rFonts w:ascii="Arial" w:hAnsi="Arial" w:cs="Arial"/>
+          <w:sz w:val="28"/>
+          <w:szCs w:val="28"/>
+          <w:lang w:bidi="bn-IN"/>
+        </w:rPr>
+        <w:t xml:space="preserve"> </w:t>
+      </w:r>
+      <w:proofErr w:type="spellStart"/>
+      <w:r>
+        <w:rPr>
+          <w:rFonts w:ascii="Arial" w:hAnsi="Arial" w:cs="Arial"/>
+          <w:sz w:val="28"/>
+          <w:szCs w:val="28"/>
+          <w:lang w:bidi="bn-IN"/>
+        </w:rPr>
+        <w:t>Zlámal</w:t>
+      </w:r>
+      <w:proofErr w:type="spellEnd"/>
+      <w:r>
+        <w:rPr>
+          <w:rFonts w:ascii="Arial" w:hAnsi="Arial" w:cs="Arial"/>
+          <w:sz w:val="28"/>
+          <w:szCs w:val="28"/>
+          <w:lang w:bidi="bn-IN"/>
+        </w:rPr>
+        <w:t xml:space="preserve">. DG methods for elliptic problems were already developed in a paper by Garth Baker in the setting of 4th order equations in 1977. A more complete account of the historical development and an introduction to DG methods for elliptic problems is given in a publication by Arnold, </w:t>
+      </w:r>
+      <w:proofErr w:type="spellStart"/>
+      <w:r>
+        <w:rPr>
+          <w:rFonts w:ascii="Arial" w:hAnsi="Arial" w:cs="Arial"/>
+          <w:sz w:val="28"/>
+          <w:szCs w:val="28"/>
+          <w:lang w:bidi="bn-IN"/>
+        </w:rPr>
+        <w:t>Brezzi</w:t>
+      </w:r>
+      <w:proofErr w:type="spellEnd"/>
+      <w:r>
+        <w:rPr>
+          <w:rFonts w:ascii="Arial" w:hAnsi="Arial" w:cs="Arial"/>
+          <w:sz w:val="28"/>
+          <w:szCs w:val="28"/>
+          <w:lang w:bidi="bn-IN"/>
+        </w:rPr>
+        <w:t xml:space="preserve">, Cockburn and Marini. A number of research directions and challenges on DG methods are collected in the proceedings volume edited by Cockburn, </w:t>
+      </w:r>
+      <w:proofErr w:type="spellStart"/>
+      <w:r>
+        <w:rPr>
+          <w:rFonts w:ascii="Arial" w:hAnsi="Arial" w:cs="Arial"/>
+          <w:sz w:val="28"/>
+          <w:szCs w:val="28"/>
+          <w:lang w:bidi="bn-IN"/>
+        </w:rPr>
+        <w:t>Karniadakis</w:t>
+      </w:r>
+      <w:proofErr w:type="spellEnd"/>
+      <w:r>
+        <w:rPr>
+          <w:rFonts w:ascii="Arial" w:hAnsi="Arial" w:cs="Arial"/>
+          <w:sz w:val="28"/>
+          <w:szCs w:val="28"/>
+          <w:lang w:bidi="bn-IN"/>
+        </w:rPr>
+        <w:t xml:space="preserve"> and Shu.</w:t>
+      </w:r>
+    </w:p>
+    <w:p>
+      <w:pPr>
+        <w:jc w:val="both"/>
+        <w:rPr>
+          <w:rFonts w:ascii="Arial" w:hAnsi="Arial" w:cs="Arial"/>
+          <w:b/>
+          <w:bCs/>
+          <w:sz w:val="28"/>
+          <w:szCs w:val="28"/>
+          <w:lang w:bidi="bn-IN"/>
+        </w:rPr>
+      </w:pPr>
+    </w:p>
+    <w:p>
+      <w:pPr>
+        <w:jc w:val="both"/>
+        <w:rPr>
+          <w:rFonts w:ascii="Arial" w:hAnsi="Arial" w:cs="Arial"/>
+          <w:b/>
+          <w:bCs/>
+          <w:sz w:val="28"/>
+          <w:szCs w:val="28"/>
+          <w:lang w:bidi="bn-IN"/>
+        </w:rPr>
+      </w:pPr>
+      <w:r>
+        <w:rPr>
+          <w:rFonts w:ascii="Arial" w:hAnsi="Arial" w:cs="Arial"/>
+          <w:b/>
+          <w:bCs/>
+          <w:sz w:val="28"/>
+          <w:szCs w:val="28"/>
+          <w:lang w:bidi="bn-IN"/>
+        </w:rPr>
+        <w:t>WHY DG METHOD:</w:t>
+      </w:r>
+    </w:p>
+    <w:p>
+      <w:pPr>
+        <w:pStyle w:val="ListParagraph"/>
+        <w:numPr>
+          <w:ilvl w:val="0"/>
+          <w:numId w:val="2"/>
+        </w:numPr>
+        <w:jc w:val="both"/>
+        <w:rPr>
+          <w:rFonts w:ascii="Arial" w:hAnsi="Arial" w:cs="Arial"/>
+          <w:sz w:val="28"/>
+          <w:szCs w:val="28"/>
+          <w:lang w:bidi="bn-IN"/>
+        </w:rPr>
+      </w:pPr>
+      <w:r>
+        <w:rPr>
+          <w:rFonts w:ascii="Arial" w:hAnsi="Arial" w:cs="Arial"/>
+          <w:sz w:val="28"/>
+          <w:szCs w:val="28"/>
+          <w:lang w:bidi="bn-IN"/>
+        </w:rPr>
+        <w:t>The actual order of accuracy of DG methods only depends on the exact solution; DG methods of arbitrarily high formal order of accuracy can be obtained by suitably choosing the approximating polynomials.</w:t>
+      </w:r>
+    </w:p>
+    <w:p>
+      <w:pPr>
+        <w:pStyle w:val="ListParagraph"/>
+        <w:numPr>
+          <w:ilvl w:val="0"/>
+          <w:numId w:val="2"/>
+        </w:numPr>
+        <w:jc w:val="both"/>
+        <w:rPr>
+          <w:rFonts w:ascii="Arial" w:hAnsi="Arial" w:cs="Arial"/>
+          <w:sz w:val="28"/>
+          <w:szCs w:val="28"/>
+          <w:lang w:bidi="bn-IN"/>
+        </w:rPr>
+      </w:pPr>
+      <w:r>
+        <w:rPr>
+          <w:rFonts w:ascii="Arial" w:hAnsi="Arial" w:cs="Arial"/>
+          <w:sz w:val="28"/>
+          <w:szCs w:val="28"/>
+          <w:lang w:bidi="bn-IN"/>
+        </w:rPr>
+        <w:t xml:space="preserve">DG methods are highly parallelizable. Since the elements are discontinuous, the mass </w:t>
+      </w:r>
+      <w:proofErr w:type="spellStart"/>
+      <w:r>
+        <w:rPr>
+          <w:rFonts w:ascii="Arial" w:hAnsi="Arial" w:cs="Arial"/>
+          <w:sz w:val="28"/>
+          <w:szCs w:val="28"/>
+          <w:lang w:bidi="bn-IN"/>
+        </w:rPr>
+        <w:t>matrisx</w:t>
+      </w:r>
+      <w:proofErr w:type="spellEnd"/>
+      <w:r>
+        <w:rPr>
+          <w:rFonts w:ascii="Arial" w:hAnsi="Arial" w:cs="Arial"/>
+          <w:sz w:val="28"/>
+          <w:szCs w:val="28"/>
+          <w:lang w:bidi="bn-IN"/>
+        </w:rPr>
+        <w:t xml:space="preserve"> is block diagonal and since the size of the blocks is equal to the number of degrees of freedom inside the corresponding elements, the blocks can be inverted by hand onc3 and for all.</w:t>
+      </w:r>
+    </w:p>
+    <w:p>
+      <w:pPr>
+        <w:pStyle w:val="ListParagraph"/>
+        <w:numPr>
+          <w:ilvl w:val="0"/>
+          <w:numId w:val="2"/>
+        </w:numPr>
+        <w:jc w:val="both"/>
+        <w:rPr>
+          <w:rFonts w:ascii="Arial" w:hAnsi="Arial" w:cs="Arial"/>
+          <w:sz w:val="28"/>
+          <w:szCs w:val="28"/>
+          <w:lang w:bidi="bn-IN"/>
+        </w:rPr>
+      </w:pPr>
+      <w:r>
+        <w:rPr>
+          <w:rFonts w:ascii="Arial" w:hAnsi="Arial" w:cs="Arial"/>
+          <w:sz w:val="28"/>
+          <w:szCs w:val="28"/>
+          <w:lang w:bidi="bn-IN"/>
+        </w:rPr>
+        <w:lastRenderedPageBreak/>
+        <w:t>DG methods are very well suited to handling complicated geometries and require an extremely simple treatment of the boundary conditions in order to achieve uniform high-order accuracy.</w:t>
+      </w:r>
+    </w:p>
+    <w:p>
+      <w:pPr>
+        <w:pStyle w:val="ListParagraph"/>
+        <w:numPr>
+          <w:ilvl w:val="0"/>
+          <w:numId w:val="2"/>
+        </w:numPr>
+        <w:jc w:val="both"/>
+        <w:rPr>
+          <w:rFonts w:ascii="Arial" w:hAnsi="Arial" w:cs="Arial"/>
+          <w:sz w:val="28"/>
+          <w:szCs w:val="28"/>
+          <w:lang w:bidi="bn-IN"/>
+        </w:rPr>
+      </w:pPr>
+      <w:r>
+        <w:rPr>
+          <w:rFonts w:ascii="Arial" w:hAnsi="Arial" w:cs="Arial"/>
+          <w:sz w:val="28"/>
+          <w:szCs w:val="28"/>
+          <w:lang w:bidi="bn-IN"/>
+        </w:rPr>
+        <w:t xml:space="preserve">DG methods can easily handle adaptivity strategies since refinement or </w:t>
+      </w:r>
+      <w:r>
+        <w:rPr>
+          <w:rFonts w:ascii="Arial" w:hAnsi="Arial" w:cs="Arial"/>
+          <w:sz w:val="28"/>
+          <w:szCs w:val="28"/>
+          <w:lang w:bidi="bn-IN"/>
+        </w:rPr>
+        <w:t>unretirement</w:t>
+      </w:r>
+      <w:r>
+        <w:rPr>
+          <w:rFonts w:ascii="Arial" w:hAnsi="Arial" w:cs="Arial"/>
+          <w:sz w:val="28"/>
+          <w:szCs w:val="28"/>
+          <w:lang w:bidi="bn-IN"/>
+        </w:rPr>
+        <w:t>, of the grid can be achieved</w:t>
+      </w:r>
+      <w:r>
+        <w:rPr>
+          <w:rFonts w:ascii="Arial" w:hAnsi="Arial" w:cs="Arial"/>
+          <w:sz w:val="28"/>
+          <w:szCs w:val="28"/>
+          <w:lang w:bidi="bn-IN"/>
+        </w:rPr>
+        <w:t xml:space="preserve"> without taking into account the continuity restrictions typical of conforming finite element, method. Moreover, the degree of the approximating polynomial can be easily changed form one element to the other. Adaptivity is of particular importance in hyperbolic problems given the complexity of the structurer of the discontinuities.</w:t>
+      </w:r>
+    </w:p>
+    <w:p>
+      <w:pPr>
+        <w:jc w:val="both"/>
+        <w:rPr>
+          <w:rFonts w:ascii="Arial" w:hAnsi="Arial" w:cs="Arial"/>
+          <w:b/>
+          <w:bCs/>
+          <w:sz w:val="28"/>
+          <w:szCs w:val="28"/>
+          <w:lang w:bidi="bn-IN"/>
+        </w:rPr>
+      </w:pPr>
+      <w:r>
+        <w:rPr>
+          <w:rFonts w:ascii="Arial" w:hAnsi="Arial" w:cs="Arial"/>
+          <w:b/>
+          <w:bCs/>
+          <w:sz w:val="28"/>
+          <w:szCs w:val="28"/>
+          <w:lang w:bidi="bn-IN"/>
+        </w:rPr>
+        <w:t>ALGORITHM OF DG METHOD:</w:t>
+      </w:r>
+    </w:p>
+    <w:p>
+      <w:pPr>
+        <w:jc w:val="both"/>
+        <w:rPr>
+          <w:rFonts w:ascii="Arial" w:hAnsi="Arial" w:cs="Arial"/>
+          <w:b/>
+          <w:bCs/>
+          <w:sz w:val="28"/>
+          <w:szCs w:val="28"/>
+          <w:lang w:bidi="bn-IN"/>
+        </w:rPr>
+      </w:pPr>
+    </w:p>
+    <w:p>
+      <w:pPr>
+        <w:jc w:val="both"/>
+        <w:rPr>
+          <w:rFonts w:ascii="Arial" w:hAnsi="Arial" w:cs="Arial"/>
+          <w:b/>
+          <w:bCs/>
+          <w:sz w:val="28"/>
+          <w:szCs w:val="28"/>
+          <w:lang w:bidi="bn-IN"/>
+        </w:rPr>
+      </w:pPr>
+      <w:r>
+        <w:rPr>
+          <w:rFonts w:ascii="Arial" w:hAnsi="Arial" w:cs="Arial"/>
+          <w:b/>
+          <w:bCs/>
+          <w:sz w:val="28"/>
+          <w:szCs w:val="28"/>
+          <w:lang w:bidi="bn-IN"/>
+        </w:rPr>
+        <w:t>AN EXAMPLE ON DG METHODS:</w:t>
+      </w:r>
+    </w:p>
+    <w:p>
+      <w:pPr>
+        <w:jc w:val="both"/>
+        <w:rPr>
+          <w:rFonts w:ascii="Arial" w:hAnsi="Arial" w:cs="Arial"/>
+          <w:b/>
+          <w:bCs/>
+          <w:sz w:val="28"/>
+          <w:szCs w:val="28"/>
+        </w:rPr>
+      </w:pPr>
+    </w:p>
+    <w:p>
+      <w:pPr>
+        <w:jc w:val="both"/>
+        <w:rPr>
+          <w:rFonts w:ascii="Arial" w:hAnsi="Arial" w:cs="Arial"/>
+          <w:b/>
+          <w:bCs/>
+          <w:sz w:val="28"/>
+          <w:szCs w:val="28"/>
+        </w:rPr>
+      </w:pPr>
+      <w:r>
+        <w:rPr>
+          <w:rFonts w:ascii="Arial" w:hAnsi="Arial" w:cs="Arial"/>
+          <w:b/>
+          <w:bCs/>
+          <w:sz w:val="28"/>
+          <w:szCs w:val="28"/>
+        </w:rPr>
+        <w:t>CENTRAL DIFFERENCE FORMULA</w:t>
+      </w:r>
+    </w:p>
+    <w:p>
+      <w:pPr>
+        <w:jc w:val="both"/>
+        <w:rPr>
+          <w:rFonts w:ascii="Arial" w:hAnsi="Arial" w:cs="Arial"/>
           <w:sz w:val="28"/>
           <w:szCs w:val="28"/>
           <w:cs/>
@@ -14685,7 +18132,6 @@
           <w:sz w:val="28"/>
           <w:szCs w:val="28"/>
         </w:rPr>
-        <w:lastRenderedPageBreak/>
         <w:t xml:space="preserve">There are a lot of numerical method to solve differential equation. Now we are going to define </w:t>
       </w:r>
       <w:r>
@@ -15712,6 +19158,7 @@
               <w:szCs w:val="28"/>
               <w:lang w:bidi="bn-IN"/>
             </w:rPr>
+            <w:lastRenderedPageBreak/>
             <m:t>y</m:t>
           </m:r>
           <m:d>
@@ -22426,7 +25873,6 @@
               <w:szCs w:val="28"/>
               <w:lang w:bidi="bn-IN"/>
             </w:rPr>
-            <w:lastRenderedPageBreak/>
             <m:t>-</m:t>
           </m:r>
           <m:d>
@@ -23142,6 +26588,7 @@
           <w:lang w:bidi="bn-IN"/>
         </w:rPr>
       </w:pPr>
+      <w:proofErr w:type="gramStart"/>
       <w:r>
         <w:rPr>
           <w:rFonts w:ascii="Arial" w:eastAsiaTheme="minorEastAsia" w:hAnsi="Arial" w:cs="Arial"/>
@@ -23149,7 +26596,17 @@
           <w:szCs w:val="28"/>
           <w:lang w:bidi="bn-IN"/>
         </w:rPr>
-        <w:t>Where,</w:t>
+        <w:t>Where</w:t>
+      </w:r>
+      <w:proofErr w:type="gramEnd"/>
+      <w:r>
+        <w:rPr>
+          <w:rFonts w:ascii="Arial" w:eastAsiaTheme="minorEastAsia" w:hAnsi="Arial" w:cs="Arial"/>
+          <w:sz w:val="28"/>
+          <w:szCs w:val="28"/>
+          <w:lang w:bidi="bn-IN"/>
+        </w:rPr>
+        <w:t>,</w:t>
       </w:r>
     </w:p>
     <w:p>
@@ -25367,17 +28824,7 @@
           <w:szCs w:val="28"/>
           <w:lang w:bidi="bn-IN"/>
         </w:rPr>
-        <w:t xml:space="preserve"> and the intersection points of the grid lines are the mesh points for this 2d system. So similarly like the linear </w:t>
-      </w:r>
-      <w:r>
-        <w:rPr>
-          <w:rFonts w:ascii="Arial" w:eastAsiaTheme="minorEastAsia" w:hAnsi="Arial" w:cs="Arial"/>
-          <w:sz w:val="28"/>
-          <w:szCs w:val="28"/>
-          <w:lang w:bidi="bn-IN"/>
-        </w:rPr>
-        <w:lastRenderedPageBreak/>
-        <w:t>problem by Tailor series we can write the centered-difference formula</w:t>
+        <w:t xml:space="preserve"> and the intersection points of the grid lines are the mesh points for this 2d system. So similarly like the linear problem by Tailor series we can write the centered-difference formula</w:t>
       </w:r>
       <w:r>
         <w:rPr>
@@ -27554,7 +31001,27 @@
           <w:szCs w:val="28"/>
           <w:lang w:bidi="bn-IN"/>
         </w:rPr>
-        <w:t>Putting this values in (13) we get</w:t>
+        <w:t xml:space="preserve">Putting </w:t>
+      </w:r>
+      <w:proofErr w:type="gramStart"/>
+      <w:r>
+        <w:rPr>
+          <w:rFonts w:ascii="Arial" w:eastAsiaTheme="minorEastAsia" w:hAnsi="Arial" w:cs="Arial"/>
+          <w:sz w:val="28"/>
+          <w:szCs w:val="28"/>
+          <w:lang w:bidi="bn-IN"/>
+        </w:rPr>
+        <w:t>this values</w:t>
+      </w:r>
+      <w:proofErr w:type="gramEnd"/>
+      <w:r>
+        <w:rPr>
+          <w:rFonts w:ascii="Arial" w:eastAsiaTheme="minorEastAsia" w:hAnsi="Arial" w:cs="Arial"/>
+          <w:sz w:val="28"/>
+          <w:szCs w:val="28"/>
+          <w:lang w:bidi="bn-IN"/>
+        </w:rPr>
+        <w:t xml:space="preserve"> in (13) we get</w:t>
       </w:r>
     </w:p>
     <w:p>
@@ -28967,6 +32434,7 @@
           <w:szCs w:val="28"/>
           <w:lang w:bidi="bn-IN"/>
         </w:rPr>
+        <w:lastRenderedPageBreak/>
         <w:t xml:space="preserve">for each </w:t>
       </w:r>
       <w:proofErr w:type="spellStart"/>
@@ -28987,7 +32455,27 @@
           <w:szCs w:val="28"/>
           <w:lang w:bidi="bn-IN"/>
         </w:rPr>
-        <w:t xml:space="preserve"> = 1, 2, . . . , n − 1 and j = 1, 2, . . . , m − 1. The boundary conditions are</w:t>
+        <w:t xml:space="preserve"> = 1, 2, </w:t>
+      </w:r>
+      <w:proofErr w:type="gramStart"/>
+      <w:r>
+        <w:rPr>
+          <w:rFonts w:ascii="Arial" w:eastAsiaTheme="minorEastAsia" w:hAnsi="Arial" w:cs="Arial"/>
+          <w:sz w:val="28"/>
+          <w:szCs w:val="28"/>
+          <w:lang w:bidi="bn-IN"/>
+        </w:rPr>
+        <w:t>. . . ,</w:t>
+      </w:r>
+      <w:proofErr w:type="gramEnd"/>
+      <w:r>
+        <w:rPr>
+          <w:rFonts w:ascii="Arial" w:eastAsiaTheme="minorEastAsia" w:hAnsi="Arial" w:cs="Arial"/>
+          <w:sz w:val="28"/>
+          <w:szCs w:val="28"/>
+          <w:lang w:bidi="bn-IN"/>
+        </w:rPr>
+        <w:t xml:space="preserve"> n − 1 and j = 1, 2, . . . , m − 1. The boundary conditions are</w:t>
       </w:r>
     </w:p>
     <w:p>
@@ -32109,6 +35597,81 @@
           <w:lang w:bidi="bn-IN"/>
         </w:rPr>
         <w:t>5.The finite Element Method (P.E. Lewis and J.P. Ward)</w:t>
+      </w:r>
+    </w:p>
+    <w:p>
+      <w:pPr>
+        <w:tabs>
+          <w:tab w:val="left" w:pos="3330"/>
+        </w:tabs>
+        <w:jc w:val="both"/>
+        <w:rPr>
+          <w:rFonts w:ascii="Arial" w:eastAsiaTheme="minorEastAsia" w:hAnsi="Arial" w:cs="Arial"/>
+          <w:b/>
+          <w:bCs/>
+          <w:sz w:val="28"/>
+          <w:szCs w:val="28"/>
+          <w:lang w:bidi="bn-IN"/>
+        </w:rPr>
+      </w:pPr>
+      <w:r>
+        <w:rPr>
+          <w:rFonts w:ascii="Arial" w:eastAsiaTheme="minorEastAsia" w:hAnsi="Arial" w:cs="Arial"/>
+          <w:b/>
+          <w:bCs/>
+          <w:sz w:val="28"/>
+          <w:szCs w:val="28"/>
+          <w:lang w:bidi="bn-IN"/>
+        </w:rPr>
+        <w:t xml:space="preserve">6. The development of Discontinuous Galerkin Methods (Bernardo Cockburn, George E. </w:t>
+      </w:r>
+      <w:proofErr w:type="spellStart"/>
+      <w:r>
+        <w:rPr>
+          <w:rFonts w:ascii="Arial" w:eastAsiaTheme="minorEastAsia" w:hAnsi="Arial" w:cs="Arial"/>
+          <w:b/>
+          <w:bCs/>
+          <w:sz w:val="28"/>
+          <w:szCs w:val="28"/>
+          <w:lang w:bidi="bn-IN"/>
+        </w:rPr>
+        <w:t>Karniadakis</w:t>
+      </w:r>
+      <w:proofErr w:type="spellEnd"/>
+      <w:r>
+        <w:rPr>
+          <w:rFonts w:ascii="Arial" w:eastAsiaTheme="minorEastAsia" w:hAnsi="Arial" w:cs="Arial"/>
+          <w:b/>
+          <w:bCs/>
+          <w:sz w:val="28"/>
+          <w:szCs w:val="28"/>
+          <w:lang w:bidi="bn-IN"/>
+        </w:rPr>
+        <w:t xml:space="preserve">, and Chi-Wang </w:t>
+      </w:r>
+      <w:proofErr w:type="spellStart"/>
+      <w:r>
+        <w:rPr>
+          <w:rFonts w:ascii="Arial" w:eastAsiaTheme="minorEastAsia" w:hAnsi="Arial" w:cs="Arial"/>
+          <w:b/>
+          <w:bCs/>
+          <w:sz w:val="28"/>
+          <w:szCs w:val="28"/>
+          <w:lang w:bidi="bn-IN"/>
+        </w:rPr>
+        <w:t>shu</w:t>
+      </w:r>
+      <w:proofErr w:type="spellEnd"/>
+      <w:r>
+        <w:rPr>
+          <w:rFonts w:ascii="Arial" w:eastAsiaTheme="minorEastAsia" w:hAnsi="Arial" w:cs="Arial"/>
+          <w:b/>
+          <w:bCs/>
+          <w:sz w:val="28"/>
+          <w:szCs w:val="28"/>
+          <w:lang w:bidi="bn-IN"/>
+        </w:rPr>
+        <w:t>)</w:t>
       </w:r>
     </w:p>
     <w:sectPr>

</xml_diff>

<commit_message>
Original discontinuous mehtod which is used to simulate the neutron transporn is added
</commit_message>
<xml_diff>
--- a/CENTRAL DIFFERENCE FORMULA.docx
+++ b/CENTRAL DIFFERENCE FORMULA.docx
@@ -187,15 +187,51 @@
           <w:sz w:val="28"/>
           <w:szCs w:val="28"/>
         </w:rPr>
-        <w:t>A simple method for finding the root of a simple equation is found in Egyptian Rhind papyrus in 1650 BC.</w:t>
-      </w:r>
+        <w:t xml:space="preserve">A simple method for finding the root of a simple equation is found in Egyptian </w:t>
+      </w:r>
+      <w:proofErr w:type="spellStart"/>
       <w:r>
         <w:rPr>
           <w:rFonts w:ascii="Arial" w:hAnsi="Arial" w:cs="Arial"/>
           <w:sz w:val="28"/>
           <w:szCs w:val="28"/>
         </w:rPr>
-        <w:t xml:space="preserve"> Next Eudoxus of Cnidus and Archimedes estimated the method for calculating areas volumes and length of any geometric figures. When Isaac Newton and Gottfried Leibniz</w:t>
+        <w:t>Rhind</w:t>
+      </w:r>
+      <w:proofErr w:type="spellEnd"/>
+      <w:r>
+        <w:rPr>
+          <w:rFonts w:ascii="Arial" w:hAnsi="Arial" w:cs="Arial"/>
+          <w:sz w:val="28"/>
+          <w:szCs w:val="28"/>
+        </w:rPr>
+        <w:t xml:space="preserve"> papyrus in 1650 BC.</w:t>
+      </w:r>
+      <w:r>
+        <w:rPr>
+          <w:rFonts w:ascii="Arial" w:hAnsi="Arial" w:cs="Arial"/>
+          <w:sz w:val="28"/>
+          <w:szCs w:val="28"/>
+        </w:rPr>
+        <w:t xml:space="preserve"> Next </w:t>
+      </w:r>
+      <w:proofErr w:type="spellStart"/>
+      <w:r>
+        <w:rPr>
+          <w:rFonts w:ascii="Arial" w:hAnsi="Arial" w:cs="Arial"/>
+          <w:sz w:val="28"/>
+          <w:szCs w:val="28"/>
+        </w:rPr>
+        <w:t>Eudoxus</w:t>
+      </w:r>
+      <w:proofErr w:type="spellEnd"/>
+      <w:r>
+        <w:rPr>
+          <w:rFonts w:ascii="Arial" w:hAnsi="Arial" w:cs="Arial"/>
+          <w:sz w:val="28"/>
+          <w:szCs w:val="28"/>
+        </w:rPr>
+        <w:t xml:space="preserve"> of Cnidus and Archimedes estimated the method for calculating areas volumes and length of any geometric figures. When Isaac Newton and Gottfried Leibniz</w:t>
       </w:r>
       <w:r>
         <w:rPr>
@@ -570,13 +606,41 @@
         </w:rPr>
         <w:t>“</w:t>
       </w:r>
+      <w:proofErr w:type="spellStart"/>
       <w:r>
         <w:rPr>
           <w:rFonts w:ascii="Arial" w:hAnsi="Arial" w:cs="Arial"/>
           <w:sz w:val="28"/>
           <w:szCs w:val="28"/>
         </w:rPr>
-        <w:t>Institutionum calculi integralis (published 1768–1870)</w:t>
+        <w:t>Institutionum</w:t>
+      </w:r>
+      <w:proofErr w:type="spellEnd"/>
+      <w:r>
+        <w:rPr>
+          <w:rFonts w:ascii="Arial" w:hAnsi="Arial" w:cs="Arial"/>
+          <w:sz w:val="28"/>
+          <w:szCs w:val="28"/>
+        </w:rPr>
+        <w:t xml:space="preserve"> calculi </w:t>
+      </w:r>
+      <w:proofErr w:type="spellStart"/>
+      <w:r>
+        <w:rPr>
+          <w:rFonts w:ascii="Arial" w:hAnsi="Arial" w:cs="Arial"/>
+          <w:sz w:val="28"/>
+          <w:szCs w:val="28"/>
+        </w:rPr>
+        <w:t>integralis</w:t>
+      </w:r>
+      <w:proofErr w:type="spellEnd"/>
+      <w:r>
+        <w:rPr>
+          <w:rFonts w:ascii="Arial" w:hAnsi="Arial" w:cs="Arial"/>
+          <w:sz w:val="28"/>
+          <w:szCs w:val="28"/>
+        </w:rPr>
+        <w:t xml:space="preserve"> (published 1768–1870)</w:t>
       </w:r>
       <w:r>
         <w:rPr>
@@ -3811,7 +3875,29 @@
           <w:szCs w:val="28"/>
         </w:rPr>
         <w:lastRenderedPageBreak/>
-        <w:t>Runge–Kutta methods</w:t>
+        <w:t>Runge–</w:t>
+      </w:r>
+      <w:proofErr w:type="spellStart"/>
+      <w:r>
+        <w:rPr>
+          <w:rFonts w:ascii="Arial" w:hAnsi="Arial" w:cs="Arial"/>
+          <w:b/>
+          <w:bCs/>
+          <w:sz w:val="28"/>
+          <w:szCs w:val="28"/>
+        </w:rPr>
+        <w:t>Kutta</w:t>
+      </w:r>
+      <w:proofErr w:type="spellEnd"/>
+      <w:r>
+        <w:rPr>
+          <w:rFonts w:ascii="Arial" w:hAnsi="Arial" w:cs="Arial"/>
+          <w:b/>
+          <w:bCs/>
+          <w:sz w:val="28"/>
+          <w:szCs w:val="28"/>
+        </w:rPr>
+        <w:t xml:space="preserve"> methods</w:t>
       </w:r>
       <w:r>
         <w:rPr>
@@ -5505,7 +5591,25 @@
           <w:sz w:val="28"/>
           <w:szCs w:val="28"/>
         </w:rPr>
-        <w:t xml:space="preserve"> added with the weighted average of four increments where each increment is the product of the size of the interval , h, and an estimated slope specified by  function f on the right-hand side of the differential equation. </w:t>
+        <w:t xml:space="preserve"> added with the weighted average of four increments where each i</w:t>
+      </w:r>
+      <w:proofErr w:type="spellStart"/>
+      <w:r>
+        <w:rPr>
+          <w:rFonts w:ascii="Arial" w:eastAsiaTheme="minorEastAsia" w:hAnsi="Arial" w:cs="Arial"/>
+          <w:sz w:val="28"/>
+          <w:szCs w:val="28"/>
+        </w:rPr>
+        <w:t>ncrement</w:t>
+      </w:r>
+      <w:proofErr w:type="spellEnd"/>
+      <w:r>
+        <w:rPr>
+          <w:rFonts w:ascii="Arial" w:eastAsiaTheme="minorEastAsia" w:hAnsi="Arial" w:cs="Arial"/>
+          <w:sz w:val="28"/>
+          <w:szCs w:val="28"/>
+        </w:rPr>
+        <w:t xml:space="preserve"> is the product of the size of the interval , h, and an estimated slope specified by  function f on the right-hand side of the differential equation. </w:t>
       </w:r>
     </w:p>
     <w:p>
@@ -5564,13 +5668,23 @@
         </w:rPr>
         <w:t xml:space="preserve"> i</w:t>
       </w:r>
-      <w:r>
-        <w:rPr>
-          <w:rFonts w:ascii="Arial" w:eastAsiaTheme="minorEastAsia" w:hAnsi="Arial" w:cs="Arial"/>
-          <w:sz w:val="28"/>
-          <w:szCs w:val="28"/>
-        </w:rPr>
-        <w:t>s the slope at the beginning of the interval, using</w:t>
+      <w:proofErr w:type="spellStart"/>
+      <w:r>
+        <w:rPr>
+          <w:rFonts w:ascii="Arial" w:eastAsiaTheme="minorEastAsia" w:hAnsi="Arial" w:cs="Arial"/>
+          <w:sz w:val="28"/>
+          <w:szCs w:val="28"/>
+        </w:rPr>
+        <w:t>s</w:t>
+      </w:r>
+      <w:proofErr w:type="spellEnd"/>
+      <w:r>
+        <w:rPr>
+          <w:rFonts w:ascii="Arial" w:eastAsiaTheme="minorEastAsia" w:hAnsi="Arial" w:cs="Arial"/>
+          <w:sz w:val="28"/>
+          <w:szCs w:val="28"/>
+        </w:rPr>
+        <w:t xml:space="preserve"> the slope at the beginning of the interval, using</w:t>
       </w:r>
       <w:r>
         <w:rPr>
@@ -6371,7 +6485,25 @@
           <w:sz w:val="28"/>
           <w:szCs w:val="28"/>
         </w:rPr>
-        <w:t>Here h is the spacing between two points. This can be constant or variable.</w:t>
+        <w:t xml:space="preserve">Here </w:t>
+      </w:r>
+      <w:proofErr w:type="spellStart"/>
+      <w:r>
+        <w:rPr>
+          <w:rFonts w:ascii="Arial" w:eastAsiaTheme="minorEastAsia" w:hAnsi="Arial" w:cs="Arial"/>
+          <w:sz w:val="28"/>
+          <w:szCs w:val="28"/>
+        </w:rPr>
+        <w:t>h</w:t>
+      </w:r>
+      <w:proofErr w:type="spellEnd"/>
+      <w:r>
+        <w:rPr>
+          <w:rFonts w:ascii="Arial" w:eastAsiaTheme="minorEastAsia" w:hAnsi="Arial" w:cs="Arial"/>
+          <w:sz w:val="28"/>
+          <w:szCs w:val="28"/>
+        </w:rPr>
+        <w:t xml:space="preserve"> is the spacing between two points. This can be constant or variable.</w:t>
       </w:r>
     </w:p>
     <w:p>
@@ -8284,15 +8416,69 @@
           <w:sz w:val="28"/>
           <w:szCs w:val="28"/>
         </w:rPr>
-        <w:t xml:space="preserve"> After some years Turner el al</w:t>
-      </w:r>
+        <w:t xml:space="preserve"> After some years Turner </w:t>
+      </w:r>
+      <w:proofErr w:type="spellStart"/>
       <w:r>
         <w:rPr>
           <w:rFonts w:ascii="Arial" w:hAnsi="Arial" w:cs="Arial"/>
           <w:sz w:val="28"/>
           <w:szCs w:val="28"/>
         </w:rPr>
-        <w:t>., Clough realized the importance of direct stiffness method. Next time they named it finite element method. In 1960 he published a paper mentioning the name. Major early contributions on finite element analysis also came from Professor Olgierd Zienkiewicz at the University of Swansea, Wales, and his collaborators. After the mathematical rigorous verification of the validity of the FEM, the method became vastly more popular, primarily thanks to research conducted at UC Berkeley by Taylor and</w:t>
+        <w:t>el</w:t>
+      </w:r>
+      <w:proofErr w:type="spellEnd"/>
+      <w:r>
+        <w:rPr>
+          <w:rFonts w:ascii="Arial" w:hAnsi="Arial" w:cs="Arial"/>
+          <w:sz w:val="28"/>
+          <w:szCs w:val="28"/>
+        </w:rPr>
+        <w:t xml:space="preserve"> al</w:t>
+      </w:r>
+      <w:r>
+        <w:rPr>
+          <w:rFonts w:ascii="Arial" w:hAnsi="Arial" w:cs="Arial"/>
+          <w:sz w:val="28"/>
+          <w:szCs w:val="28"/>
+        </w:rPr>
+        <w:t xml:space="preserve">., Clough realized the importance of direct stiffness method. Next time they named it finite element method. In 1960 he published a paper mentioning the name. Major early contributions on finite element analysis also came from Professor </w:t>
+      </w:r>
+      <w:proofErr w:type="spellStart"/>
+      <w:r>
+        <w:rPr>
+          <w:rFonts w:ascii="Arial" w:hAnsi="Arial" w:cs="Arial"/>
+          <w:sz w:val="28"/>
+          <w:szCs w:val="28"/>
+        </w:rPr>
+        <w:t>Olgierd</w:t>
+      </w:r>
+      <w:proofErr w:type="spellEnd"/>
+      <w:r>
+        <w:rPr>
+          <w:rFonts w:ascii="Arial" w:hAnsi="Arial" w:cs="Arial"/>
+          <w:sz w:val="28"/>
+          <w:szCs w:val="28"/>
+        </w:rPr>
+        <w:t xml:space="preserve"> </w:t>
+      </w:r>
+      <w:proofErr w:type="spellStart"/>
+      <w:r>
+        <w:rPr>
+          <w:rFonts w:ascii="Arial" w:hAnsi="Arial" w:cs="Arial"/>
+          <w:sz w:val="28"/>
+          <w:szCs w:val="28"/>
+        </w:rPr>
+        <w:t>Zienkiewicz</w:t>
+      </w:r>
+      <w:proofErr w:type="spellEnd"/>
+      <w:r>
+        <w:rPr>
+          <w:rFonts w:ascii="Arial" w:hAnsi="Arial" w:cs="Arial"/>
+          <w:sz w:val="28"/>
+          <w:szCs w:val="28"/>
+        </w:rPr>
+        <w:t xml:space="preserve"> at the University of Swansea, Wales, and his collaborators. After the mathematical rigorous verification of the validity of the FEM, the method became vastly more popular, primarily thanks to research conducted at UC Berkeley by Taylor and</w:t>
       </w:r>
       <w:r>
         <w:rPr>
@@ -10185,7 +10371,25 @@
           <w:sz w:val="28"/>
           <w:szCs w:val="28"/>
         </w:rPr>
-        <w:t>Where d is the distance between springs, T is the thickness of the element, a is the length of the representative area, E is the Young's modulus, and G is the shear modulus of the material. The above equation's indicate that each spring represents the stiffness of an area (T·d) within the length of the studied material.</w:t>
+        <w:t>Where d is the distance between springs, T is the thickness of the element, a is the length of the representative area, E is the Young's modulus, and G is the shear modulus of the material. The above equation's indicate that each spring represents the stiffness of an area (</w:t>
+      </w:r>
+      <w:proofErr w:type="spellStart"/>
+      <w:r>
+        <w:rPr>
+          <w:rFonts w:ascii="Arial" w:eastAsiaTheme="minorEastAsia" w:hAnsi="Arial" w:cs="Arial"/>
+          <w:sz w:val="28"/>
+          <w:szCs w:val="28"/>
+        </w:rPr>
+        <w:t>T·d</w:t>
+      </w:r>
+      <w:proofErr w:type="spellEnd"/>
+      <w:r>
+        <w:rPr>
+          <w:rFonts w:ascii="Arial" w:eastAsiaTheme="minorEastAsia" w:hAnsi="Arial" w:cs="Arial"/>
+          <w:sz w:val="28"/>
+          <w:szCs w:val="28"/>
+        </w:rPr>
+        <w:t>) within the length of the studied material.</w:t>
       </w:r>
     </w:p>
     <w:p>
@@ -11281,7 +11485,23 @@
           <w:sz w:val="28"/>
           <w:szCs w:val="28"/>
         </w:rPr>
-        <w:t xml:space="preserve"> for which we can get the best result. Now the main equation can be wrriten as</w:t>
+        <w:t xml:space="preserve"> for which we can get the best result. Now the main equation can be </w:t>
+      </w:r>
+      <w:r>
+        <w:rPr>
+          <w:rFonts w:ascii="Arial" w:eastAsiaTheme="minorEastAsia" w:hAnsi="Arial" w:cs="Arial"/>
+          <w:sz w:val="28"/>
+          <w:szCs w:val="28"/>
+        </w:rPr>
+        <w:t>written</w:t>
+      </w:r>
+      <w:r>
+        <w:rPr>
+          <w:rFonts w:ascii="Arial" w:eastAsiaTheme="minorEastAsia" w:hAnsi="Arial" w:cs="Arial"/>
+          <w:sz w:val="28"/>
+          <w:szCs w:val="28"/>
+        </w:rPr>
+        <w:t xml:space="preserve"> as</w:t>
       </w:r>
     </w:p>
     <w:p>
@@ -13703,13 +13923,77 @@
           <w:szCs w:val="28"/>
         </w:rPr>
       </w:pPr>
-      <w:r>
-        <w:rPr>
-          <w:rFonts w:ascii="Arial" w:eastAsiaTheme="minorEastAsia" w:hAnsi="Arial" w:cs="Arial"/>
-          <w:sz w:val="28"/>
-          <w:szCs w:val="28"/>
-        </w:rPr>
-        <w:t>Gaph graph graph graph graph ……………………………..</w:t>
+      <w:proofErr w:type="spellStart"/>
+      <w:r>
+        <w:rPr>
+          <w:rFonts w:ascii="Arial" w:eastAsiaTheme="minorEastAsia" w:hAnsi="Arial" w:cs="Arial"/>
+          <w:sz w:val="28"/>
+          <w:szCs w:val="28"/>
+        </w:rPr>
+        <w:t>Gaph</w:t>
+      </w:r>
+      <w:proofErr w:type="spellEnd"/>
+      <w:r>
+        <w:rPr>
+          <w:rFonts w:ascii="Arial" w:eastAsiaTheme="minorEastAsia" w:hAnsi="Arial" w:cs="Arial"/>
+          <w:sz w:val="28"/>
+          <w:szCs w:val="28"/>
+        </w:rPr>
+        <w:t xml:space="preserve"> graph </w:t>
+      </w:r>
+      <w:proofErr w:type="spellStart"/>
+      <w:r>
+        <w:rPr>
+          <w:rFonts w:ascii="Arial" w:eastAsiaTheme="minorEastAsia" w:hAnsi="Arial" w:cs="Arial"/>
+          <w:sz w:val="28"/>
+          <w:szCs w:val="28"/>
+        </w:rPr>
+        <w:t>graph</w:t>
+      </w:r>
+      <w:proofErr w:type="spellEnd"/>
+      <w:r>
+        <w:rPr>
+          <w:rFonts w:ascii="Arial" w:eastAsiaTheme="minorEastAsia" w:hAnsi="Arial" w:cs="Arial"/>
+          <w:sz w:val="28"/>
+          <w:szCs w:val="28"/>
+        </w:rPr>
+        <w:t xml:space="preserve"> </w:t>
+      </w:r>
+      <w:proofErr w:type="spellStart"/>
+      <w:r>
+        <w:rPr>
+          <w:rFonts w:ascii="Arial" w:eastAsiaTheme="minorEastAsia" w:hAnsi="Arial" w:cs="Arial"/>
+          <w:sz w:val="28"/>
+          <w:szCs w:val="28"/>
+        </w:rPr>
+        <w:t>graph</w:t>
+      </w:r>
+      <w:proofErr w:type="spellEnd"/>
+      <w:r>
+        <w:rPr>
+          <w:rFonts w:ascii="Arial" w:eastAsiaTheme="minorEastAsia" w:hAnsi="Arial" w:cs="Arial"/>
+          <w:sz w:val="28"/>
+          <w:szCs w:val="28"/>
+        </w:rPr>
+        <w:t xml:space="preserve"> </w:t>
+      </w:r>
+      <w:proofErr w:type="spellStart"/>
+      <w:r>
+        <w:rPr>
+          <w:rFonts w:ascii="Arial" w:eastAsiaTheme="minorEastAsia" w:hAnsi="Arial" w:cs="Arial"/>
+          <w:sz w:val="28"/>
+          <w:szCs w:val="28"/>
+        </w:rPr>
+        <w:t>graph</w:t>
+      </w:r>
+      <w:proofErr w:type="spellEnd"/>
+      <w:r>
+        <w:rPr>
+          <w:rFonts w:ascii="Arial" w:eastAsiaTheme="minorEastAsia" w:hAnsi="Arial" w:cs="Arial"/>
+          <w:sz w:val="28"/>
+          <w:szCs w:val="28"/>
+        </w:rPr>
+        <w:t xml:space="preserve"> ……………………………..</w:t>
       </w:r>
     </w:p>
     <w:p>
@@ -14643,14 +14927,50 @@
           <w:sz w:val="28"/>
           <w:szCs w:val="28"/>
         </w:rPr>
-        <w:t>This method is named after Borish Galerkin. Hencky and Duncan explained this method to the Wester</w:t>
-      </w:r>
+        <w:t xml:space="preserve">This method is named after </w:t>
+      </w:r>
+      <w:proofErr w:type="spellStart"/>
       <w:r>
         <w:rPr>
           <w:rFonts w:ascii="Arial" w:hAnsi="Arial" w:cs="Arial"/>
           <w:sz w:val="28"/>
           <w:szCs w:val="28"/>
         </w:rPr>
+        <w:t>Borish</w:t>
+      </w:r>
+      <w:proofErr w:type="spellEnd"/>
+      <w:r>
+        <w:rPr>
+          <w:rFonts w:ascii="Arial" w:hAnsi="Arial" w:cs="Arial"/>
+          <w:sz w:val="28"/>
+          <w:szCs w:val="28"/>
+        </w:rPr>
+        <w:t xml:space="preserve"> Galerkin. </w:t>
+      </w:r>
+      <w:proofErr w:type="spellStart"/>
+      <w:r>
+        <w:rPr>
+          <w:rFonts w:ascii="Arial" w:hAnsi="Arial" w:cs="Arial"/>
+          <w:sz w:val="28"/>
+          <w:szCs w:val="28"/>
+        </w:rPr>
+        <w:t>Hencky</w:t>
+      </w:r>
+      <w:proofErr w:type="spellEnd"/>
+      <w:r>
+        <w:rPr>
+          <w:rFonts w:ascii="Arial" w:hAnsi="Arial" w:cs="Arial"/>
+          <w:sz w:val="28"/>
+          <w:szCs w:val="28"/>
+        </w:rPr>
+        <w:t xml:space="preserve"> and Duncan explained this method to the Wester</w:t>
+      </w:r>
+      <w:r>
+        <w:rPr>
+          <w:rFonts w:ascii="Arial" w:hAnsi="Arial" w:cs="Arial"/>
+          <w:sz w:val="28"/>
+          <w:szCs w:val="28"/>
+        </w:rPr>
         <w:t>n</w:t>
       </w:r>
       <w:r>
@@ -14667,18 +14987,126 @@
           <w:sz w:val="28"/>
           <w:szCs w:val="28"/>
         </w:rPr>
-        <w:t xml:space="preserve"> The convergence of Galerkin method was studied by MIkhlin andj Leipholz . Its coincidence with Fourier method was illustrated by Elishakoff et al. Singer showed the equivalence to Ritz’s method for conservative problems.</w:t>
-      </w:r>
-      <w:r>
+        <w:t xml:space="preserve"> The convergence of Galerkin method was studied by </w:t>
+      </w:r>
+      <w:proofErr w:type="spellStart"/>
+      <w:r>
+        <w:rPr>
+          <w:rFonts w:ascii="Arial" w:hAnsi="Arial" w:cs="Arial"/>
+          <w:sz w:val="28"/>
+          <w:szCs w:val="28"/>
+        </w:rPr>
+        <w:t>MIkhlin</w:t>
+      </w:r>
+      <w:proofErr w:type="spellEnd"/>
+      <w:r>
+        <w:rPr>
+          <w:rFonts w:ascii="Arial" w:hAnsi="Arial" w:cs="Arial"/>
+          <w:sz w:val="28"/>
+          <w:szCs w:val="28"/>
+        </w:rPr>
         <w:t xml:space="preserve"> </w:t>
       </w:r>
+      <w:proofErr w:type="spellStart"/>
       <w:r>
         <w:rPr>
           <w:rFonts w:ascii="Arial" w:hAnsi="Arial" w:cs="Arial"/>
           <w:sz w:val="28"/>
           <w:szCs w:val="28"/>
         </w:rPr>
-        <w:t>Gander and Wanner showed how Ritz and Galerkin methods led to the modern finite element method. One hundred years of method's development was discussed by Repin.</w:t>
+        <w:t>andj</w:t>
+      </w:r>
+      <w:proofErr w:type="spellEnd"/>
+      <w:r>
+        <w:rPr>
+          <w:rFonts w:ascii="Arial" w:hAnsi="Arial" w:cs="Arial"/>
+          <w:sz w:val="28"/>
+          <w:szCs w:val="28"/>
+        </w:rPr>
+        <w:t xml:space="preserve"> </w:t>
+      </w:r>
+      <w:proofErr w:type="spellStart"/>
+      <w:r>
+        <w:rPr>
+          <w:rFonts w:ascii="Arial" w:hAnsi="Arial" w:cs="Arial"/>
+          <w:sz w:val="28"/>
+          <w:szCs w:val="28"/>
+        </w:rPr>
+        <w:t>Leipholz</w:t>
+      </w:r>
+      <w:proofErr w:type="spellEnd"/>
+      <w:r>
+        <w:rPr>
+          <w:rFonts w:ascii="Arial" w:hAnsi="Arial" w:cs="Arial"/>
+          <w:sz w:val="28"/>
+          <w:szCs w:val="28"/>
+        </w:rPr>
+        <w:t xml:space="preserve"> . Its coincidence with Fourier method was illustrated by </w:t>
+      </w:r>
+      <w:proofErr w:type="spellStart"/>
+      <w:r>
+        <w:rPr>
+          <w:rFonts w:ascii="Arial" w:hAnsi="Arial" w:cs="Arial"/>
+          <w:sz w:val="28"/>
+          <w:szCs w:val="28"/>
+        </w:rPr>
+        <w:t>Elishakoff</w:t>
+      </w:r>
+      <w:proofErr w:type="spellEnd"/>
+      <w:r>
+        <w:rPr>
+          <w:rFonts w:ascii="Arial" w:hAnsi="Arial" w:cs="Arial"/>
+          <w:sz w:val="28"/>
+          <w:szCs w:val="28"/>
+        </w:rPr>
+        <w:t xml:space="preserve"> et al. Singer showed the equivalence to Ritz’s method for conservative problems.</w:t>
+      </w:r>
+      <w:r>
+        <w:t xml:space="preserve"> </w:t>
+      </w:r>
+      <w:r>
+        <w:rPr>
+          <w:rFonts w:ascii="Arial" w:hAnsi="Arial" w:cs="Arial"/>
+          <w:sz w:val="28"/>
+          <w:szCs w:val="28"/>
+        </w:rPr>
+        <w:t xml:space="preserve">Gander and </w:t>
+      </w:r>
+      <w:proofErr w:type="spellStart"/>
+      <w:r>
+        <w:rPr>
+          <w:rFonts w:ascii="Arial" w:hAnsi="Arial" w:cs="Arial"/>
+          <w:sz w:val="28"/>
+          <w:szCs w:val="28"/>
+        </w:rPr>
+        <w:t>Wanner</w:t>
+      </w:r>
+      <w:proofErr w:type="spellEnd"/>
+      <w:r>
+        <w:rPr>
+          <w:rFonts w:ascii="Arial" w:hAnsi="Arial" w:cs="Arial"/>
+          <w:sz w:val="28"/>
+          <w:szCs w:val="28"/>
+        </w:rPr>
+        <w:t xml:space="preserve"> showed how Ritz and Galerkin methods led to the modern finite element method. One hundred years of method's development was discussed by </w:t>
+      </w:r>
+      <w:proofErr w:type="spellStart"/>
+      <w:r>
+        <w:rPr>
+          <w:rFonts w:ascii="Arial" w:hAnsi="Arial" w:cs="Arial"/>
+          <w:sz w:val="28"/>
+          <w:szCs w:val="28"/>
+        </w:rPr>
+        <w:t>Repin</w:t>
+      </w:r>
+      <w:proofErr w:type="spellEnd"/>
+      <w:r>
+        <w:rPr>
+          <w:rFonts w:ascii="Arial" w:hAnsi="Arial" w:cs="Arial"/>
+          <w:sz w:val="28"/>
+          <w:szCs w:val="28"/>
+        </w:rPr>
+        <w:t>.</w:t>
       </w:r>
     </w:p>
     <w:p>
@@ -16789,7 +17217,25 @@
           <w:sz w:val="28"/>
           <w:szCs w:val="28"/>
         </w:rPr>
-        <w:t xml:space="preserve">This method is named after Walter Ritz. It is also called Rayleigh-Riz method and the Ritz-Galerkin method. The Ritz-Galerkin method is a </w:t>
+        <w:t>This method is named after Walter Ritz. It is also called Rayleigh-</w:t>
+      </w:r>
+      <w:proofErr w:type="spellStart"/>
+      <w:r>
+        <w:rPr>
+          <w:rFonts w:ascii="Arial" w:hAnsi="Arial" w:cs="Arial"/>
+          <w:sz w:val="28"/>
+          <w:szCs w:val="28"/>
+        </w:rPr>
+        <w:t>Riz</w:t>
+      </w:r>
+      <w:proofErr w:type="spellEnd"/>
+      <w:r>
+        <w:rPr>
+          <w:rFonts w:ascii="Arial" w:hAnsi="Arial" w:cs="Arial"/>
+          <w:sz w:val="28"/>
+          <w:szCs w:val="28"/>
+        </w:rPr>
+        <w:t xml:space="preserve"> method and the Ritz-Galerkin method. The Ritz-Galerkin method is a </w:t>
       </w:r>
       <w:r>
         <w:rPr>
@@ -16982,7 +17428,127 @@
           <w:szCs w:val="28"/>
           <w:lang w:bidi="bn-IN"/>
         </w:rPr>
-        <w:t>The origin of the DG method for elliptic problems cannot be traced back to a single publication as features such as jump penalization in the modern sense were developed gradually. However, among the early influential contributors were Babuška, J.-L. Lions, Joachim Nitsche and Miloš Zlámal. DG methods for elliptic problems were already developed in a paper by Garth Baker in the setting of 4th order equations in 1977. A more complete account of the historical development and an introduction to DG methods for elliptic problems is given in a publication by Arnold, Brezzi, Cockburn and Marini. A number of research directions and challenges on DG methods are collected in the proceedings volume edited by Cockburn, Karniadakis and Shu.</w:t>
+        <w:t xml:space="preserve">The origin of the DG method for elliptic problems cannot be traced back to a single publication as features such as jump penalization in the modern sense were developed gradually. However, among the early influential contributors were </w:t>
+      </w:r>
+      <w:proofErr w:type="spellStart"/>
+      <w:r>
+        <w:rPr>
+          <w:rFonts w:ascii="Arial" w:hAnsi="Arial" w:cs="Arial"/>
+          <w:sz w:val="28"/>
+          <w:szCs w:val="28"/>
+          <w:lang w:bidi="bn-IN"/>
+        </w:rPr>
+        <w:t>Babuška</w:t>
+      </w:r>
+      <w:proofErr w:type="spellEnd"/>
+      <w:r>
+        <w:rPr>
+          <w:rFonts w:ascii="Arial" w:hAnsi="Arial" w:cs="Arial"/>
+          <w:sz w:val="28"/>
+          <w:szCs w:val="28"/>
+          <w:lang w:bidi="bn-IN"/>
+        </w:rPr>
+        <w:t xml:space="preserve">, J.-L. Lions, Joachim </w:t>
+      </w:r>
+      <w:proofErr w:type="spellStart"/>
+      <w:r>
+        <w:rPr>
+          <w:rFonts w:ascii="Arial" w:hAnsi="Arial" w:cs="Arial"/>
+          <w:sz w:val="28"/>
+          <w:szCs w:val="28"/>
+          <w:lang w:bidi="bn-IN"/>
+        </w:rPr>
+        <w:t>Nitsche</w:t>
+      </w:r>
+      <w:proofErr w:type="spellEnd"/>
+      <w:r>
+        <w:rPr>
+          <w:rFonts w:ascii="Arial" w:hAnsi="Arial" w:cs="Arial"/>
+          <w:sz w:val="28"/>
+          <w:szCs w:val="28"/>
+          <w:lang w:bidi="bn-IN"/>
+        </w:rPr>
+        <w:t xml:space="preserve"> and </w:t>
+      </w:r>
+      <w:proofErr w:type="spellStart"/>
+      <w:r>
+        <w:rPr>
+          <w:rFonts w:ascii="Arial" w:hAnsi="Arial" w:cs="Arial"/>
+          <w:sz w:val="28"/>
+          <w:szCs w:val="28"/>
+          <w:lang w:bidi="bn-IN"/>
+        </w:rPr>
+        <w:t>Miloš</w:t>
+      </w:r>
+      <w:proofErr w:type="spellEnd"/>
+      <w:r>
+        <w:rPr>
+          <w:rFonts w:ascii="Arial" w:hAnsi="Arial" w:cs="Arial"/>
+          <w:sz w:val="28"/>
+          <w:szCs w:val="28"/>
+          <w:lang w:bidi="bn-IN"/>
+        </w:rPr>
+        <w:t xml:space="preserve"> </w:t>
+      </w:r>
+      <w:proofErr w:type="spellStart"/>
+      <w:r>
+        <w:rPr>
+          <w:rFonts w:ascii="Arial" w:hAnsi="Arial" w:cs="Arial"/>
+          <w:sz w:val="28"/>
+          <w:szCs w:val="28"/>
+          <w:lang w:bidi="bn-IN"/>
+        </w:rPr>
+        <w:t>Zlámal</w:t>
+      </w:r>
+      <w:proofErr w:type="spellEnd"/>
+      <w:r>
+        <w:rPr>
+          <w:rFonts w:ascii="Arial" w:hAnsi="Arial" w:cs="Arial"/>
+          <w:sz w:val="28"/>
+          <w:szCs w:val="28"/>
+          <w:lang w:bidi="bn-IN"/>
+        </w:rPr>
+        <w:t xml:space="preserve">. DG methods for elliptic problems were already developed in a paper by Garth Baker in the setting of 4th order equations in 1977. A more complete account of the historical development and an introduction to DG methods for elliptic problems is given in a publication by Arnold, </w:t>
+      </w:r>
+      <w:proofErr w:type="spellStart"/>
+      <w:r>
+        <w:rPr>
+          <w:rFonts w:ascii="Arial" w:hAnsi="Arial" w:cs="Arial"/>
+          <w:sz w:val="28"/>
+          <w:szCs w:val="28"/>
+          <w:lang w:bidi="bn-IN"/>
+        </w:rPr>
+        <w:t>Brezzi</w:t>
+      </w:r>
+      <w:proofErr w:type="spellEnd"/>
+      <w:r>
+        <w:rPr>
+          <w:rFonts w:ascii="Arial" w:hAnsi="Arial" w:cs="Arial"/>
+          <w:sz w:val="28"/>
+          <w:szCs w:val="28"/>
+          <w:lang w:bidi="bn-IN"/>
+        </w:rPr>
+        <w:t xml:space="preserve">, Cockburn and Marini. A number of research directions and challenges on DG methods are collected in the proceedings volume edited by Cockburn, </w:t>
+      </w:r>
+      <w:proofErr w:type="spellStart"/>
+      <w:r>
+        <w:rPr>
+          <w:rFonts w:ascii="Arial" w:hAnsi="Arial" w:cs="Arial"/>
+          <w:sz w:val="28"/>
+          <w:szCs w:val="28"/>
+          <w:lang w:bidi="bn-IN"/>
+        </w:rPr>
+        <w:t>Karniadakis</w:t>
+      </w:r>
+      <w:proofErr w:type="spellEnd"/>
+      <w:r>
+        <w:rPr>
+          <w:rFonts w:ascii="Arial" w:hAnsi="Arial" w:cs="Arial"/>
+          <w:sz w:val="28"/>
+          <w:szCs w:val="28"/>
+          <w:lang w:bidi="bn-IN"/>
+        </w:rPr>
+        <w:t xml:space="preserve"> and Shu.</w:t>
       </w:r>
     </w:p>
     <w:p>
@@ -17080,7 +17646,27 @@
           <w:szCs w:val="28"/>
           <w:lang w:bidi="bn-IN"/>
         </w:rPr>
-        <w:t>DG methods are highly parallelizable. Since the elements are discontinuous, the mass matrisx is block diagonal and since the size of the blocks is equal to the number of degrees of freedom inside the corresponding elements, the blocks can be inverted by hand onc3 and for all.</w:t>
+        <w:t xml:space="preserve">DG methods are highly parallelizable. Since the elements are discontinuous, the mass </w:t>
+      </w:r>
+      <w:proofErr w:type="spellStart"/>
+      <w:r>
+        <w:rPr>
+          <w:rFonts w:ascii="Arial" w:hAnsi="Arial" w:cs="Arial"/>
+          <w:sz w:val="28"/>
+          <w:szCs w:val="28"/>
+          <w:lang w:bidi="bn-IN"/>
+        </w:rPr>
+        <w:t>matrisx</w:t>
+      </w:r>
+      <w:proofErr w:type="spellEnd"/>
+      <w:r>
+        <w:rPr>
+          <w:rFonts w:ascii="Arial" w:hAnsi="Arial" w:cs="Arial"/>
+          <w:sz w:val="28"/>
+          <w:szCs w:val="28"/>
+          <w:lang w:bidi="bn-IN"/>
+        </w:rPr>
+        <w:t xml:space="preserve"> is block diagonal and since the size of the blocks is equal to the number of degrees of freedom inside the corresponding elements, the blocks can be inverted by hand onc3 and for all.</w:t>
       </w:r>
     </w:p>
     <w:p>
@@ -17158,7 +17744,25 @@
           <w:szCs w:val="28"/>
           <w:lang w:bidi="bn-IN"/>
         </w:rPr>
-        <w:t xml:space="preserve"> without taking into account the continuity restrictions typical of conforming finite element, method. Moreover, the degree of the approximating polynomial can be easily changed form one element to the other. Adaptivity is of particular importance in hyperbolic problems given the complexity of the structurer of the discontinuities.</w:t>
+        <w:t xml:space="preserve"> without taking into account the continuity restrictions typical of conforming finite element, method. Moreover, the degree of the approximating polynomial can be easily changed </w:t>
+      </w:r>
+      <w:r>
+        <w:rPr>
+          <w:rFonts w:ascii="Arial" w:hAnsi="Arial" w:cs="Arial"/>
+          <w:sz w:val="28"/>
+          <w:szCs w:val="28"/>
+          <w:lang w:bidi="bn-IN"/>
+        </w:rPr>
+        <w:t>from</w:t>
+      </w:r>
+      <w:r>
+        <w:rPr>
+          <w:rFonts w:ascii="Arial" w:hAnsi="Arial" w:cs="Arial"/>
+          <w:sz w:val="28"/>
+          <w:szCs w:val="28"/>
+          <w:lang w:bidi="bn-IN"/>
+        </w:rPr>
+        <w:t xml:space="preserve"> one element to the other. Adaptivity is of particular importance in hyperbolic problems given the complexity of the structurer of the discontinuities.</w:t>
       </w:r>
     </w:p>
     <w:p>
@@ -17173,7 +17777,10 @@
           <w:lang w:bidi="bn-IN"/>
         </w:rPr>
       </w:pPr>
-      <w:r>
+    </w:p>
+    <w:p>
+      <w:pPr>
+        <w:jc w:val="both"/>
         <w:rPr>
           <w:rFonts w:ascii="Arial" w:hAnsi="Arial" w:cs="Arial"/>
           <w:b/>
@@ -17182,7 +17789,2704 @@
           <w:szCs w:val="28"/>
           <w:lang w:bidi="bn-IN"/>
         </w:rPr>
+      </w:pPr>
+      <w:r>
+        <w:rPr>
+          <w:rFonts w:ascii="Arial" w:hAnsi="Arial" w:cs="Arial"/>
+          <w:b/>
+          <w:bCs/>
+          <w:sz w:val="28"/>
+          <w:szCs w:val="28"/>
+          <w:lang w:bidi="bn-IN"/>
+        </w:rPr>
+        <w:t>MAIN DISCONTINUIOUS GALERKIN METHOD:[6]</w:t>
+      </w:r>
+    </w:p>
+    <w:p>
+      <w:pPr>
+        <w:jc w:val="both"/>
+        <w:rPr>
+          <w:rFonts w:ascii="Arial" w:hAnsi="Arial" w:cs="Arial"/>
+          <w:sz w:val="28"/>
+          <w:szCs w:val="28"/>
+          <w:lang w:bidi="bn-IN"/>
+        </w:rPr>
+      </w:pPr>
+      <w:r>
+        <w:rPr>
+          <w:rFonts w:ascii="Arial" w:hAnsi="Arial" w:cs="Arial"/>
+          <w:sz w:val="28"/>
+          <w:szCs w:val="28"/>
+          <w:lang w:bidi="bn-IN"/>
+        </w:rPr>
+        <w:t>In 1973 mathematician Reed and Hill introduce this method for solving neutron transport equation.</w:t>
+      </w:r>
+    </w:p>
+    <w:p>
+      <w:pPr>
+        <w:jc w:val="both"/>
+        <w:rPr>
+          <w:rFonts w:ascii="Arial" w:hAnsi="Arial" w:cs="Arial"/>
+          <w:sz w:val="28"/>
+          <w:szCs w:val="28"/>
+          <w:lang w:bidi="bn-IN"/>
+        </w:rPr>
+      </w:pPr>
+      <w:r>
+        <w:rPr>
+          <w:rFonts w:ascii="Arial" w:hAnsi="Arial" w:cs="Arial"/>
+          <w:sz w:val="28"/>
+          <w:szCs w:val="28"/>
+          <w:lang w:bidi="bn-IN"/>
+        </w:rPr>
+        <w:t>The neutron transport equation is,</w:t>
+      </w:r>
+    </w:p>
+    <w:p>
+      <w:pPr>
+        <w:jc w:val="both"/>
+        <w:rPr>
+          <w:rFonts w:ascii="Arial" w:eastAsiaTheme="minorEastAsia" w:hAnsi="Arial" w:cs="Arial"/>
+          <w:sz w:val="28"/>
+          <w:szCs w:val="28"/>
+          <w:lang w:bidi="bn-IN"/>
+        </w:rPr>
+      </w:pPr>
+      <m:oMathPara>
+        <m:oMath>
+          <m:r>
+            <w:rPr>
+              <w:rFonts w:ascii="Cambria Math" w:hAnsi="Cambria Math" w:cs="Arial"/>
+              <w:sz w:val="28"/>
+              <w:szCs w:val="28"/>
+              <w:lang w:bidi="bn-IN"/>
+            </w:rPr>
+            <m:t>σu+</m:t>
+          </m:r>
+          <m:r>
+            <m:rPr>
+              <m:sty m:val="p"/>
+            </m:rPr>
+            <w:rPr>
+              <w:rFonts w:ascii="Cambria Math" w:hAnsi="Cambria Math" w:cs="Arial"/>
+              <w:sz w:val="28"/>
+              <w:szCs w:val="28"/>
+              <w:lang w:bidi="bn-IN"/>
+            </w:rPr>
+            <m:t>∇</m:t>
+          </m:r>
+          <m:r>
+            <w:rPr>
+              <w:rFonts w:ascii="Cambria Math" w:hAnsi="Cambria Math" w:cs="Arial"/>
+              <w:sz w:val="28"/>
+              <w:szCs w:val="28"/>
+              <w:lang w:bidi="bn-IN"/>
+            </w:rPr>
+            <m:t>.</m:t>
+          </m:r>
+          <m:d>
+            <m:dPr>
+              <m:ctrlPr>
+                <w:rPr>
+                  <w:rFonts w:ascii="Cambria Math" w:hAnsi="Cambria Math" w:cs="Arial"/>
+                  <w:i/>
+                  <w:sz w:val="28"/>
+                  <w:szCs w:val="28"/>
+                  <w:lang w:bidi="bn-IN"/>
+                </w:rPr>
+              </m:ctrlPr>
+            </m:dPr>
+            <m:e>
+              <m:r>
+                <m:rPr>
+                  <m:sty m:val="bi"/>
+                </m:rPr>
+                <w:rPr>
+                  <w:rFonts w:ascii="Cambria Math" w:hAnsi="Cambria Math" w:cs="Arial"/>
+                  <w:sz w:val="28"/>
+                  <w:szCs w:val="28"/>
+                  <w:lang w:bidi="bn-IN"/>
+                </w:rPr>
+                <m:t>a</m:t>
+              </m:r>
+              <m:r>
+                <w:rPr>
+                  <w:rFonts w:ascii="Cambria Math" w:hAnsi="Cambria Math" w:cs="Arial"/>
+                  <w:sz w:val="28"/>
+                  <w:szCs w:val="28"/>
+                  <w:lang w:bidi="bn-IN"/>
+                </w:rPr>
+                <m:t>u</m:t>
+              </m:r>
+            </m:e>
+          </m:d>
+          <m:r>
+            <w:rPr>
+              <w:rFonts w:ascii="Cambria Math" w:hAnsi="Cambria Math" w:cs="Arial"/>
+              <w:sz w:val="28"/>
+              <w:szCs w:val="28"/>
+              <w:lang w:bidi="bn-IN"/>
+            </w:rPr>
+            <m:t xml:space="preserve">=f,              in </m:t>
+          </m:r>
+          <m:r>
+            <m:rPr>
+              <m:sty m:val="p"/>
+            </m:rPr>
+            <w:rPr>
+              <w:rFonts w:ascii="Cambria Math" w:hAnsi="Cambria Math" w:cs="Arial"/>
+              <w:sz w:val="28"/>
+              <w:szCs w:val="28"/>
+              <w:lang w:bidi="bn-IN"/>
+            </w:rPr>
+            <m:t>Ω</m:t>
+          </m:r>
+          <m:r>
+            <w:rPr>
+              <w:rFonts w:ascii="Cambria Math" w:hAnsi="Cambria Math" w:cs="Arial"/>
+              <w:sz w:val="28"/>
+              <w:szCs w:val="28"/>
+              <w:lang w:bidi="bn-IN"/>
+            </w:rPr>
+            <m:t>,</m:t>
+          </m:r>
+        </m:oMath>
+      </m:oMathPara>
+    </w:p>
+    <w:p>
+      <w:pPr>
+        <w:jc w:val="both"/>
+        <w:rPr>
+          <w:rFonts w:ascii="Arial" w:eastAsiaTheme="minorEastAsia" w:hAnsi="Arial" w:cs="Arial"/>
+          <w:sz w:val="28"/>
+          <w:szCs w:val="28"/>
+          <w:lang w:bidi="bn-IN"/>
+        </w:rPr>
+      </w:pPr>
+      <w:r>
+        <w:rPr>
+          <w:rFonts w:ascii="Arial" w:eastAsiaTheme="minorEastAsia" w:hAnsi="Arial" w:cs="Arial"/>
+          <w:sz w:val="28"/>
+          <w:szCs w:val="28"/>
+          <w:lang w:bidi="bn-IN"/>
+        </w:rPr>
+        <w:t xml:space="preserve">Here, </w:t>
+      </w:r>
+      <m:oMath>
+        <m:r>
+          <w:rPr>
+            <w:rFonts w:ascii="Cambria Math" w:eastAsiaTheme="minorEastAsia" w:hAnsi="Cambria Math" w:cs="Arial"/>
+            <w:sz w:val="28"/>
+            <w:szCs w:val="28"/>
+            <w:lang w:bidi="bn-IN"/>
+          </w:rPr>
+          <m:t>σ</m:t>
+        </m:r>
+      </m:oMath>
+      <w:r>
+        <w:rPr>
+          <w:rFonts w:ascii="Arial" w:eastAsiaTheme="minorEastAsia" w:hAnsi="Arial" w:cs="Arial"/>
+          <w:sz w:val="28"/>
+          <w:szCs w:val="28"/>
+          <w:lang w:bidi="bn-IN"/>
+        </w:rPr>
+        <w:t xml:space="preserve"> is a real number and </w:t>
+      </w:r>
+      <w:r>
+        <w:rPr>
+          <w:rFonts w:ascii="Arial" w:eastAsiaTheme="minorEastAsia" w:hAnsi="Arial" w:cs="Arial"/>
+          <w:b/>
+          <w:bCs/>
+          <w:sz w:val="28"/>
+          <w:szCs w:val="28"/>
+          <w:lang w:bidi="bn-IN"/>
+        </w:rPr>
+        <w:t xml:space="preserve">a </w:t>
+      </w:r>
+      <w:r>
+        <w:rPr>
+          <w:rFonts w:ascii="Arial" w:eastAsiaTheme="minorEastAsia" w:hAnsi="Arial" w:cs="Arial"/>
+          <w:sz w:val="28"/>
+          <w:szCs w:val="28"/>
+          <w:lang w:bidi="bn-IN"/>
+        </w:rPr>
+        <w:t>is a constant vector.</w:t>
+      </w:r>
+    </w:p>
+    <w:p>
+      <w:pPr>
+        <w:jc w:val="both"/>
+        <w:rPr>
+          <w:rFonts w:ascii="Arial" w:eastAsiaTheme="minorEastAsia" w:hAnsi="Arial" w:cs="Arial"/>
+          <w:sz w:val="28"/>
+          <w:szCs w:val="28"/>
+          <w:lang w:bidi="bn-IN"/>
+        </w:rPr>
+      </w:pPr>
+      <w:r>
+        <w:rPr>
+          <w:rFonts w:ascii="Arial" w:eastAsiaTheme="minorEastAsia" w:hAnsi="Arial" w:cs="Arial"/>
+          <w:sz w:val="28"/>
+          <w:szCs w:val="28"/>
+          <w:lang w:bidi="bn-IN"/>
+        </w:rPr>
+        <w:t xml:space="preserve">Now we multiply this equation with a test function </w:t>
+      </w:r>
+      <m:oMath>
+        <m:r>
+          <w:rPr>
+            <w:rFonts w:ascii="Cambria Math" w:eastAsiaTheme="minorEastAsia" w:hAnsi="Cambria Math" w:cs="Arial"/>
+            <w:sz w:val="28"/>
+            <w:szCs w:val="28"/>
+            <w:lang w:bidi="bn-IN"/>
+          </w:rPr>
+          <m:t>v</m:t>
+        </m:r>
+      </m:oMath>
+      <w:r>
+        <w:rPr>
+          <w:rFonts w:ascii="Arial" w:eastAsiaTheme="minorEastAsia" w:hAnsi="Arial" w:cs="Arial"/>
+          <w:sz w:val="28"/>
+          <w:szCs w:val="28"/>
+          <w:lang w:bidi="bn-IN"/>
+        </w:rPr>
+        <w:t xml:space="preserve"> and integrate over an arbitrary subset </w:t>
+      </w:r>
+      <m:oMath>
+        <m:r>
+          <w:rPr>
+            <w:rFonts w:ascii="Cambria Math" w:eastAsiaTheme="minorEastAsia" w:hAnsi="Cambria Math" w:cs="Arial"/>
+            <w:sz w:val="28"/>
+            <w:szCs w:val="28"/>
+            <w:lang w:bidi="bn-IN"/>
+          </w:rPr>
+          <m:t>K</m:t>
+        </m:r>
+      </m:oMath>
+      <w:r>
+        <w:rPr>
+          <w:rFonts w:ascii="Arial" w:eastAsiaTheme="minorEastAsia" w:hAnsi="Arial" w:cs="Arial"/>
+          <w:sz w:val="28"/>
+          <w:szCs w:val="28"/>
+          <w:lang w:bidi="bn-IN"/>
+        </w:rPr>
+        <w:t xml:space="preserve"> of </w:t>
+      </w:r>
+      <m:oMath>
+        <m:r>
+          <m:rPr>
+            <m:sty m:val="p"/>
+          </m:rPr>
+          <w:rPr>
+            <w:rFonts w:ascii="Cambria Math" w:eastAsiaTheme="minorEastAsia" w:hAnsi="Cambria Math" w:cs="Arial"/>
+            <w:sz w:val="28"/>
+            <w:szCs w:val="28"/>
+            <w:lang w:bidi="bn-IN"/>
+          </w:rPr>
+          <m:t>Ω</m:t>
+        </m:r>
+      </m:oMath>
+      <w:r>
+        <w:rPr>
+          <w:rFonts w:ascii="Arial" w:eastAsiaTheme="minorEastAsia" w:hAnsi="Arial" w:cs="Arial"/>
+          <w:sz w:val="28"/>
+          <w:szCs w:val="28"/>
+          <w:lang w:bidi="bn-IN"/>
+        </w:rPr>
+        <w:t>. By integrating by parts, we get,</w:t>
+      </w:r>
+    </w:p>
+    <w:p>
+      <w:pPr>
+        <w:jc w:val="both"/>
+        <w:rPr>
+          <w:rFonts w:ascii="Arial" w:eastAsiaTheme="minorEastAsia" w:hAnsi="Arial" w:cs="Arial"/>
+          <w:sz w:val="28"/>
+          <w:szCs w:val="28"/>
+          <w:lang w:bidi="bn-IN"/>
+        </w:rPr>
+      </w:pPr>
+      <m:oMathPara>
+        <m:oMath>
+          <m:r>
+            <w:rPr>
+              <w:rFonts w:ascii="Cambria Math" w:hAnsi="Cambria Math" w:cs="Arial"/>
+              <w:sz w:val="28"/>
+              <w:szCs w:val="28"/>
+              <w:lang w:bidi="bn-IN"/>
+            </w:rPr>
+            <m:t>σ</m:t>
+          </m:r>
+          <m:sSub>
+            <m:sSubPr>
+              <m:ctrlPr>
+                <w:rPr>
+                  <w:rFonts w:ascii="Cambria Math" w:hAnsi="Cambria Math" w:cs="Arial"/>
+                  <w:i/>
+                  <w:sz w:val="28"/>
+                  <w:szCs w:val="28"/>
+                  <w:lang w:bidi="bn-IN"/>
+                </w:rPr>
+              </m:ctrlPr>
+            </m:sSubPr>
+            <m:e>
+              <m:d>
+                <m:dPr>
+                  <m:ctrlPr>
+                    <w:rPr>
+                      <w:rFonts w:ascii="Cambria Math" w:hAnsi="Cambria Math" w:cs="Arial"/>
+                      <w:i/>
+                      <w:sz w:val="28"/>
+                      <w:szCs w:val="28"/>
+                      <w:lang w:bidi="bn-IN"/>
+                    </w:rPr>
+                  </m:ctrlPr>
+                </m:dPr>
+                <m:e>
+                  <m:r>
+                    <w:rPr>
+                      <w:rFonts w:ascii="Cambria Math" w:hAnsi="Cambria Math" w:cs="Arial"/>
+                      <w:sz w:val="28"/>
+                      <w:szCs w:val="28"/>
+                      <w:lang w:bidi="bn-IN"/>
+                    </w:rPr>
+                    <m:t>u,v</m:t>
+                  </m:r>
+                </m:e>
+              </m:d>
+            </m:e>
+            <m:sub>
+              <m:r>
+                <w:rPr>
+                  <w:rFonts w:ascii="Cambria Math" w:hAnsi="Cambria Math" w:cs="Arial"/>
+                  <w:sz w:val="28"/>
+                  <w:szCs w:val="28"/>
+                  <w:lang w:bidi="bn-IN"/>
+                </w:rPr>
+                <m:t>K</m:t>
+              </m:r>
+            </m:sub>
+          </m:sSub>
+          <m:r>
+            <w:rPr>
+              <w:rFonts w:ascii="Cambria Math" w:hAnsi="Cambria Math" w:cs="Arial"/>
+              <w:sz w:val="28"/>
+              <w:szCs w:val="28"/>
+              <w:lang w:bidi="bn-IN"/>
+            </w:rPr>
+            <m:t>-</m:t>
+          </m:r>
+          <m:sSub>
+            <m:sSubPr>
+              <m:ctrlPr>
+                <w:rPr>
+                  <w:rFonts w:ascii="Cambria Math" w:hAnsi="Cambria Math" w:cs="Arial"/>
+                  <w:i/>
+                  <w:sz w:val="28"/>
+                  <w:szCs w:val="28"/>
+                  <w:lang w:bidi="bn-IN"/>
+                </w:rPr>
+              </m:ctrlPr>
+            </m:sSubPr>
+            <m:e>
+              <m:d>
+                <m:dPr>
+                  <m:ctrlPr>
+                    <w:rPr>
+                      <w:rFonts w:ascii="Cambria Math" w:hAnsi="Cambria Math" w:cs="Arial"/>
+                      <w:i/>
+                      <w:sz w:val="28"/>
+                      <w:szCs w:val="28"/>
+                      <w:lang w:bidi="bn-IN"/>
+                    </w:rPr>
+                  </m:ctrlPr>
+                </m:dPr>
+                <m:e>
+                  <m:r>
+                    <w:rPr>
+                      <w:rFonts w:ascii="Cambria Math" w:hAnsi="Cambria Math" w:cs="Arial"/>
+                      <w:sz w:val="28"/>
+                      <w:szCs w:val="28"/>
+                      <w:lang w:bidi="bn-IN"/>
+                    </w:rPr>
+                    <m:t>u,</m:t>
+                  </m:r>
+                  <m:r>
+                    <m:rPr>
+                      <m:sty m:val="bi"/>
+                    </m:rPr>
+                    <w:rPr>
+                      <w:rFonts w:ascii="Cambria Math" w:hAnsi="Cambria Math" w:cs="Arial"/>
+                      <w:sz w:val="28"/>
+                      <w:szCs w:val="28"/>
+                      <w:lang w:bidi="bn-IN"/>
+                    </w:rPr>
+                    <m:t>a</m:t>
+                  </m:r>
+                  <m:r>
+                    <w:rPr>
+                      <w:rFonts w:ascii="Cambria Math" w:hAnsi="Cambria Math" w:cs="Arial"/>
+                      <w:sz w:val="28"/>
+                      <w:szCs w:val="28"/>
+                      <w:lang w:bidi="bn-IN"/>
+                    </w:rPr>
+                    <m:t>.</m:t>
+                  </m:r>
+                  <m:r>
+                    <m:rPr>
+                      <m:sty m:val="p"/>
+                    </m:rPr>
+                    <w:rPr>
+                      <w:rFonts w:ascii="Cambria Math" w:hAnsi="Cambria Math" w:cs="Arial"/>
+                      <w:sz w:val="28"/>
+                      <w:szCs w:val="28"/>
+                      <w:lang w:bidi="bn-IN"/>
+                    </w:rPr>
+                    <m:t>∇</m:t>
+                  </m:r>
+                  <m:r>
+                    <w:rPr>
+                      <w:rFonts w:ascii="Cambria Math" w:hAnsi="Cambria Math" w:cs="Arial"/>
+                      <w:sz w:val="28"/>
+                      <w:szCs w:val="28"/>
+                      <w:lang w:bidi="bn-IN"/>
+                    </w:rPr>
+                    <m:t>v</m:t>
+                  </m:r>
+                </m:e>
+              </m:d>
+            </m:e>
+            <m:sub>
+              <m:r>
+                <w:rPr>
+                  <w:rFonts w:ascii="Cambria Math" w:hAnsi="Cambria Math" w:cs="Arial"/>
+                  <w:sz w:val="28"/>
+                  <w:szCs w:val="28"/>
+                  <w:lang w:bidi="bn-IN"/>
+                </w:rPr>
+                <m:t>K</m:t>
+              </m:r>
+            </m:sub>
+          </m:sSub>
+          <m:r>
+            <w:rPr>
+              <w:rFonts w:ascii="Cambria Math" w:hAnsi="Cambria Math" w:cs="Arial"/>
+              <w:sz w:val="28"/>
+              <w:szCs w:val="28"/>
+              <w:lang w:bidi="bn-IN"/>
+            </w:rPr>
+            <m:t>+</m:t>
+          </m:r>
+          <m:sSub>
+            <m:sSubPr>
+              <m:ctrlPr>
+                <w:rPr>
+                  <w:rFonts w:ascii="Cambria Math" w:hAnsi="Cambria Math" w:cs="Arial"/>
+                  <w:i/>
+                  <w:sz w:val="28"/>
+                  <w:szCs w:val="28"/>
+                  <w:lang w:bidi="bn-IN"/>
+                </w:rPr>
+              </m:ctrlPr>
+            </m:sSubPr>
+            <m:e>
+              <m:d>
+                <m:dPr>
+                  <m:begChr m:val="〈"/>
+                  <m:endChr m:val="〉"/>
+                  <m:ctrlPr>
+                    <w:rPr>
+                      <w:rFonts w:ascii="Cambria Math" w:hAnsi="Cambria Math" w:cs="Arial"/>
+                      <w:i/>
+                      <w:sz w:val="28"/>
+                      <w:szCs w:val="28"/>
+                      <w:lang w:bidi="bn-IN"/>
+                    </w:rPr>
+                  </m:ctrlPr>
+                </m:dPr>
+                <m:e>
+                  <m:r>
+                    <m:rPr>
+                      <m:sty m:val="bi"/>
+                    </m:rPr>
+                    <w:rPr>
+                      <w:rFonts w:ascii="Cambria Math" w:hAnsi="Cambria Math" w:cs="Arial"/>
+                      <w:sz w:val="28"/>
+                      <w:szCs w:val="28"/>
+                      <w:lang w:bidi="bn-IN"/>
+                    </w:rPr>
+                    <m:t>a.</m:t>
+                  </m:r>
+                  <m:sSub>
+                    <m:sSubPr>
+                      <m:ctrlPr>
+                        <w:rPr>
+                          <w:rFonts w:ascii="Cambria Math" w:hAnsi="Cambria Math" w:cs="Arial"/>
+                          <w:i/>
+                          <w:sz w:val="28"/>
+                          <w:szCs w:val="28"/>
+                          <w:lang w:bidi="bn-IN"/>
+                        </w:rPr>
+                      </m:ctrlPr>
+                    </m:sSubPr>
+                    <m:e>
+                      <m:r>
+                        <w:rPr>
+                          <w:rFonts w:ascii="Cambria Math" w:hAnsi="Cambria Math" w:cs="Arial"/>
+                          <w:sz w:val="28"/>
+                          <w:szCs w:val="28"/>
+                          <w:lang w:bidi="bn-IN"/>
+                        </w:rPr>
+                        <m:t>n</m:t>
+                      </m:r>
+                      <m:ctrlPr>
+                        <w:rPr>
+                          <w:rFonts w:ascii="Cambria Math" w:hAnsi="Cambria Math" w:cs="Arial"/>
+                          <w:b/>
+                          <w:bCs/>
+                          <w:i/>
+                          <w:sz w:val="28"/>
+                          <w:szCs w:val="28"/>
+                          <w:lang w:bidi="bn-IN"/>
+                        </w:rPr>
+                      </m:ctrlPr>
+                    </m:e>
+                    <m:sub>
+                      <m:r>
+                        <w:rPr>
+                          <w:rFonts w:ascii="Cambria Math" w:hAnsi="Cambria Math" w:cs="Arial"/>
+                          <w:sz w:val="28"/>
+                          <w:szCs w:val="28"/>
+                          <w:lang w:bidi="bn-IN"/>
+                        </w:rPr>
+                        <m:t>K</m:t>
+                      </m:r>
+                    </m:sub>
+                  </m:sSub>
+                  <m:r>
+                    <w:rPr>
+                      <w:rFonts w:ascii="Cambria Math" w:hAnsi="Cambria Math" w:cs="Arial"/>
+                      <w:sz w:val="28"/>
+                      <w:szCs w:val="28"/>
+                      <w:lang w:bidi="bn-IN"/>
+                    </w:rPr>
+                    <m:t>u,v</m:t>
+                  </m:r>
+                </m:e>
+              </m:d>
+            </m:e>
+            <m:sub>
+              <m:r>
+                <w:rPr>
+                  <w:rFonts w:ascii="Cambria Math" w:hAnsi="Cambria Math" w:cs="Arial"/>
+                  <w:sz w:val="28"/>
+                  <w:szCs w:val="28"/>
+                  <w:lang w:bidi="bn-IN"/>
+                </w:rPr>
+                <m:t>∂K</m:t>
+              </m:r>
+            </m:sub>
+          </m:sSub>
+          <m:r>
+            <w:rPr>
+              <w:rFonts w:ascii="Cambria Math" w:hAnsi="Cambria Math" w:cs="Arial"/>
+              <w:sz w:val="28"/>
+              <w:szCs w:val="28"/>
+              <w:lang w:bidi="bn-IN"/>
+            </w:rPr>
+            <m:t>=</m:t>
+          </m:r>
+          <m:sSub>
+            <m:sSubPr>
+              <m:ctrlPr>
+                <w:rPr>
+                  <w:rFonts w:ascii="Cambria Math" w:hAnsi="Cambria Math" w:cs="Arial"/>
+                  <w:i/>
+                  <w:sz w:val="28"/>
+                  <w:szCs w:val="28"/>
+                  <w:lang w:bidi="bn-IN"/>
+                </w:rPr>
+              </m:ctrlPr>
+            </m:sSubPr>
+            <m:e>
+              <m:d>
+                <m:dPr>
+                  <m:ctrlPr>
+                    <w:rPr>
+                      <w:rFonts w:ascii="Cambria Math" w:hAnsi="Cambria Math" w:cs="Arial"/>
+                      <w:i/>
+                      <w:sz w:val="28"/>
+                      <w:szCs w:val="28"/>
+                      <w:lang w:bidi="bn-IN"/>
+                    </w:rPr>
+                  </m:ctrlPr>
+                </m:dPr>
+                <m:e>
+                  <m:r>
+                    <w:rPr>
+                      <w:rFonts w:ascii="Cambria Math" w:hAnsi="Cambria Math" w:cs="Arial"/>
+                      <w:sz w:val="28"/>
+                      <w:szCs w:val="28"/>
+                      <w:lang w:bidi="bn-IN"/>
+                    </w:rPr>
+                    <m:t>f,v</m:t>
+                  </m:r>
+                </m:e>
+              </m:d>
+            </m:e>
+            <m:sub>
+              <m:r>
+                <w:rPr>
+                  <w:rFonts w:ascii="Cambria Math" w:hAnsi="Cambria Math" w:cs="Arial"/>
+                  <w:sz w:val="28"/>
+                  <w:szCs w:val="28"/>
+                  <w:lang w:bidi="bn-IN"/>
+                </w:rPr>
+                <m:t>K</m:t>
+              </m:r>
+            </m:sub>
+          </m:sSub>
+          <m:r>
+            <w:rPr>
+              <w:rFonts w:ascii="Cambria Math" w:hAnsi="Cambria Math" w:cs="Arial"/>
+              <w:sz w:val="28"/>
+              <w:szCs w:val="28"/>
+              <w:lang w:bidi="bn-IN"/>
+            </w:rPr>
+            <m:t>,</m:t>
+          </m:r>
+        </m:oMath>
+      </m:oMathPara>
+    </w:p>
+    <w:p>
+      <w:pPr>
+        <w:jc w:val="both"/>
+        <w:rPr>
+          <w:rFonts w:ascii="Arial" w:eastAsiaTheme="minorEastAsia" w:hAnsi="Arial" w:cs="Arial"/>
+          <w:sz w:val="28"/>
+          <w:szCs w:val="28"/>
+          <w:lang w:bidi="bn-IN"/>
+        </w:rPr>
+      </w:pPr>
+      <w:r>
+        <w:rPr>
+          <w:rFonts w:ascii="Arial" w:eastAsiaTheme="minorEastAsia" w:hAnsi="Arial" w:cs="Arial"/>
+          <w:sz w:val="28"/>
+          <w:szCs w:val="28"/>
+          <w:lang w:bidi="bn-IN"/>
+        </w:rPr>
+        <w:t xml:space="preserve">Here </w:t>
+      </w:r>
+      <m:oMath>
+        <m:sSub>
+          <m:sSubPr>
+            <m:ctrlPr>
+              <w:rPr>
+                <w:rFonts w:ascii="Cambria Math" w:eastAsiaTheme="minorEastAsia" w:hAnsi="Cambria Math" w:cs="Arial"/>
+                <w:i/>
+                <w:sz w:val="28"/>
+                <w:szCs w:val="28"/>
+                <w:lang w:bidi="bn-IN"/>
+              </w:rPr>
+            </m:ctrlPr>
+          </m:sSubPr>
+          <m:e>
+            <m:r>
+              <w:rPr>
+                <w:rFonts w:ascii="Cambria Math" w:eastAsiaTheme="minorEastAsia" w:hAnsi="Cambria Math" w:cs="Arial"/>
+                <w:sz w:val="28"/>
+                <w:szCs w:val="28"/>
+                <w:lang w:bidi="bn-IN"/>
+              </w:rPr>
+              <m:t>n</m:t>
+            </m:r>
+          </m:e>
+          <m:sub>
+            <m:r>
+              <w:rPr>
+                <w:rFonts w:ascii="Cambria Math" w:eastAsiaTheme="minorEastAsia" w:hAnsi="Cambria Math" w:cs="Arial"/>
+                <w:sz w:val="28"/>
+                <w:szCs w:val="28"/>
+                <w:lang w:bidi="bn-IN"/>
+              </w:rPr>
+              <m:t>K</m:t>
+            </m:r>
+          </m:sub>
+        </m:sSub>
+      </m:oMath>
+      <w:r>
+        <w:rPr>
+          <w:rFonts w:ascii="Arial" w:eastAsiaTheme="minorEastAsia" w:hAnsi="Arial" w:cs="Arial"/>
+          <w:sz w:val="28"/>
+          <w:szCs w:val="28"/>
+          <w:lang w:bidi="bn-IN"/>
+        </w:rPr>
+        <w:t xml:space="preserve"> </w:t>
+      </w:r>
+      <w:r>
+        <w:rPr>
+          <w:rFonts w:ascii="Arial" w:eastAsiaTheme="minorEastAsia" w:hAnsi="Arial" w:cs="Arial"/>
+          <w:sz w:val="28"/>
+          <w:szCs w:val="28"/>
+          <w:lang w:bidi="bn-IN"/>
+        </w:rPr>
+        <w:t>is the</w:t>
+      </w:r>
+      <w:r>
+        <w:rPr>
+          <w:rFonts w:ascii="Arial" w:eastAsiaTheme="minorEastAsia" w:hAnsi="Arial" w:cs="Arial"/>
+          <w:sz w:val="28"/>
+          <w:szCs w:val="28"/>
+          <w:lang w:bidi="bn-IN"/>
+        </w:rPr>
+        <w:t xml:space="preserve"> outward unit </w:t>
+      </w:r>
+      <w:r>
+        <w:rPr>
+          <w:rFonts w:ascii="Arial" w:eastAsiaTheme="minorEastAsia" w:hAnsi="Arial" w:cs="Arial"/>
+          <w:sz w:val="28"/>
+          <w:szCs w:val="28"/>
+          <w:lang w:bidi="bn-IN"/>
+        </w:rPr>
+        <w:t>normal of</w:t>
+      </w:r>
+      <w:r>
+        <w:rPr>
+          <w:rFonts w:ascii="Arial" w:eastAsiaTheme="minorEastAsia" w:hAnsi="Arial" w:cs="Arial"/>
+          <w:sz w:val="28"/>
+          <w:szCs w:val="28"/>
+          <w:lang w:bidi="bn-IN"/>
+        </w:rPr>
+        <w:t xml:space="preserve"> </w:t>
+      </w:r>
+      <m:oMath>
+        <m:r>
+          <w:rPr>
+            <w:rFonts w:ascii="Cambria Math" w:eastAsiaTheme="minorEastAsia" w:hAnsi="Cambria Math" w:cs="Arial"/>
+            <w:sz w:val="28"/>
+            <w:szCs w:val="28"/>
+            <w:lang w:bidi="bn-IN"/>
+          </w:rPr>
+          <m:t>∂K</m:t>
+        </m:r>
+      </m:oMath>
+      <w:r>
+        <w:rPr>
+          <w:rFonts w:ascii="Arial" w:eastAsiaTheme="minorEastAsia" w:hAnsi="Arial" w:cs="Arial"/>
+          <w:sz w:val="28"/>
+          <w:szCs w:val="28"/>
+          <w:lang w:bidi="bn-IN"/>
+        </w:rPr>
+        <w:t xml:space="preserve"> and</w:t>
+      </w:r>
+    </w:p>
+    <w:p>
+      <w:pPr>
+        <w:jc w:val="both"/>
+        <w:rPr>
+          <w:rFonts w:ascii="Arial" w:eastAsiaTheme="minorEastAsia" w:hAnsi="Arial" w:cs="Arial"/>
+          <w:b/>
+          <w:sz w:val="28"/>
+          <w:szCs w:val="28"/>
+          <w:lang w:bidi="bn-IN"/>
+        </w:rPr>
+      </w:pPr>
+      <m:oMathPara>
+        <m:oMath>
+          <m:sSub>
+            <m:sSubPr>
+              <m:ctrlPr>
+                <w:rPr>
+                  <w:rFonts w:ascii="Cambria Math" w:hAnsi="Cambria Math" w:cs="Arial"/>
+                  <w:b/>
+                  <w:bCs/>
+                  <w:i/>
+                  <w:sz w:val="28"/>
+                  <w:szCs w:val="28"/>
+                  <w:lang w:bidi="bn-IN"/>
+                </w:rPr>
+              </m:ctrlPr>
+            </m:sSubPr>
+            <m:e>
+              <m:d>
+                <m:dPr>
+                  <m:ctrlPr>
+                    <w:rPr>
+                      <w:rFonts w:ascii="Cambria Math" w:hAnsi="Cambria Math" w:cs="Arial"/>
+                      <w:b/>
+                      <w:bCs/>
+                      <w:i/>
+                      <w:sz w:val="28"/>
+                      <w:szCs w:val="28"/>
+                      <w:lang w:bidi="bn-IN"/>
+                    </w:rPr>
+                  </m:ctrlPr>
+                </m:dPr>
+                <m:e>
+                  <m:r>
+                    <w:rPr>
+                      <w:rFonts w:ascii="Cambria Math" w:hAnsi="Cambria Math" w:cs="Arial"/>
+                      <w:sz w:val="28"/>
+                      <w:szCs w:val="28"/>
+                      <w:lang w:bidi="bn-IN"/>
+                    </w:rPr>
+                    <m:t>u,v</m:t>
+                  </m:r>
+                </m:e>
+              </m:d>
+            </m:e>
+            <m:sub>
+              <m:r>
+                <m:rPr>
+                  <m:sty m:val="bi"/>
+                </m:rPr>
+                <w:rPr>
+                  <w:rFonts w:ascii="Cambria Math" w:hAnsi="Cambria Math" w:cs="Arial"/>
+                  <w:sz w:val="28"/>
+                  <w:szCs w:val="28"/>
+                  <w:lang w:bidi="bn-IN"/>
+                </w:rPr>
+                <m:t>K</m:t>
+              </m:r>
+            </m:sub>
+          </m:sSub>
+          <m:r>
+            <m:rPr>
+              <m:sty m:val="bi"/>
+            </m:rPr>
+            <w:rPr>
+              <w:rFonts w:ascii="Cambria Math" w:hAnsi="Cambria Math" w:cs="Arial"/>
+              <w:sz w:val="28"/>
+              <w:szCs w:val="28"/>
+              <w:lang w:bidi="bn-IN"/>
+            </w:rPr>
+            <m:t>=</m:t>
+          </m:r>
+          <m:nary>
+            <m:naryPr>
+              <m:limLoc m:val="subSup"/>
+              <m:ctrlPr>
+                <w:rPr>
+                  <w:rFonts w:ascii="Cambria Math" w:eastAsiaTheme="minorEastAsia" w:hAnsi="Cambria Math" w:cs="Arial"/>
+                  <w:b/>
+                  <w:sz w:val="28"/>
+                  <w:szCs w:val="28"/>
+                  <w:lang w:bidi="bn-IN"/>
+                </w:rPr>
+              </m:ctrlPr>
+            </m:naryPr>
+            <m:sub>
+              <m:r>
+                <w:rPr>
+                  <w:rFonts w:ascii="Cambria Math" w:eastAsiaTheme="minorEastAsia" w:hAnsi="Cambria Math" w:cs="Arial"/>
+                  <w:sz w:val="28"/>
+                  <w:szCs w:val="28"/>
+                  <w:lang w:bidi="bn-IN"/>
+                </w:rPr>
+                <m:t>∂K</m:t>
+              </m:r>
+            </m:sub>
+            <m:sup>
+              <m:r>
+                <m:rPr>
+                  <m:sty m:val="bi"/>
+                </m:rPr>
+                <w:rPr>
+                  <w:rFonts w:ascii="Cambria Math" w:eastAsiaTheme="minorEastAsia" w:hAnsi="Cambria Math" w:cs="Arial"/>
+                  <w:sz w:val="28"/>
+                  <w:szCs w:val="28"/>
+                  <w:lang w:bidi="bn-IN"/>
+                </w:rPr>
+                <m:t xml:space="preserve"> </m:t>
+              </m:r>
+            </m:sup>
+            <m:e>
+              <m:r>
+                <w:rPr>
+                  <w:rFonts w:ascii="Cambria Math" w:eastAsiaTheme="minorEastAsia" w:hAnsi="Cambria Math" w:cs="Arial"/>
+                  <w:sz w:val="28"/>
+                  <w:szCs w:val="28"/>
+                  <w:lang w:bidi="bn-IN"/>
+                </w:rPr>
+                <m:t>wvds</m:t>
+              </m:r>
+            </m:e>
+          </m:nary>
+          <m:r>
+            <m:rPr>
+              <m:sty m:val="bi"/>
+            </m:rPr>
+            <w:rPr>
+              <w:rFonts w:ascii="Cambria Math" w:eastAsiaTheme="minorEastAsia" w:hAnsi="Cambria Math" w:cs="Arial"/>
+              <w:sz w:val="28"/>
+              <w:szCs w:val="28"/>
+              <w:lang w:bidi="bn-IN"/>
+            </w:rPr>
+            <m:t>.</m:t>
+          </m:r>
+        </m:oMath>
+      </m:oMathPara>
+    </w:p>
+    <w:p>
+      <w:pPr>
+        <w:jc w:val="both"/>
+        <w:rPr>
+          <w:rFonts w:ascii="Arial" w:eastAsiaTheme="minorEastAsia" w:hAnsi="Arial" w:cs="Arial"/>
+          <w:bCs/>
+          <w:sz w:val="28"/>
+          <w:szCs w:val="28"/>
+          <w:lang w:bidi="bn-IN"/>
+        </w:rPr>
+      </w:pPr>
+      <w:r>
+        <w:rPr>
+          <w:rFonts w:ascii="Arial" w:eastAsiaTheme="minorEastAsia" w:hAnsi="Arial" w:cs="Arial"/>
+          <w:bCs/>
+          <w:sz w:val="28"/>
+          <w:szCs w:val="28"/>
+          <w:lang w:bidi="bn-IN"/>
+        </w:rPr>
+        <w:t xml:space="preserve">Now constructing a triangulation </w:t>
+      </w:r>
+      <m:oMath>
+        <m:sSub>
+          <m:sSubPr>
+            <m:ctrlPr>
+              <w:rPr>
+                <w:rFonts w:ascii="Cambria Math" w:eastAsiaTheme="minorEastAsia" w:hAnsi="Cambria Math" w:cs="Arial"/>
+                <w:bCs/>
+                <w:i/>
+                <w:sz w:val="28"/>
+                <w:szCs w:val="28"/>
+                <w:lang w:bidi="bn-IN"/>
+              </w:rPr>
+            </m:ctrlPr>
+          </m:sSubPr>
+          <m:e>
+            <m:r>
+              <m:rPr>
+                <m:scr m:val="script"/>
+              </m:rPr>
+              <w:rPr>
+                <w:rFonts w:ascii="Cambria Math" w:eastAsiaTheme="minorEastAsia" w:hAnsi="Cambria Math" w:cs="Arial"/>
+                <w:sz w:val="28"/>
+                <w:szCs w:val="28"/>
+                <w:lang w:bidi="bn-IN"/>
+              </w:rPr>
+              <m:t>T</m:t>
+            </m:r>
+          </m:e>
+          <m:sub>
+            <m:r>
+              <w:rPr>
+                <w:rFonts w:ascii="Cambria Math" w:eastAsiaTheme="minorEastAsia" w:hAnsi="Cambria Math" w:cs="Arial"/>
+                <w:sz w:val="28"/>
+                <w:szCs w:val="28"/>
+                <w:lang w:bidi="bn-IN"/>
+              </w:rPr>
+              <m:t>h</m:t>
+            </m:r>
+          </m:sub>
+        </m:sSub>
+        <m:r>
+          <w:rPr>
+            <w:rFonts w:ascii="Cambria Math" w:eastAsiaTheme="minorEastAsia" w:hAnsi="Cambria Math" w:cs="Arial"/>
+            <w:sz w:val="28"/>
+            <w:szCs w:val="28"/>
+            <w:lang w:bidi="bn-IN"/>
+          </w:rPr>
+          <m:t>={K}</m:t>
+        </m:r>
+      </m:oMath>
+      <w:r>
+        <w:rPr>
+          <w:rFonts w:ascii="Arial" w:eastAsiaTheme="minorEastAsia" w:hAnsi="Arial" w:cs="Arial"/>
+          <w:bCs/>
+          <w:sz w:val="28"/>
+          <w:szCs w:val="28"/>
+          <w:lang w:bidi="bn-IN"/>
+        </w:rPr>
+        <w:t xml:space="preserve"> of </w:t>
+      </w:r>
+      <m:oMath>
+        <m:r>
+          <m:rPr>
+            <m:sty m:val="p"/>
+          </m:rPr>
+          <w:rPr>
+            <w:rFonts w:ascii="Cambria Math" w:eastAsiaTheme="minorEastAsia" w:hAnsi="Cambria Math" w:cs="Arial"/>
+            <w:sz w:val="28"/>
+            <w:szCs w:val="28"/>
+            <w:lang w:bidi="bn-IN"/>
+          </w:rPr>
+          <m:t>Ω</m:t>
+        </m:r>
+      </m:oMath>
+      <w:r>
+        <w:rPr>
+          <w:rFonts w:ascii="Arial" w:eastAsiaTheme="minorEastAsia" w:hAnsi="Arial" w:cs="Arial"/>
+          <w:bCs/>
+          <w:sz w:val="28"/>
+          <w:szCs w:val="28"/>
+          <w:lang w:bidi="bn-IN"/>
+        </w:rPr>
+        <w:t xml:space="preserve">, and taking approximate solution  </w:t>
+      </w:r>
+      <m:oMath>
+        <m:sSub>
+          <m:sSubPr>
+            <m:ctrlPr>
+              <w:rPr>
+                <w:rFonts w:ascii="Cambria Math" w:eastAsiaTheme="minorEastAsia" w:hAnsi="Cambria Math" w:cs="Arial"/>
+                <w:bCs/>
+                <w:i/>
+                <w:sz w:val="28"/>
+                <w:szCs w:val="28"/>
+                <w:lang w:bidi="bn-IN"/>
+              </w:rPr>
+            </m:ctrlPr>
+          </m:sSubPr>
+          <m:e>
+            <m:r>
+              <w:rPr>
+                <w:rFonts w:ascii="Cambria Math" w:eastAsiaTheme="minorEastAsia" w:hAnsi="Cambria Math" w:cs="Arial"/>
+                <w:sz w:val="28"/>
+                <w:szCs w:val="28"/>
+                <w:lang w:bidi="bn-IN"/>
+              </w:rPr>
+              <m:t>u</m:t>
+            </m:r>
+          </m:e>
+          <m:sub>
+            <m:r>
+              <w:rPr>
+                <w:rFonts w:ascii="Cambria Math" w:eastAsiaTheme="minorEastAsia" w:hAnsi="Cambria Math" w:cs="Arial"/>
+                <w:sz w:val="28"/>
+                <w:szCs w:val="28"/>
+                <w:lang w:bidi="bn-IN"/>
+              </w:rPr>
+              <m:t>h</m:t>
+            </m:r>
+          </m:sub>
+        </m:sSub>
+      </m:oMath>
+      <w:r>
+        <w:rPr>
+          <w:rFonts w:ascii="Arial" w:eastAsiaTheme="minorEastAsia" w:hAnsi="Arial" w:cs="Arial"/>
+          <w:bCs/>
+          <w:sz w:val="28"/>
+          <w:szCs w:val="28"/>
+          <w:lang w:bidi="bn-IN"/>
+        </w:rPr>
+        <w:t xml:space="preserve"> to be polynomial of degree at most </w:t>
+      </w:r>
+      <m:oMath>
+        <m:r>
+          <w:rPr>
+            <w:rFonts w:ascii="Cambria Math" w:eastAsiaTheme="minorEastAsia" w:hAnsi="Cambria Math" w:cs="Arial"/>
+            <w:sz w:val="28"/>
+            <w:szCs w:val="28"/>
+            <w:lang w:bidi="bn-IN"/>
+          </w:rPr>
+          <m:t>k</m:t>
+        </m:r>
+      </m:oMath>
+      <w:r>
+        <w:rPr>
+          <w:rFonts w:ascii="Arial" w:eastAsiaTheme="minorEastAsia" w:hAnsi="Arial" w:cs="Arial"/>
+          <w:bCs/>
+          <w:sz w:val="28"/>
+          <w:szCs w:val="28"/>
+          <w:lang w:bidi="bn-IN"/>
+        </w:rPr>
+        <w:t xml:space="preserve"> on each e</w:t>
+      </w:r>
+      <w:proofErr w:type="spellStart"/>
+      <w:r>
+        <w:rPr>
+          <w:rFonts w:ascii="Arial" w:eastAsiaTheme="minorEastAsia" w:hAnsi="Arial" w:cs="Arial"/>
+          <w:bCs/>
+          <w:sz w:val="28"/>
+          <w:szCs w:val="28"/>
+          <w:lang w:bidi="bn-IN"/>
+        </w:rPr>
+        <w:t>lement</w:t>
+      </w:r>
+      <w:proofErr w:type="spellEnd"/>
+      <w:r>
+        <w:rPr>
+          <w:rFonts w:ascii="Arial" w:eastAsiaTheme="minorEastAsia" w:hAnsi="Arial" w:cs="Arial"/>
+          <w:bCs/>
+          <w:sz w:val="28"/>
+          <w:szCs w:val="28"/>
+          <w:lang w:bidi="bn-IN"/>
+        </w:rPr>
+        <w:t xml:space="preserve"> </w:t>
+      </w:r>
+      <m:oMath>
+        <m:r>
+          <w:rPr>
+            <w:rFonts w:ascii="Cambria Math" w:eastAsiaTheme="minorEastAsia" w:hAnsi="Cambria Math" w:cs="Arial"/>
+            <w:sz w:val="28"/>
+            <w:szCs w:val="28"/>
+            <w:lang w:bidi="bn-IN"/>
+          </w:rPr>
+          <m:t>K</m:t>
+        </m:r>
+      </m:oMath>
+      <w:r>
+        <w:rPr>
+          <w:rFonts w:ascii="Arial" w:eastAsiaTheme="minorEastAsia" w:hAnsi="Arial" w:cs="Arial"/>
+          <w:bCs/>
+          <w:sz w:val="28"/>
+          <w:szCs w:val="28"/>
+          <w:lang w:bidi="bn-IN"/>
+        </w:rPr>
+        <w:t xml:space="preserve"> of the triangulation. The approximate solution </w:t>
+      </w:r>
+      <m:oMath>
+        <m:sSub>
+          <m:sSubPr>
+            <m:ctrlPr>
+              <w:rPr>
+                <w:rFonts w:ascii="Cambria Math" w:eastAsiaTheme="minorEastAsia" w:hAnsi="Cambria Math" w:cs="Arial"/>
+                <w:bCs/>
+                <w:i/>
+                <w:sz w:val="28"/>
+                <w:szCs w:val="28"/>
+                <w:lang w:bidi="bn-IN"/>
+              </w:rPr>
+            </m:ctrlPr>
+          </m:sSubPr>
+          <m:e>
+            <m:r>
+              <w:rPr>
+                <w:rFonts w:ascii="Cambria Math" w:eastAsiaTheme="minorEastAsia" w:hAnsi="Cambria Math" w:cs="Arial"/>
+                <w:sz w:val="28"/>
+                <w:szCs w:val="28"/>
+                <w:lang w:bidi="bn-IN"/>
+              </w:rPr>
+              <m:t>u</m:t>
+            </m:r>
+          </m:e>
+          <m:sub>
+            <m:r>
+              <w:rPr>
+                <w:rFonts w:ascii="Cambria Math" w:eastAsiaTheme="minorEastAsia" w:hAnsi="Cambria Math" w:cs="Arial"/>
+                <w:sz w:val="28"/>
+                <w:szCs w:val="28"/>
+                <w:lang w:bidi="bn-IN"/>
+              </w:rPr>
+              <m:t>h</m:t>
+            </m:r>
+          </m:sub>
+        </m:sSub>
+      </m:oMath>
+      <w:r>
+        <w:rPr>
+          <w:rFonts w:ascii="Arial" w:eastAsiaTheme="minorEastAsia" w:hAnsi="Arial" w:cs="Arial"/>
+          <w:bCs/>
+          <w:sz w:val="28"/>
+          <w:szCs w:val="28"/>
+          <w:lang w:bidi="bn-IN"/>
+        </w:rPr>
+        <w:t xml:space="preserve"> is then determined as the unique solution of the following weak formula:</w:t>
+      </w:r>
+    </w:p>
+    <w:p>
+      <w:pPr>
+        <w:jc w:val="both"/>
+        <w:rPr>
+          <w:rFonts w:ascii="Arial" w:eastAsiaTheme="minorEastAsia" w:hAnsi="Arial" w:cs="Arial"/>
+          <w:bCs/>
+          <w:sz w:val="28"/>
+          <w:szCs w:val="28"/>
+          <w:lang w:bidi="bn-IN"/>
+        </w:rPr>
+      </w:pPr>
+      <m:oMathPara>
+        <m:oMath>
+          <m:r>
+            <w:rPr>
+              <w:rFonts w:ascii="Cambria Math" w:hAnsi="Cambria Math" w:cs="Arial"/>
+              <w:sz w:val="28"/>
+              <w:szCs w:val="28"/>
+              <w:lang w:bidi="bn-IN"/>
+            </w:rPr>
+            <m:t>∀K∈</m:t>
+          </m:r>
+          <m:sSub>
+            <m:sSubPr>
+              <m:ctrlPr>
+                <w:rPr>
+                  <w:rFonts w:ascii="Cambria Math" w:hAnsi="Cambria Math" w:cs="Arial"/>
+                  <w:bCs/>
+                  <w:i/>
+                  <w:sz w:val="28"/>
+                  <w:szCs w:val="28"/>
+                  <w:lang w:bidi="bn-IN"/>
+                </w:rPr>
+              </m:ctrlPr>
+            </m:sSubPr>
+            <m:e>
+              <m:r>
+                <m:rPr>
+                  <m:scr m:val="script"/>
+                </m:rPr>
+                <w:rPr>
+                  <w:rFonts w:ascii="Cambria Math" w:hAnsi="Cambria Math" w:cs="Arial"/>
+                  <w:sz w:val="28"/>
+                  <w:szCs w:val="28"/>
+                  <w:lang w:bidi="bn-IN"/>
+                </w:rPr>
+                <m:t>T</m:t>
+              </m:r>
+            </m:e>
+            <m:sub>
+              <m:r>
+                <w:rPr>
+                  <w:rFonts w:ascii="Cambria Math" w:hAnsi="Cambria Math" w:cs="Arial"/>
+                  <w:sz w:val="28"/>
+                  <w:szCs w:val="28"/>
+                  <w:lang w:bidi="bn-IN"/>
+                </w:rPr>
+                <m:t>h</m:t>
+              </m:r>
+            </m:sub>
+          </m:sSub>
+          <m:r>
+            <w:rPr>
+              <w:rFonts w:ascii="Cambria Math" w:hAnsi="Cambria Math" w:cs="Arial"/>
+              <w:sz w:val="28"/>
+              <w:szCs w:val="28"/>
+              <w:lang w:bidi="bn-IN"/>
+            </w:rPr>
+            <m:t>:</m:t>
+          </m:r>
+        </m:oMath>
+      </m:oMathPara>
+    </w:p>
+    <w:p>
+      <w:pPr>
+        <w:jc w:val="both"/>
+        <w:rPr>
+          <w:rFonts w:ascii="Arial" w:eastAsiaTheme="minorEastAsia" w:hAnsi="Arial" w:cs="Arial"/>
+          <w:sz w:val="28"/>
+          <w:szCs w:val="28"/>
+          <w:lang w:bidi="bn-IN"/>
+        </w:rPr>
+      </w:pPr>
+      <m:oMathPara>
+        <m:oMath>
+          <m:r>
+            <w:rPr>
+              <w:rFonts w:ascii="Cambria Math" w:hAnsi="Cambria Math" w:cs="Arial"/>
+              <w:sz w:val="28"/>
+              <w:szCs w:val="28"/>
+              <w:lang w:bidi="bn-IN"/>
+            </w:rPr>
+            <m:t>σ</m:t>
+          </m:r>
+          <m:sSub>
+            <m:sSubPr>
+              <m:ctrlPr>
+                <w:rPr>
+                  <w:rFonts w:ascii="Cambria Math" w:hAnsi="Cambria Math" w:cs="Arial"/>
+                  <w:i/>
+                  <w:sz w:val="28"/>
+                  <w:szCs w:val="28"/>
+                  <w:lang w:bidi="bn-IN"/>
+                </w:rPr>
+              </m:ctrlPr>
+            </m:sSubPr>
+            <m:e>
+              <m:d>
+                <m:dPr>
+                  <m:ctrlPr>
+                    <w:rPr>
+                      <w:rFonts w:ascii="Cambria Math" w:hAnsi="Cambria Math" w:cs="Arial"/>
+                      <w:i/>
+                      <w:sz w:val="28"/>
+                      <w:szCs w:val="28"/>
+                      <w:lang w:bidi="bn-IN"/>
+                    </w:rPr>
+                  </m:ctrlPr>
+                </m:dPr>
+                <m:e>
+                  <m:sSub>
+                    <m:sSubPr>
+                      <m:ctrlPr>
+                        <w:rPr>
+                          <w:rFonts w:ascii="Cambria Math" w:hAnsi="Cambria Math" w:cs="Arial"/>
+                          <w:i/>
+                          <w:sz w:val="28"/>
+                          <w:szCs w:val="28"/>
+                          <w:lang w:bidi="bn-IN"/>
+                        </w:rPr>
+                      </m:ctrlPr>
+                    </m:sSubPr>
+                    <m:e>
+                      <m:r>
+                        <w:rPr>
+                          <w:rFonts w:ascii="Cambria Math" w:hAnsi="Cambria Math" w:cs="Arial"/>
+                          <w:sz w:val="28"/>
+                          <w:szCs w:val="28"/>
+                          <w:lang w:bidi="bn-IN"/>
+                        </w:rPr>
+                        <m:t>u</m:t>
+                      </m:r>
+                    </m:e>
+                    <m:sub>
+                      <m:r>
+                        <w:rPr>
+                          <w:rFonts w:ascii="Cambria Math" w:hAnsi="Cambria Math" w:cs="Arial"/>
+                          <w:sz w:val="28"/>
+                          <w:szCs w:val="28"/>
+                          <w:lang w:bidi="bn-IN"/>
+                        </w:rPr>
+                        <m:t>h</m:t>
+                      </m:r>
+                    </m:sub>
+                  </m:sSub>
+                  <m:r>
+                    <w:rPr>
+                      <w:rFonts w:ascii="Cambria Math" w:hAnsi="Cambria Math" w:cs="Arial"/>
+                      <w:sz w:val="28"/>
+                      <w:szCs w:val="28"/>
+                      <w:lang w:bidi="bn-IN"/>
+                    </w:rPr>
+                    <m:t>,v</m:t>
+                  </m:r>
+                </m:e>
+              </m:d>
+            </m:e>
+            <m:sub>
+              <m:r>
+                <w:rPr>
+                  <w:rFonts w:ascii="Cambria Math" w:hAnsi="Cambria Math" w:cs="Arial"/>
+                  <w:sz w:val="28"/>
+                  <w:szCs w:val="28"/>
+                  <w:lang w:bidi="bn-IN"/>
+                </w:rPr>
+                <m:t>K</m:t>
+              </m:r>
+            </m:sub>
+          </m:sSub>
+          <m:r>
+            <w:rPr>
+              <w:rFonts w:ascii="Cambria Math" w:hAnsi="Cambria Math" w:cs="Arial"/>
+              <w:sz w:val="28"/>
+              <w:szCs w:val="28"/>
+              <w:lang w:bidi="bn-IN"/>
+            </w:rPr>
+            <m:t>-</m:t>
+          </m:r>
+          <m:sSub>
+            <m:sSubPr>
+              <m:ctrlPr>
+                <w:rPr>
+                  <w:rFonts w:ascii="Cambria Math" w:hAnsi="Cambria Math" w:cs="Arial"/>
+                  <w:i/>
+                  <w:sz w:val="28"/>
+                  <w:szCs w:val="28"/>
+                  <w:lang w:bidi="bn-IN"/>
+                </w:rPr>
+              </m:ctrlPr>
+            </m:sSubPr>
+            <m:e>
+              <m:d>
+                <m:dPr>
+                  <m:ctrlPr>
+                    <w:rPr>
+                      <w:rFonts w:ascii="Cambria Math" w:hAnsi="Cambria Math" w:cs="Arial"/>
+                      <w:i/>
+                      <w:sz w:val="28"/>
+                      <w:szCs w:val="28"/>
+                      <w:lang w:bidi="bn-IN"/>
+                    </w:rPr>
+                  </m:ctrlPr>
+                </m:dPr>
+                <m:e>
+                  <m:sSub>
+                    <m:sSubPr>
+                      <m:ctrlPr>
+                        <w:rPr>
+                          <w:rFonts w:ascii="Cambria Math" w:hAnsi="Cambria Math" w:cs="Arial"/>
+                          <w:i/>
+                          <w:sz w:val="28"/>
+                          <w:szCs w:val="28"/>
+                          <w:lang w:bidi="bn-IN"/>
+                        </w:rPr>
+                      </m:ctrlPr>
+                    </m:sSubPr>
+                    <m:e>
+                      <m:r>
+                        <w:rPr>
+                          <w:rFonts w:ascii="Cambria Math" w:hAnsi="Cambria Math" w:cs="Arial"/>
+                          <w:sz w:val="28"/>
+                          <w:szCs w:val="28"/>
+                          <w:lang w:bidi="bn-IN"/>
+                        </w:rPr>
+                        <m:t>u</m:t>
+                      </m:r>
+                    </m:e>
+                    <m:sub>
+                      <m:r>
+                        <w:rPr>
+                          <w:rFonts w:ascii="Cambria Math" w:hAnsi="Cambria Math" w:cs="Arial"/>
+                          <w:sz w:val="28"/>
+                          <w:szCs w:val="28"/>
+                          <w:lang w:bidi="bn-IN"/>
+                        </w:rPr>
+                        <m:t>h</m:t>
+                      </m:r>
+                    </m:sub>
+                  </m:sSub>
+                  <m:r>
+                    <w:rPr>
+                      <w:rFonts w:ascii="Cambria Math" w:hAnsi="Cambria Math" w:cs="Arial"/>
+                      <w:sz w:val="28"/>
+                      <w:szCs w:val="28"/>
+                      <w:lang w:bidi="bn-IN"/>
+                    </w:rPr>
+                    <m:t>,</m:t>
+                  </m:r>
+                  <m:r>
+                    <m:rPr>
+                      <m:sty m:val="bi"/>
+                    </m:rPr>
+                    <w:rPr>
+                      <w:rFonts w:ascii="Cambria Math" w:hAnsi="Cambria Math" w:cs="Arial"/>
+                      <w:sz w:val="28"/>
+                      <w:szCs w:val="28"/>
+                      <w:lang w:bidi="bn-IN"/>
+                    </w:rPr>
+                    <m:t>a</m:t>
+                  </m:r>
+                  <m:r>
+                    <w:rPr>
+                      <w:rFonts w:ascii="Cambria Math" w:hAnsi="Cambria Math" w:cs="Arial"/>
+                      <w:sz w:val="28"/>
+                      <w:szCs w:val="28"/>
+                      <w:lang w:bidi="bn-IN"/>
+                    </w:rPr>
+                    <m:t>.</m:t>
+                  </m:r>
+                  <m:r>
+                    <m:rPr>
+                      <m:sty m:val="p"/>
+                    </m:rPr>
+                    <w:rPr>
+                      <w:rFonts w:ascii="Cambria Math" w:hAnsi="Cambria Math" w:cs="Arial"/>
+                      <w:sz w:val="28"/>
+                      <w:szCs w:val="28"/>
+                      <w:lang w:bidi="bn-IN"/>
+                    </w:rPr>
+                    <m:t>∇</m:t>
+                  </m:r>
+                  <m:r>
+                    <w:rPr>
+                      <w:rFonts w:ascii="Cambria Math" w:hAnsi="Cambria Math" w:cs="Arial"/>
+                      <w:sz w:val="28"/>
+                      <w:szCs w:val="28"/>
+                      <w:lang w:bidi="bn-IN"/>
+                    </w:rPr>
+                    <m:t>v</m:t>
+                  </m:r>
+                </m:e>
+              </m:d>
+            </m:e>
+            <m:sub>
+              <m:r>
+                <w:rPr>
+                  <w:rFonts w:ascii="Cambria Math" w:hAnsi="Cambria Math" w:cs="Arial"/>
+                  <w:sz w:val="28"/>
+                  <w:szCs w:val="28"/>
+                  <w:lang w:bidi="bn-IN"/>
+                </w:rPr>
+                <m:t>K</m:t>
+              </m:r>
+            </m:sub>
+          </m:sSub>
+          <m:r>
+            <w:rPr>
+              <w:rFonts w:ascii="Cambria Math" w:hAnsi="Cambria Math" w:cs="Arial"/>
+              <w:sz w:val="28"/>
+              <w:szCs w:val="28"/>
+              <w:lang w:bidi="bn-IN"/>
+            </w:rPr>
+            <m:t>+</m:t>
+          </m:r>
+          <m:sSub>
+            <m:sSubPr>
+              <m:ctrlPr>
+                <w:rPr>
+                  <w:rFonts w:ascii="Cambria Math" w:hAnsi="Cambria Math" w:cs="Arial"/>
+                  <w:i/>
+                  <w:sz w:val="28"/>
+                  <w:szCs w:val="28"/>
+                  <w:lang w:bidi="bn-IN"/>
+                </w:rPr>
+              </m:ctrlPr>
+            </m:sSubPr>
+            <m:e>
+              <m:d>
+                <m:dPr>
+                  <m:begChr m:val="〈"/>
+                  <m:endChr m:val="〉"/>
+                  <m:ctrlPr>
+                    <w:rPr>
+                      <w:rFonts w:ascii="Cambria Math" w:hAnsi="Cambria Math" w:cs="Arial"/>
+                      <w:i/>
+                      <w:sz w:val="28"/>
+                      <w:szCs w:val="28"/>
+                      <w:lang w:bidi="bn-IN"/>
+                    </w:rPr>
+                  </m:ctrlPr>
+                </m:dPr>
+                <m:e>
+                  <m:acc>
+                    <m:accPr>
+                      <m:ctrlPr>
+                        <w:rPr>
+                          <w:rFonts w:ascii="Cambria Math" w:hAnsi="Cambria Math" w:cs="Arial"/>
+                          <w:b/>
+                          <w:i/>
+                          <w:sz w:val="28"/>
+                          <w:szCs w:val="28"/>
+                          <w:lang w:bidi="bn-IN"/>
+                        </w:rPr>
+                      </m:ctrlPr>
+                    </m:accPr>
+                    <m:e>
+                      <m:r>
+                        <w:rPr>
+                          <w:rFonts w:ascii="Cambria Math" w:hAnsi="Cambria Math" w:cs="Arial"/>
+                          <w:sz w:val="28"/>
+                          <w:szCs w:val="28"/>
+                          <w:lang w:bidi="bn-IN"/>
+                        </w:rPr>
+                        <m:t>h</m:t>
+                      </m:r>
+                    </m:e>
+                  </m:acc>
+                  <m:r>
+                    <w:rPr>
+                      <w:rFonts w:ascii="Cambria Math" w:hAnsi="Cambria Math" w:cs="Arial"/>
+                      <w:sz w:val="28"/>
+                      <w:szCs w:val="28"/>
+                      <w:lang w:bidi="bn-IN"/>
+                    </w:rPr>
+                    <m:t>,v</m:t>
+                  </m:r>
+                </m:e>
+              </m:d>
+            </m:e>
+            <m:sub>
+              <m:r>
+                <w:rPr>
+                  <w:rFonts w:ascii="Cambria Math" w:hAnsi="Cambria Math" w:cs="Arial"/>
+                  <w:sz w:val="28"/>
+                  <w:szCs w:val="28"/>
+                  <w:lang w:bidi="bn-IN"/>
+                </w:rPr>
+                <m:t>∂K</m:t>
+              </m:r>
+            </m:sub>
+          </m:sSub>
+          <m:r>
+            <w:rPr>
+              <w:rFonts w:ascii="Cambria Math" w:hAnsi="Cambria Math" w:cs="Arial"/>
+              <w:sz w:val="28"/>
+              <w:szCs w:val="28"/>
+              <w:lang w:bidi="bn-IN"/>
+            </w:rPr>
+            <m:t>=</m:t>
+          </m:r>
+          <m:sSub>
+            <m:sSubPr>
+              <m:ctrlPr>
+                <w:rPr>
+                  <w:rFonts w:ascii="Cambria Math" w:hAnsi="Cambria Math" w:cs="Arial"/>
+                  <w:i/>
+                  <w:sz w:val="28"/>
+                  <w:szCs w:val="28"/>
+                  <w:lang w:bidi="bn-IN"/>
+                </w:rPr>
+              </m:ctrlPr>
+            </m:sSubPr>
+            <m:e>
+              <m:d>
+                <m:dPr>
+                  <m:ctrlPr>
+                    <w:rPr>
+                      <w:rFonts w:ascii="Cambria Math" w:hAnsi="Cambria Math" w:cs="Arial"/>
+                      <w:i/>
+                      <w:sz w:val="28"/>
+                      <w:szCs w:val="28"/>
+                      <w:lang w:bidi="bn-IN"/>
+                    </w:rPr>
+                  </m:ctrlPr>
+                </m:dPr>
+                <m:e>
+                  <m:r>
+                    <w:rPr>
+                      <w:rFonts w:ascii="Cambria Math" w:hAnsi="Cambria Math" w:cs="Arial"/>
+                      <w:sz w:val="28"/>
+                      <w:szCs w:val="28"/>
+                      <w:lang w:bidi="bn-IN"/>
+                    </w:rPr>
+                    <m:t>f,v</m:t>
+                  </m:r>
+                </m:e>
+              </m:d>
+            </m:e>
+            <m:sub>
+              <m:r>
+                <w:rPr>
+                  <w:rFonts w:ascii="Cambria Math" w:hAnsi="Cambria Math" w:cs="Arial"/>
+                  <w:sz w:val="28"/>
+                  <w:szCs w:val="28"/>
+                  <w:lang w:bidi="bn-IN"/>
+                </w:rPr>
+                <m:t>K</m:t>
+              </m:r>
+            </m:sub>
+          </m:sSub>
+          <m:r>
+            <w:rPr>
+              <w:rFonts w:ascii="Cambria Math" w:hAnsi="Cambria Math" w:cs="Arial"/>
+              <w:sz w:val="28"/>
+              <w:szCs w:val="28"/>
+              <w:lang w:bidi="bn-IN"/>
+            </w:rPr>
+            <m:t>,</m:t>
+          </m:r>
+          <m:r>
+            <w:rPr>
+              <w:rFonts w:ascii="Cambria Math" w:hAnsi="Cambria Math" w:cs="Arial"/>
+              <w:sz w:val="28"/>
+              <w:szCs w:val="28"/>
+              <w:lang w:bidi="bn-IN"/>
+            </w:rPr>
+            <m:t xml:space="preserve">       ∀v∈</m:t>
+          </m:r>
+          <m:sSup>
+            <m:sSupPr>
+              <m:ctrlPr>
+                <w:rPr>
+                  <w:rFonts w:ascii="Cambria Math" w:hAnsi="Cambria Math" w:cs="Arial"/>
+                  <w:i/>
+                  <w:sz w:val="28"/>
+                  <w:szCs w:val="28"/>
+                  <w:lang w:bidi="bn-IN"/>
+                </w:rPr>
+              </m:ctrlPr>
+            </m:sSupPr>
+            <m:e>
+              <m:r>
+                <w:rPr>
+                  <w:rFonts w:ascii="Cambria Math" w:hAnsi="Cambria Math" w:cs="Arial"/>
+                  <w:sz w:val="28"/>
+                  <w:szCs w:val="28"/>
+                  <w:lang w:bidi="bn-IN"/>
+                </w:rPr>
+                <m:t>P</m:t>
+              </m:r>
+            </m:e>
+            <m:sup>
+              <m:r>
+                <w:rPr>
+                  <w:rFonts w:ascii="Cambria Math" w:hAnsi="Cambria Math" w:cs="Arial"/>
+                  <w:sz w:val="28"/>
+                  <w:szCs w:val="28"/>
+                  <w:lang w:bidi="bn-IN"/>
+                </w:rPr>
+                <m:t>k</m:t>
+              </m:r>
+            </m:sup>
+          </m:sSup>
+          <m:d>
+            <m:dPr>
+              <m:ctrlPr>
+                <w:rPr>
+                  <w:rFonts w:ascii="Cambria Math" w:hAnsi="Cambria Math" w:cs="Arial"/>
+                  <w:i/>
+                  <w:sz w:val="28"/>
+                  <w:szCs w:val="28"/>
+                  <w:lang w:bidi="bn-IN"/>
+                </w:rPr>
+              </m:ctrlPr>
+            </m:dPr>
+            <m:e>
+              <m:r>
+                <w:rPr>
+                  <w:rFonts w:ascii="Cambria Math" w:hAnsi="Cambria Math" w:cs="Arial"/>
+                  <w:sz w:val="28"/>
+                  <w:szCs w:val="28"/>
+                  <w:lang w:bidi="bn-IN"/>
+                </w:rPr>
+                <m:t>K</m:t>
+              </m:r>
+            </m:e>
+          </m:d>
+          <m:r>
+            <w:rPr>
+              <w:rFonts w:ascii="Cambria Math" w:hAnsi="Cambria Math" w:cs="Arial"/>
+              <w:sz w:val="28"/>
+              <w:szCs w:val="28"/>
+              <w:lang w:bidi="bn-IN"/>
+            </w:rPr>
+            <m:t>,</m:t>
+          </m:r>
+        </m:oMath>
+      </m:oMathPara>
+    </w:p>
+    <w:p>
+      <w:pPr>
+        <w:jc w:val="both"/>
+        <w:rPr>
+          <w:rFonts w:ascii="Arial" w:eastAsiaTheme="minorEastAsia" w:hAnsi="Arial" w:cs="Arial"/>
+          <w:sz w:val="28"/>
+          <w:szCs w:val="28"/>
+          <w:lang w:bidi="bn-IN"/>
+        </w:rPr>
+      </w:pPr>
+      <w:r>
+        <w:rPr>
+          <w:rFonts w:ascii="Arial" w:eastAsiaTheme="minorEastAsia" w:hAnsi="Arial" w:cs="Arial"/>
+          <w:sz w:val="28"/>
+          <w:szCs w:val="28"/>
+          <w:lang w:bidi="bn-IN"/>
+        </w:rPr>
+        <w:t xml:space="preserve">Here, </w:t>
+      </w:r>
+      <m:oMath>
+        <m:sSup>
+          <m:sSupPr>
+            <m:ctrlPr>
+              <w:rPr>
+                <w:rFonts w:ascii="Cambria Math" w:hAnsi="Cambria Math" w:cs="Arial"/>
+                <w:i/>
+                <w:sz w:val="28"/>
+                <w:szCs w:val="28"/>
+                <w:lang w:bidi="bn-IN"/>
+              </w:rPr>
+            </m:ctrlPr>
+          </m:sSupPr>
+          <m:e>
+            <m:r>
+              <w:rPr>
+                <w:rFonts w:ascii="Cambria Math" w:hAnsi="Cambria Math" w:cs="Arial"/>
+                <w:sz w:val="28"/>
+                <w:szCs w:val="28"/>
+                <w:lang w:bidi="bn-IN"/>
+              </w:rPr>
+              <m:t>P</m:t>
+            </m:r>
+          </m:e>
+          <m:sup>
+            <m:r>
+              <w:rPr>
+                <w:rFonts w:ascii="Cambria Math" w:hAnsi="Cambria Math" w:cs="Arial"/>
+                <w:sz w:val="28"/>
+                <w:szCs w:val="28"/>
+                <w:lang w:bidi="bn-IN"/>
+              </w:rPr>
+              <m:t>k</m:t>
+            </m:r>
+          </m:sup>
+        </m:sSup>
+        <m:d>
+          <m:dPr>
+            <m:ctrlPr>
+              <w:rPr>
+                <w:rFonts w:ascii="Cambria Math" w:hAnsi="Cambria Math" w:cs="Arial"/>
+                <w:i/>
+                <w:sz w:val="28"/>
+                <w:szCs w:val="28"/>
+                <w:lang w:bidi="bn-IN"/>
+              </w:rPr>
+            </m:ctrlPr>
+          </m:dPr>
+          <m:e>
+            <m:r>
+              <w:rPr>
+                <w:rFonts w:ascii="Cambria Math" w:hAnsi="Cambria Math" w:cs="Arial"/>
+                <w:sz w:val="28"/>
+                <w:szCs w:val="28"/>
+                <w:lang w:bidi="bn-IN"/>
+              </w:rPr>
+              <m:t>K</m:t>
+            </m:r>
+          </m:e>
+        </m:d>
+      </m:oMath>
+      <w:r>
+        <w:rPr>
+          <w:rFonts w:ascii="Arial" w:eastAsiaTheme="minorEastAsia" w:hAnsi="Arial" w:cs="Arial"/>
+          <w:sz w:val="28"/>
+          <w:szCs w:val="28"/>
+          <w:lang w:bidi="bn-IN"/>
+        </w:rPr>
+        <w:t xml:space="preserve"> is the polynomials space of degree at most </w:t>
+      </w:r>
+      <m:oMath>
+        <m:r>
+          <w:rPr>
+            <w:rFonts w:ascii="Cambria Math" w:eastAsiaTheme="minorEastAsia" w:hAnsi="Cambria Math" w:cs="Arial"/>
+            <w:sz w:val="28"/>
+            <w:szCs w:val="28"/>
+            <w:lang w:bidi="bn-IN"/>
+          </w:rPr>
+          <m:t>k</m:t>
+        </m:r>
+      </m:oMath>
+      <w:r>
+        <w:rPr>
+          <w:rFonts w:ascii="Arial" w:eastAsiaTheme="minorEastAsia" w:hAnsi="Arial" w:cs="Arial"/>
+          <w:sz w:val="28"/>
+          <w:szCs w:val="28"/>
+          <w:lang w:bidi="bn-IN"/>
+        </w:rPr>
+        <w:t xml:space="preserve"> on the element </w:t>
+      </w:r>
+      <m:oMath>
+        <m:r>
+          <w:rPr>
+            <w:rFonts w:ascii="Cambria Math" w:eastAsiaTheme="minorEastAsia" w:hAnsi="Cambria Math" w:cs="Arial"/>
+            <w:sz w:val="28"/>
+            <w:szCs w:val="28"/>
+            <w:lang w:bidi="bn-IN"/>
+          </w:rPr>
+          <m:t>K</m:t>
+        </m:r>
+      </m:oMath>
+      <w:r>
+        <w:rPr>
+          <w:rFonts w:ascii="Arial" w:eastAsiaTheme="minorEastAsia" w:hAnsi="Arial" w:cs="Arial"/>
+          <w:sz w:val="28"/>
+          <w:szCs w:val="28"/>
+          <w:lang w:bidi="bn-IN"/>
+        </w:rPr>
+        <w:t xml:space="preserve"> and </w:t>
+      </w:r>
+      <m:oMath>
+        <m:acc>
+          <m:accPr>
+            <m:ctrlPr>
+              <w:rPr>
+                <w:rFonts w:ascii="Cambria Math" w:hAnsi="Cambria Math" w:cs="Arial"/>
+                <w:b/>
+                <w:i/>
+                <w:sz w:val="28"/>
+                <w:szCs w:val="28"/>
+                <w:lang w:bidi="bn-IN"/>
+              </w:rPr>
+            </m:ctrlPr>
+          </m:accPr>
+          <m:e>
+            <m:r>
+              <w:rPr>
+                <w:rFonts w:ascii="Cambria Math" w:hAnsi="Cambria Math" w:cs="Arial"/>
+                <w:sz w:val="28"/>
+                <w:szCs w:val="28"/>
+                <w:lang w:bidi="bn-IN"/>
+              </w:rPr>
+              <m:t>h</m:t>
+            </m:r>
+          </m:e>
+        </m:acc>
+      </m:oMath>
+      <w:r>
+        <w:rPr>
+          <w:rFonts w:ascii="Arial" w:eastAsiaTheme="minorEastAsia" w:hAnsi="Arial" w:cs="Arial"/>
+          <w:sz w:val="28"/>
+          <w:szCs w:val="28"/>
+          <w:lang w:bidi="bn-IN"/>
+        </w:rPr>
+        <w:t xml:space="preserve"> is the numerical flux given by</w:t>
+      </w:r>
+    </w:p>
+    <w:p>
+      <w:pPr>
+        <w:jc w:val="both"/>
+        <w:rPr>
+          <w:rFonts w:ascii="Arial" w:eastAsiaTheme="minorEastAsia" w:hAnsi="Arial" w:cs="Arial"/>
+          <w:sz w:val="28"/>
+          <w:szCs w:val="28"/>
+          <w:lang w:bidi="bn-IN"/>
+        </w:rPr>
+      </w:pPr>
+      <m:oMathPara>
+        <m:oMath>
+          <m:acc>
+            <m:accPr>
+              <m:ctrlPr>
+                <w:rPr>
+                  <w:rFonts w:ascii="Cambria Math" w:hAnsi="Cambria Math" w:cs="Arial"/>
+                  <w:b/>
+                  <w:i/>
+                  <w:sz w:val="28"/>
+                  <w:szCs w:val="28"/>
+                  <w:lang w:bidi="bn-IN"/>
+                </w:rPr>
+              </m:ctrlPr>
+            </m:accPr>
+            <m:e>
+              <m:r>
+                <w:rPr>
+                  <w:rFonts w:ascii="Cambria Math" w:hAnsi="Cambria Math" w:cs="Arial"/>
+                  <w:sz w:val="28"/>
+                  <w:szCs w:val="28"/>
+                  <w:lang w:bidi="bn-IN"/>
+                </w:rPr>
+                <m:t>h</m:t>
+              </m:r>
+            </m:e>
+          </m:acc>
+          <m:d>
+            <m:dPr>
+              <m:ctrlPr>
+                <w:rPr>
+                  <w:rFonts w:ascii="Cambria Math" w:hAnsi="Cambria Math" w:cs="Arial"/>
+                  <w:i/>
+                  <w:sz w:val="28"/>
+                  <w:szCs w:val="28"/>
+                  <w:lang w:bidi="bn-IN"/>
+                </w:rPr>
+              </m:ctrlPr>
+            </m:dPr>
+            <m:e>
+              <m:r>
+                <w:rPr>
+                  <w:rFonts w:ascii="Cambria Math" w:hAnsi="Cambria Math" w:cs="Arial"/>
+                  <w:sz w:val="28"/>
+                  <w:szCs w:val="28"/>
+                  <w:lang w:bidi="bn-IN"/>
+                </w:rPr>
+                <m:t>x</m:t>
+              </m:r>
+            </m:e>
+          </m:d>
+          <m:r>
+            <w:rPr>
+              <w:rFonts w:ascii="Cambria Math" w:hAnsi="Cambria Math" w:cs="Arial"/>
+              <w:sz w:val="28"/>
+              <w:szCs w:val="28"/>
+              <w:lang w:bidi="bn-IN"/>
+            </w:rPr>
+            <m:t>=</m:t>
+          </m:r>
+          <m:r>
+            <w:rPr>
+              <w:rFonts w:ascii="Cambria Math" w:eastAsiaTheme="minorEastAsia" w:hAnsi="Cambria Math" w:cs="Arial"/>
+              <w:sz w:val="28"/>
+              <w:szCs w:val="28"/>
+              <w:lang w:bidi="bn-IN"/>
+            </w:rPr>
+            <m:t>a.</m:t>
+          </m:r>
+          <m:sSub>
+            <m:sSubPr>
+              <m:ctrlPr>
+                <w:rPr>
+                  <w:rFonts w:ascii="Cambria Math" w:eastAsiaTheme="minorEastAsia" w:hAnsi="Cambria Math" w:cs="Arial"/>
+                  <w:i/>
+                  <w:sz w:val="28"/>
+                  <w:szCs w:val="28"/>
+                  <w:lang w:bidi="bn-IN"/>
+                </w:rPr>
+              </m:ctrlPr>
+            </m:sSubPr>
+            <m:e>
+              <m:r>
+                <w:rPr>
+                  <w:rFonts w:ascii="Cambria Math" w:eastAsiaTheme="minorEastAsia" w:hAnsi="Cambria Math" w:cs="Arial"/>
+                  <w:sz w:val="28"/>
+                  <w:szCs w:val="28"/>
+                  <w:lang w:bidi="bn-IN"/>
+                </w:rPr>
+                <m:t>n</m:t>
+              </m:r>
+            </m:e>
+            <m:sub>
+              <m:r>
+                <w:rPr>
+                  <w:rFonts w:ascii="Cambria Math" w:eastAsiaTheme="minorEastAsia" w:hAnsi="Cambria Math" w:cs="Arial"/>
+                  <w:sz w:val="28"/>
+                  <w:szCs w:val="28"/>
+                  <w:lang w:bidi="bn-IN"/>
+                </w:rPr>
+                <m:t>K</m:t>
+              </m:r>
+            </m:sub>
+          </m:sSub>
+          <m:r>
+            <w:rPr>
+              <w:rFonts w:ascii="Cambria Math" w:eastAsiaTheme="minorEastAsia" w:hAnsi="Cambria Math" w:cs="Arial"/>
+              <w:sz w:val="28"/>
+              <w:szCs w:val="28"/>
+              <w:lang w:bidi="bn-IN"/>
+            </w:rPr>
+            <m:t>(x)</m:t>
+          </m:r>
+          <m:func>
+            <m:funcPr>
+              <m:ctrlPr>
+                <w:rPr>
+                  <w:rFonts w:ascii="Cambria Math" w:eastAsiaTheme="minorEastAsia" w:hAnsi="Cambria Math" w:cs="Arial"/>
+                  <w:i/>
+                  <w:sz w:val="28"/>
+                  <w:szCs w:val="28"/>
+                  <w:lang w:bidi="bn-IN"/>
+                </w:rPr>
+              </m:ctrlPr>
+            </m:funcPr>
+            <m:fName>
+              <m:limLow>
+                <m:limLowPr>
+                  <m:ctrlPr>
+                    <w:rPr>
+                      <w:rFonts w:ascii="Cambria Math" w:eastAsiaTheme="minorEastAsia" w:hAnsi="Cambria Math" w:cs="Arial"/>
+                      <w:i/>
+                      <w:sz w:val="28"/>
+                      <w:szCs w:val="28"/>
+                      <w:lang w:bidi="bn-IN"/>
+                    </w:rPr>
+                  </m:ctrlPr>
+                </m:limLowPr>
+                <m:e>
+                  <m:r>
+                    <m:rPr>
+                      <m:sty m:val="p"/>
+                    </m:rPr>
+                    <w:rPr>
+                      <w:rFonts w:ascii="Cambria Math" w:hAnsi="Cambria Math" w:cs="Arial"/>
+                      <w:sz w:val="28"/>
+                      <w:szCs w:val="28"/>
+                      <w:lang w:bidi="bn-IN"/>
+                    </w:rPr>
+                    <m:t>lim</m:t>
+                  </m:r>
+                </m:e>
+                <m:lim>
+                  <m:r>
+                    <w:rPr>
+                      <w:rFonts w:ascii="Cambria Math" w:eastAsiaTheme="minorEastAsia" w:hAnsi="Cambria Math" w:cs="Arial"/>
+                      <w:sz w:val="28"/>
+                      <w:szCs w:val="28"/>
+                      <w:lang w:bidi="bn-IN"/>
+                    </w:rPr>
+                    <m:t>s↓</m:t>
+                  </m:r>
+                  <m:r>
+                    <w:rPr>
+                      <w:rFonts w:ascii="Cambria Math" w:eastAsiaTheme="minorEastAsia" w:hAnsi="Cambria Math" w:cs="Arial"/>
+                      <w:sz w:val="28"/>
+                      <w:szCs w:val="28"/>
+                      <w:lang w:bidi="bn-IN"/>
+                    </w:rPr>
+                    <m:t>0</m:t>
+                  </m:r>
+                </m:lim>
+              </m:limLow>
+            </m:fName>
+            <m:e>
+              <m:sSub>
+                <m:sSubPr>
+                  <m:ctrlPr>
+                    <w:rPr>
+                      <w:rFonts w:ascii="Cambria Math" w:eastAsiaTheme="minorEastAsia" w:hAnsi="Cambria Math" w:cs="Arial"/>
+                      <w:i/>
+                      <w:sz w:val="28"/>
+                      <w:szCs w:val="28"/>
+                      <w:lang w:bidi="bn-IN"/>
+                    </w:rPr>
+                  </m:ctrlPr>
+                </m:sSubPr>
+                <m:e>
+                  <m:r>
+                    <w:rPr>
+                      <w:rFonts w:ascii="Cambria Math" w:eastAsiaTheme="minorEastAsia" w:hAnsi="Cambria Math" w:cs="Arial"/>
+                      <w:sz w:val="28"/>
+                      <w:szCs w:val="28"/>
+                      <w:lang w:bidi="bn-IN"/>
+                    </w:rPr>
+                    <m:t>u</m:t>
+                  </m:r>
+                </m:e>
+                <m:sub>
+                  <m:r>
+                    <w:rPr>
+                      <w:rFonts w:ascii="Cambria Math" w:eastAsiaTheme="minorEastAsia" w:hAnsi="Cambria Math" w:cs="Arial"/>
+                      <w:sz w:val="28"/>
+                      <w:szCs w:val="28"/>
+                      <w:lang w:bidi="bn-IN"/>
+                    </w:rPr>
+                    <m:t>h</m:t>
+                  </m:r>
+                </m:sub>
+              </m:sSub>
+              <m:d>
+                <m:dPr>
+                  <m:ctrlPr>
+                    <w:rPr>
+                      <w:rFonts w:ascii="Cambria Math" w:eastAsiaTheme="minorEastAsia" w:hAnsi="Cambria Math" w:cs="Arial"/>
+                      <w:i/>
+                      <w:sz w:val="28"/>
+                      <w:szCs w:val="28"/>
+                      <w:lang w:bidi="bn-IN"/>
+                    </w:rPr>
+                  </m:ctrlPr>
+                </m:dPr>
+                <m:e>
+                  <m:r>
+                    <w:rPr>
+                      <w:rFonts w:ascii="Cambria Math" w:eastAsiaTheme="minorEastAsia" w:hAnsi="Cambria Math" w:cs="Arial"/>
+                      <w:sz w:val="28"/>
+                      <w:szCs w:val="28"/>
+                      <w:lang w:bidi="bn-IN"/>
+                    </w:rPr>
+                    <m:t>x-sa</m:t>
+                  </m:r>
+                </m:e>
+              </m:d>
+              <m:r>
+                <w:rPr>
+                  <w:rFonts w:ascii="Cambria Math" w:eastAsiaTheme="minorEastAsia" w:hAnsi="Cambria Math" w:cs="Arial"/>
+                  <w:sz w:val="28"/>
+                  <w:szCs w:val="28"/>
+                  <w:lang w:bidi="bn-IN"/>
+                </w:rPr>
+                <m:t>.</m:t>
+              </m:r>
+            </m:e>
+          </m:func>
+        </m:oMath>
+      </m:oMathPara>
+    </w:p>
+    <w:p>
+      <w:pPr>
+        <w:jc w:val="both"/>
+        <w:rPr>
+          <w:rFonts w:ascii="Arial" w:eastAsiaTheme="minorEastAsia" w:hAnsi="Arial" w:cs="Arial"/>
+          <w:sz w:val="28"/>
+          <w:szCs w:val="28"/>
+          <w:lang w:bidi="bn-IN"/>
+        </w:rPr>
+      </w:pPr>
+      <w:r>
+        <w:rPr>
+          <w:rFonts w:ascii="Arial" w:eastAsiaTheme="minorEastAsia" w:hAnsi="Arial" w:cs="Arial"/>
+          <w:sz w:val="28"/>
+          <w:szCs w:val="28"/>
+          <w:lang w:bidi="bn-IN"/>
+        </w:rPr>
+        <w:lastRenderedPageBreak/>
+        <w:t xml:space="preserve">Here the value </w:t>
+      </w:r>
+      <m:oMath>
+        <m:func>
+          <m:funcPr>
+            <m:ctrlPr>
+              <w:rPr>
+                <w:rFonts w:ascii="Cambria Math" w:eastAsiaTheme="minorEastAsia" w:hAnsi="Cambria Math" w:cs="Arial"/>
+                <w:i/>
+                <w:sz w:val="28"/>
+                <w:szCs w:val="28"/>
+                <w:lang w:bidi="bn-IN"/>
+              </w:rPr>
+            </m:ctrlPr>
+          </m:funcPr>
+          <m:fName>
+            <m:limLow>
+              <m:limLowPr>
+                <m:ctrlPr>
+                  <w:rPr>
+                    <w:rFonts w:ascii="Cambria Math" w:eastAsiaTheme="minorEastAsia" w:hAnsi="Cambria Math" w:cs="Arial"/>
+                    <w:i/>
+                    <w:sz w:val="28"/>
+                    <w:szCs w:val="28"/>
+                    <w:lang w:bidi="bn-IN"/>
+                  </w:rPr>
+                </m:ctrlPr>
+              </m:limLowPr>
+              <m:e>
+                <m:r>
+                  <m:rPr>
+                    <m:sty m:val="p"/>
+                  </m:rPr>
+                  <w:rPr>
+                    <w:rFonts w:ascii="Cambria Math" w:hAnsi="Cambria Math" w:cs="Arial"/>
+                    <w:sz w:val="28"/>
+                    <w:szCs w:val="28"/>
+                    <w:lang w:bidi="bn-IN"/>
+                  </w:rPr>
+                  <m:t>lim</m:t>
+                </m:r>
+              </m:e>
+              <m:lim>
+                <m:r>
+                  <w:rPr>
+                    <w:rFonts w:ascii="Cambria Math" w:eastAsiaTheme="minorEastAsia" w:hAnsi="Cambria Math" w:cs="Arial"/>
+                    <w:sz w:val="28"/>
+                    <w:szCs w:val="28"/>
+                    <w:lang w:bidi="bn-IN"/>
+                  </w:rPr>
+                  <m:t>s↓0</m:t>
+                </m:r>
+              </m:lim>
+            </m:limLow>
+          </m:fName>
+          <m:e>
+            <m:sSub>
+              <m:sSubPr>
+                <m:ctrlPr>
+                  <w:rPr>
+                    <w:rFonts w:ascii="Cambria Math" w:eastAsiaTheme="minorEastAsia" w:hAnsi="Cambria Math" w:cs="Arial"/>
+                    <w:i/>
+                    <w:sz w:val="28"/>
+                    <w:szCs w:val="28"/>
+                    <w:lang w:bidi="bn-IN"/>
+                  </w:rPr>
+                </m:ctrlPr>
+              </m:sSubPr>
+              <m:e>
+                <m:r>
+                  <w:rPr>
+                    <w:rFonts w:ascii="Cambria Math" w:eastAsiaTheme="minorEastAsia" w:hAnsi="Cambria Math" w:cs="Arial"/>
+                    <w:sz w:val="28"/>
+                    <w:szCs w:val="28"/>
+                    <w:lang w:bidi="bn-IN"/>
+                  </w:rPr>
+                  <m:t>u</m:t>
+                </m:r>
+              </m:e>
+              <m:sub>
+                <m:r>
+                  <w:rPr>
+                    <w:rFonts w:ascii="Cambria Math" w:eastAsiaTheme="minorEastAsia" w:hAnsi="Cambria Math" w:cs="Arial"/>
+                    <w:sz w:val="28"/>
+                    <w:szCs w:val="28"/>
+                    <w:lang w:bidi="bn-IN"/>
+                  </w:rPr>
+                  <m:t>h</m:t>
+                </m:r>
+              </m:sub>
+            </m:sSub>
+            <m:d>
+              <m:dPr>
+                <m:ctrlPr>
+                  <w:rPr>
+                    <w:rFonts w:ascii="Cambria Math" w:eastAsiaTheme="minorEastAsia" w:hAnsi="Cambria Math" w:cs="Arial"/>
+                    <w:i/>
+                    <w:sz w:val="28"/>
+                    <w:szCs w:val="28"/>
+                    <w:lang w:bidi="bn-IN"/>
+                  </w:rPr>
+                </m:ctrlPr>
+              </m:dPr>
+              <m:e>
+                <m:r>
+                  <w:rPr>
+                    <w:rFonts w:ascii="Cambria Math" w:eastAsiaTheme="minorEastAsia" w:hAnsi="Cambria Math" w:cs="Arial"/>
+                    <w:sz w:val="28"/>
+                    <w:szCs w:val="28"/>
+                    <w:lang w:bidi="bn-IN"/>
+                  </w:rPr>
+                  <m:t>x-sa</m:t>
+                </m:r>
+              </m:e>
+            </m:d>
+          </m:e>
+        </m:func>
+      </m:oMath>
+      <w:r>
+        <w:rPr>
+          <w:rFonts w:ascii="Arial" w:eastAsiaTheme="minorEastAsia" w:hAnsi="Arial" w:cs="Arial"/>
+          <w:sz w:val="28"/>
+          <w:szCs w:val="28"/>
+          <w:lang w:bidi="bn-IN"/>
+        </w:rPr>
+        <w:t xml:space="preserve"> Is nothing but the value of </w:t>
+      </w:r>
+      <m:oMath>
+        <m:sSub>
+          <m:sSubPr>
+            <m:ctrlPr>
+              <w:rPr>
+                <w:rFonts w:ascii="Cambria Math" w:eastAsiaTheme="minorEastAsia" w:hAnsi="Cambria Math" w:cs="Arial"/>
+                <w:i/>
+                <w:sz w:val="28"/>
+                <w:szCs w:val="28"/>
+                <w:lang w:bidi="bn-IN"/>
+              </w:rPr>
+            </m:ctrlPr>
+          </m:sSubPr>
+          <m:e>
+            <m:r>
+              <w:rPr>
+                <w:rFonts w:ascii="Cambria Math" w:eastAsiaTheme="minorEastAsia" w:hAnsi="Cambria Math" w:cs="Arial"/>
+                <w:sz w:val="28"/>
+                <w:szCs w:val="28"/>
+                <w:lang w:bidi="bn-IN"/>
+              </w:rPr>
+              <m:t>u</m:t>
+            </m:r>
+          </m:e>
+          <m:sub>
+            <m:r>
+              <w:rPr>
+                <w:rFonts w:ascii="Cambria Math" w:eastAsiaTheme="minorEastAsia" w:hAnsi="Cambria Math" w:cs="Arial"/>
+                <w:sz w:val="28"/>
+                <w:szCs w:val="28"/>
+                <w:lang w:bidi="bn-IN"/>
+              </w:rPr>
+              <m:t>h</m:t>
+            </m:r>
+          </m:sub>
+        </m:sSub>
+      </m:oMath>
+      <w:r>
+        <w:rPr>
+          <w:rFonts w:ascii="Arial" w:eastAsiaTheme="minorEastAsia" w:hAnsi="Arial" w:cs="Arial"/>
+          <w:sz w:val="28"/>
+          <w:szCs w:val="28"/>
+          <w:lang w:bidi="bn-IN"/>
+        </w:rPr>
+        <w:t xml:space="preserve"> upstream the characteristic direction </w:t>
+      </w:r>
+      <m:oMath>
+        <m:r>
+          <m:rPr>
+            <m:sty m:val="bi"/>
+          </m:rPr>
+          <w:rPr>
+            <w:rFonts w:ascii="Cambria Math" w:eastAsiaTheme="minorEastAsia" w:hAnsi="Cambria Math" w:cs="Arial"/>
+            <w:sz w:val="28"/>
+            <w:szCs w:val="28"/>
+            <w:lang w:bidi="bn-IN"/>
+          </w:rPr>
+          <m:t xml:space="preserve">a </m:t>
+        </m:r>
+      </m:oMath>
+      <w:r>
+        <w:rPr>
+          <w:rFonts w:ascii="Arial" w:eastAsiaTheme="minorEastAsia" w:hAnsi="Arial" w:cs="Arial"/>
+          <w:sz w:val="28"/>
+          <w:szCs w:val="28"/>
+          <w:lang w:bidi="bn-IN"/>
+        </w:rPr>
+        <w:t xml:space="preserve">. As a consequence, the degrees of freedom of the approximate solution </w:t>
+      </w:r>
+      <m:oMath>
+        <m:sSub>
+          <m:sSubPr>
+            <m:ctrlPr>
+              <w:rPr>
+                <w:rFonts w:ascii="Cambria Math" w:eastAsiaTheme="minorEastAsia" w:hAnsi="Cambria Math" w:cs="Arial"/>
+                <w:i/>
+                <w:sz w:val="28"/>
+                <w:szCs w:val="28"/>
+                <w:lang w:bidi="bn-IN"/>
+              </w:rPr>
+            </m:ctrlPr>
+          </m:sSubPr>
+          <m:e>
+            <m:r>
+              <w:rPr>
+                <w:rFonts w:ascii="Cambria Math" w:eastAsiaTheme="minorEastAsia" w:hAnsi="Cambria Math" w:cs="Arial"/>
+                <w:sz w:val="28"/>
+                <w:szCs w:val="28"/>
+                <w:lang w:bidi="bn-IN"/>
+              </w:rPr>
+              <m:t>u</m:t>
+            </m:r>
+          </m:e>
+          <m:sub>
+            <m:r>
+              <w:rPr>
+                <w:rFonts w:ascii="Cambria Math" w:eastAsiaTheme="minorEastAsia" w:hAnsi="Cambria Math" w:cs="Arial"/>
+                <w:sz w:val="28"/>
+                <w:szCs w:val="28"/>
+                <w:lang w:bidi="bn-IN"/>
+              </w:rPr>
+              <m:t>h</m:t>
+            </m:r>
+          </m:sub>
+        </m:sSub>
+      </m:oMath>
+      <w:r>
+        <w:rPr>
+          <w:rFonts w:ascii="Arial" w:eastAsiaTheme="minorEastAsia" w:hAnsi="Arial" w:cs="Arial"/>
+          <w:sz w:val="28"/>
+          <w:szCs w:val="28"/>
+          <w:lang w:bidi="bn-IN"/>
+        </w:rPr>
+        <w:t xml:space="preserve"> in the element </w:t>
+      </w:r>
+      <m:oMath>
+        <m:r>
+          <w:rPr>
+            <w:rFonts w:ascii="Cambria Math" w:eastAsiaTheme="minorEastAsia" w:hAnsi="Cambria Math" w:cs="Arial"/>
+            <w:sz w:val="28"/>
+            <w:szCs w:val="28"/>
+            <w:lang w:bidi="bn-IN"/>
+          </w:rPr>
+          <m:t>K</m:t>
+        </m:r>
+      </m:oMath>
+      <w:r>
+        <w:rPr>
+          <w:rFonts w:ascii="Arial" w:eastAsiaTheme="minorEastAsia" w:hAnsi="Arial" w:cs="Arial"/>
+          <w:sz w:val="28"/>
+          <w:szCs w:val="28"/>
+          <w:lang w:bidi="bn-IN"/>
+        </w:rPr>
+        <w:t xml:space="preserve"> can be computed in terms of the values of </w:t>
+      </w:r>
+      <m:oMath>
+        <m:sSub>
+          <m:sSubPr>
+            <m:ctrlPr>
+              <w:rPr>
+                <w:rFonts w:ascii="Cambria Math" w:eastAsiaTheme="minorEastAsia" w:hAnsi="Cambria Math" w:cs="Arial"/>
+                <w:i/>
+                <w:sz w:val="28"/>
+                <w:szCs w:val="28"/>
+                <w:lang w:bidi="bn-IN"/>
+              </w:rPr>
+            </m:ctrlPr>
+          </m:sSubPr>
+          <m:e>
+            <m:r>
+              <w:rPr>
+                <w:rFonts w:ascii="Cambria Math" w:eastAsiaTheme="minorEastAsia" w:hAnsi="Cambria Math" w:cs="Arial"/>
+                <w:sz w:val="28"/>
+                <w:szCs w:val="28"/>
+                <w:lang w:bidi="bn-IN"/>
+              </w:rPr>
+              <m:t>u</m:t>
+            </m:r>
+          </m:e>
+          <m:sub>
+            <m:r>
+              <w:rPr>
+                <w:rFonts w:ascii="Cambria Math" w:eastAsiaTheme="minorEastAsia" w:hAnsi="Cambria Math" w:cs="Arial"/>
+                <w:sz w:val="28"/>
+                <w:szCs w:val="28"/>
+                <w:lang w:bidi="bn-IN"/>
+              </w:rPr>
+              <m:t>h</m:t>
+            </m:r>
+          </m:sub>
+        </m:sSub>
+      </m:oMath>
+      <w:r>
+        <w:rPr>
+          <w:rFonts w:ascii="Arial" w:eastAsiaTheme="minorEastAsia" w:hAnsi="Arial" w:cs="Arial"/>
+          <w:sz w:val="28"/>
+          <w:szCs w:val="28"/>
+          <w:lang w:bidi="bn-IN"/>
+        </w:rPr>
+        <w:t xml:space="preserve"> upstream the characteristics hitting </w:t>
+      </w:r>
+      <m:oMath>
+        <m:r>
+          <w:rPr>
+            <w:rFonts w:ascii="Cambria Math" w:eastAsiaTheme="minorEastAsia" w:hAnsi="Cambria Math" w:cs="Arial"/>
+            <w:sz w:val="28"/>
+            <w:szCs w:val="28"/>
+            <w:lang w:bidi="bn-IN"/>
+          </w:rPr>
+          <m:t>∂K</m:t>
+        </m:r>
+      </m:oMath>
+      <w:r>
+        <w:rPr>
+          <w:rFonts w:ascii="Arial" w:eastAsiaTheme="minorEastAsia" w:hAnsi="Arial" w:cs="Arial"/>
+          <w:sz w:val="28"/>
+          <w:szCs w:val="28"/>
+          <w:lang w:bidi="bn-IN"/>
+        </w:rPr>
+        <w:t xml:space="preserve">. So, the approximate solution </w:t>
+      </w:r>
+      <m:oMath>
+        <m:sSub>
+          <m:sSubPr>
+            <m:ctrlPr>
+              <w:rPr>
+                <w:rFonts w:ascii="Cambria Math" w:eastAsiaTheme="minorEastAsia" w:hAnsi="Cambria Math" w:cs="Arial"/>
+                <w:i/>
+                <w:sz w:val="28"/>
+                <w:szCs w:val="28"/>
+                <w:lang w:bidi="bn-IN"/>
+              </w:rPr>
+            </m:ctrlPr>
+          </m:sSubPr>
+          <m:e>
+            <m:r>
+              <w:rPr>
+                <w:rFonts w:ascii="Cambria Math" w:eastAsiaTheme="minorEastAsia" w:hAnsi="Cambria Math" w:cs="Arial"/>
+                <w:sz w:val="28"/>
+                <w:szCs w:val="28"/>
+                <w:lang w:bidi="bn-IN"/>
+              </w:rPr>
+              <m:t>u</m:t>
+            </m:r>
+          </m:e>
+          <m:sub>
+            <m:r>
+              <w:rPr>
+                <w:rFonts w:ascii="Cambria Math" w:eastAsiaTheme="minorEastAsia" w:hAnsi="Cambria Math" w:cs="Arial"/>
+                <w:sz w:val="28"/>
+                <w:szCs w:val="28"/>
+                <w:lang w:bidi="bn-IN"/>
+              </w:rPr>
+              <m:t>h</m:t>
+            </m:r>
+          </m:sub>
+        </m:sSub>
+      </m:oMath>
+      <w:r>
+        <w:rPr>
+          <w:rFonts w:ascii="Arial" w:eastAsiaTheme="minorEastAsia" w:hAnsi="Arial" w:cs="Arial"/>
+          <w:sz w:val="28"/>
+          <w:szCs w:val="28"/>
+          <w:lang w:bidi="bn-IN"/>
+        </w:rPr>
+        <w:t xml:space="preserve"> can be computed element by element when the elements are suitably ordered according to the characteristic direction </w:t>
+      </w:r>
+      <m:oMath>
+        <m:r>
+          <m:rPr>
+            <m:sty m:val="bi"/>
+          </m:rPr>
+          <w:rPr>
+            <w:rFonts w:ascii="Cambria Math" w:eastAsiaTheme="minorEastAsia" w:hAnsi="Cambria Math" w:cs="Arial"/>
+            <w:sz w:val="28"/>
+            <w:szCs w:val="28"/>
+            <w:lang w:bidi="bn-IN"/>
+          </w:rPr>
+          <m:t>a</m:t>
+        </m:r>
+      </m:oMath>
+      <w:r>
+        <w:rPr>
+          <w:rFonts w:ascii="Arial" w:eastAsiaTheme="minorEastAsia" w:hAnsi="Arial" w:cs="Arial"/>
+          <w:b/>
+          <w:bCs/>
+          <w:sz w:val="28"/>
+          <w:szCs w:val="28"/>
+          <w:lang w:bidi="bn-IN"/>
+        </w:rPr>
+        <w:t>.</w:t>
+      </w:r>
+    </w:p>
+    <w:p>
+      <w:pPr>
+        <w:jc w:val="both"/>
+        <w:rPr>
+          <w:rFonts w:ascii="Arial" w:eastAsiaTheme="minorEastAsia" w:hAnsi="Arial" w:cs="Arial"/>
+          <w:bCs/>
+          <w:sz w:val="28"/>
+          <w:szCs w:val="28"/>
+          <w:lang w:bidi="bn-IN"/>
+        </w:rPr>
+      </w:pPr>
+    </w:p>
+    <w:p>
+      <w:pPr>
+        <w:jc w:val="both"/>
+        <w:rPr>
+          <w:rFonts w:ascii="Arial" w:hAnsi="Arial" w:cs="Arial"/>
+          <w:bCs/>
+          <w:sz w:val="28"/>
+          <w:szCs w:val="28"/>
+          <w:lang w:bidi="bn-IN"/>
+        </w:rPr>
+      </w:pPr>
+    </w:p>
+    <w:p>
+      <w:pPr>
+        <w:jc w:val="both"/>
+        <w:rPr>
+          <w:rFonts w:ascii="Arial" w:hAnsi="Arial" w:cs="Arial"/>
+          <w:b/>
+          <w:bCs/>
+          <w:sz w:val="28"/>
+          <w:szCs w:val="28"/>
+          <w:lang w:bidi="bn-IN"/>
+        </w:rPr>
+      </w:pPr>
+      <w:r>
+        <w:rPr>
+          <w:rFonts w:ascii="Arial" w:hAnsi="Arial" w:cs="Arial"/>
+          <w:b/>
+          <w:bCs/>
+          <w:sz w:val="28"/>
+          <w:szCs w:val="28"/>
+          <w:lang w:bidi="bn-IN"/>
+        </w:rPr>
         <w:t>ALGORITHM OF DG METHOD:</w:t>
+      </w:r>
+    </w:p>
+    <w:p>
+      <w:pPr>
+        <w:jc w:val="both"/>
+        <w:rPr>
+          <w:rFonts w:ascii="Arial" w:hAnsi="Arial" w:cs="Arial"/>
+          <w:b/>
+          <w:bCs/>
+          <w:sz w:val="28"/>
+          <w:szCs w:val="28"/>
+          <w:lang w:bidi="bn-IN"/>
+        </w:rPr>
+      </w:pPr>
+    </w:p>
+    <w:p>
+      <w:pPr>
+        <w:jc w:val="both"/>
+        <w:rPr>
+          <w:rFonts w:ascii="Arial" w:hAnsi="Arial" w:cs="Arial"/>
+          <w:b/>
+          <w:bCs/>
+          <w:sz w:val="28"/>
+          <w:szCs w:val="28"/>
+          <w:lang w:bidi="bn-IN"/>
+        </w:rPr>
+      </w:pPr>
+      <w:r>
+        <w:rPr>
+          <w:rFonts w:ascii="Arial" w:hAnsi="Arial" w:cs="Arial"/>
+          <w:b/>
+          <w:bCs/>
+          <w:sz w:val="28"/>
+          <w:szCs w:val="28"/>
+          <w:lang w:bidi="bn-IN"/>
+        </w:rPr>
+        <w:t>EARLY APPLILCATIONS OF DG METHOD:[6]</w:t>
+      </w:r>
+    </w:p>
+    <w:p>
+      <w:pPr>
+        <w:jc w:val="both"/>
+        <w:rPr>
+          <w:rFonts w:ascii="Arial" w:hAnsi="Arial" w:cs="Arial"/>
+          <w:sz w:val="28"/>
+          <w:szCs w:val="28"/>
+          <w:lang w:bidi="bn-IN"/>
+        </w:rPr>
+      </w:pPr>
+      <w:r>
+        <w:rPr>
+          <w:rFonts w:ascii="Arial" w:hAnsi="Arial" w:cs="Arial"/>
+          <w:sz w:val="28"/>
+          <w:szCs w:val="28"/>
+          <w:lang w:bidi="bn-IN"/>
+        </w:rPr>
+        <w:t xml:space="preserve">With the application of  the DG method for simulating the neutron transport problem </w:t>
       </w:r>
     </w:p>
     <w:p>
@@ -17939,6 +21243,7 @@
           <w:sz w:val="28"/>
           <w:szCs w:val="28"/>
         </w:rPr>
+        <w:lastRenderedPageBreak/>
         <w:t>Now at</w:t>
       </w:r>
       <w:r>
@@ -18299,7 +21604,6 @@
               <w:szCs w:val="28"/>
               <w:lang w:bidi="bn-IN"/>
             </w:rPr>
-            <w:lastRenderedPageBreak/>
             <m:t>y</m:t>
           </m:r>
           <m:d>
@@ -22917,6 +26221,7 @@
           <w:szCs w:val="28"/>
           <w:lang w:bidi="bn-IN"/>
         </w:rPr>
+        <w:lastRenderedPageBreak/>
         <w:t>Now putting this value in (1) we get,</w:t>
       </w:r>
     </w:p>
@@ -24946,7 +28251,27 @@
           <w:szCs w:val="28"/>
           <w:lang w:bidi="bn-IN"/>
         </w:rPr>
-        <w:t>for each i = 1, 2, . . ., N.</w:t>
+        <w:t xml:space="preserve">for each </w:t>
+      </w:r>
+      <w:proofErr w:type="spellStart"/>
+      <w:r>
+        <w:rPr>
+          <w:rFonts w:ascii="Arial" w:eastAsiaTheme="minorEastAsia" w:hAnsi="Arial" w:cs="Arial"/>
+          <w:sz w:val="28"/>
+          <w:szCs w:val="28"/>
+          <w:lang w:bidi="bn-IN"/>
+        </w:rPr>
+        <w:t>i</w:t>
+      </w:r>
+      <w:proofErr w:type="spellEnd"/>
+      <w:r>
+        <w:rPr>
+          <w:rFonts w:ascii="Arial" w:eastAsiaTheme="minorEastAsia" w:hAnsi="Arial" w:cs="Arial"/>
+          <w:sz w:val="28"/>
+          <w:szCs w:val="28"/>
+          <w:lang w:bidi="bn-IN"/>
+        </w:rPr>
+        <w:t xml:space="preserve"> = 1, 2, . . ., N.</w:t>
       </w:r>
     </w:p>
     <w:p>
@@ -25608,7 +28933,27 @@
           <w:szCs w:val="28"/>
           <w:lang w:bidi="bn-IN"/>
         </w:rPr>
-        <w:t>For i=1,</w:t>
+        <w:t xml:space="preserve">For </w:t>
+      </w:r>
+      <w:proofErr w:type="spellStart"/>
+      <w:r>
+        <w:rPr>
+          <w:rFonts w:ascii="Arial" w:eastAsiaTheme="minorEastAsia" w:hAnsi="Arial" w:cs="Arial"/>
+          <w:sz w:val="28"/>
+          <w:szCs w:val="28"/>
+          <w:lang w:bidi="bn-IN"/>
+        </w:rPr>
+        <w:t>i</w:t>
+      </w:r>
+      <w:proofErr w:type="spellEnd"/>
+      <w:r>
+        <w:rPr>
+          <w:rFonts w:ascii="Arial" w:eastAsiaTheme="minorEastAsia" w:hAnsi="Arial" w:cs="Arial"/>
+          <w:sz w:val="28"/>
+          <w:szCs w:val="28"/>
+          <w:lang w:bidi="bn-IN"/>
+        </w:rPr>
+        <w:t>=1,</w:t>
       </w:r>
       <w:r>
         <w:rPr>
@@ -26777,6 +30122,7 @@
           <w:szCs w:val="28"/>
           <w:lang w:bidi="bn-IN"/>
         </w:rPr>
+        <w:lastRenderedPageBreak/>
         <w:t xml:space="preserve">By solving the </w:t>
       </w:r>
       <w:r>
@@ -31504,8 +34850,27 @@
           <w:szCs w:val="28"/>
           <w:lang w:bidi="bn-IN"/>
         </w:rPr>
-        <w:lastRenderedPageBreak/>
-        <w:t>for each i = 1, 2, . . . , n − 1 and j = 1, 2, . . . , m − 1. The boundary conditions are</w:t>
+        <w:t xml:space="preserve">for each </w:t>
+      </w:r>
+      <w:proofErr w:type="spellStart"/>
+      <w:r>
+        <w:rPr>
+          <w:rFonts w:ascii="Arial" w:eastAsiaTheme="minorEastAsia" w:hAnsi="Arial" w:cs="Arial"/>
+          <w:sz w:val="28"/>
+          <w:szCs w:val="28"/>
+          <w:lang w:bidi="bn-IN"/>
+        </w:rPr>
+        <w:t>i</w:t>
+      </w:r>
+      <w:proofErr w:type="spellEnd"/>
+      <w:r>
+        <w:rPr>
+          <w:rFonts w:ascii="Arial" w:eastAsiaTheme="minorEastAsia" w:hAnsi="Arial" w:cs="Arial"/>
+          <w:sz w:val="28"/>
+          <w:szCs w:val="28"/>
+          <w:lang w:bidi="bn-IN"/>
+        </w:rPr>
+        <w:t xml:space="preserve"> = 1, 2, . . . , n − 1 and j = 1, 2, . . . , m − 1. The boundary conditions are</w:t>
       </w:r>
     </w:p>
     <w:p>
@@ -33058,7 +36423,27 @@
           <w:szCs w:val="28"/>
           <w:lang w:bidi="bn-IN"/>
         </w:rPr>
-        <w:t xml:space="preserve">for each i = 1, 2, </w:t>
+        <w:t xml:space="preserve">for each </w:t>
+      </w:r>
+      <w:proofErr w:type="spellStart"/>
+      <w:r>
+        <w:rPr>
+          <w:rFonts w:ascii="Arial" w:eastAsiaTheme="minorEastAsia" w:hAnsi="Arial" w:cs="Arial"/>
+          <w:sz w:val="28"/>
+          <w:szCs w:val="28"/>
+          <w:lang w:bidi="bn-IN"/>
+        </w:rPr>
+        <w:t>i</w:t>
+      </w:r>
+      <w:proofErr w:type="spellEnd"/>
+      <w:r>
+        <w:rPr>
+          <w:rFonts w:ascii="Arial" w:eastAsiaTheme="minorEastAsia" w:hAnsi="Arial" w:cs="Arial"/>
+          <w:sz w:val="28"/>
+          <w:szCs w:val="28"/>
+          <w:lang w:bidi="bn-IN"/>
+        </w:rPr>
+        <w:t xml:space="preserve"> = 1, 2, </w:t>
       </w:r>
       <w:r>
         <w:rPr>
@@ -34506,6 +37891,7 @@
         </w:rPr>
         <w:t>Analysis (</w:t>
       </w:r>
+      <w:proofErr w:type="spellStart"/>
       <w:r>
         <w:rPr>
           <w:rFonts w:ascii="Arial" w:eastAsiaTheme="minorEastAsia" w:hAnsi="Arial" w:cs="Arial"/>
@@ -34515,7 +37901,43 @@
           <w:szCs w:val="28"/>
           <w:lang w:bidi="bn-IN"/>
         </w:rPr>
-        <w:t>Ioannis Koutromanos)</w:t>
+        <w:t>Ioannis</w:t>
+      </w:r>
+      <w:proofErr w:type="spellEnd"/>
+      <w:r>
+        <w:rPr>
+          <w:rFonts w:ascii="Arial" w:eastAsiaTheme="minorEastAsia" w:hAnsi="Arial" w:cs="Arial"/>
+          <w:b/>
+          <w:bCs/>
+          <w:sz w:val="28"/>
+          <w:szCs w:val="28"/>
+          <w:lang w:bidi="bn-IN"/>
+        </w:rPr>
+        <w:t xml:space="preserve"> </w:t>
+      </w:r>
+      <w:proofErr w:type="spellStart"/>
+      <w:r>
+        <w:rPr>
+          <w:rFonts w:ascii="Arial" w:eastAsiaTheme="minorEastAsia" w:hAnsi="Arial" w:cs="Arial"/>
+          <w:b/>
+          <w:bCs/>
+          <w:sz w:val="28"/>
+          <w:szCs w:val="28"/>
+          <w:lang w:bidi="bn-IN"/>
+        </w:rPr>
+        <w:t>Koutromanos</w:t>
+      </w:r>
+      <w:proofErr w:type="spellEnd"/>
+      <w:r>
+        <w:rPr>
+          <w:rFonts w:ascii="Arial" w:eastAsiaTheme="minorEastAsia" w:hAnsi="Arial" w:cs="Arial"/>
+          <w:b/>
+          <w:bCs/>
+          <w:sz w:val="28"/>
+          <w:szCs w:val="28"/>
+          <w:lang w:bidi="bn-IN"/>
+        </w:rPr>
+        <w:t>)</w:t>
       </w:r>
     </w:p>
     <w:p>
@@ -34596,7 +38018,55 @@
           <w:szCs w:val="28"/>
           <w:lang w:bidi="bn-IN"/>
         </w:rPr>
-        <w:t>6. The development of Discontinuous Galerkin Methods (Bernardo Cockburn, George E. Karniadakis, and Chi-Wang shu)</w:t>
+        <w:t xml:space="preserve">6. The development of Discontinuous Galerkin Methods (Bernardo Cockburn, George E. </w:t>
+      </w:r>
+      <w:proofErr w:type="spellStart"/>
+      <w:r>
+        <w:rPr>
+          <w:rFonts w:ascii="Arial" w:eastAsiaTheme="minorEastAsia" w:hAnsi="Arial" w:cs="Arial"/>
+          <w:b/>
+          <w:bCs/>
+          <w:sz w:val="28"/>
+          <w:szCs w:val="28"/>
+          <w:lang w:bidi="bn-IN"/>
+        </w:rPr>
+        <w:t>Karniadakis</w:t>
+      </w:r>
+      <w:proofErr w:type="spellEnd"/>
+      <w:r>
+        <w:rPr>
+          <w:rFonts w:ascii="Arial" w:eastAsiaTheme="minorEastAsia" w:hAnsi="Arial" w:cs="Arial"/>
+          <w:b/>
+          <w:bCs/>
+          <w:sz w:val="28"/>
+          <w:szCs w:val="28"/>
+          <w:lang w:bidi="bn-IN"/>
+        </w:rPr>
+        <w:t xml:space="preserve">, and Chi-Wang </w:t>
+      </w:r>
+      <w:proofErr w:type="spellStart"/>
+      <w:r>
+        <w:rPr>
+          <w:rFonts w:ascii="Arial" w:eastAsiaTheme="minorEastAsia" w:hAnsi="Arial" w:cs="Arial"/>
+          <w:b/>
+          <w:bCs/>
+          <w:sz w:val="28"/>
+          <w:szCs w:val="28"/>
+          <w:lang w:bidi="bn-IN"/>
+        </w:rPr>
+        <w:t>shu</w:t>
+      </w:r>
+      <w:proofErr w:type="spellEnd"/>
+      <w:r>
+        <w:rPr>
+          <w:rFonts w:ascii="Arial" w:eastAsiaTheme="minorEastAsia" w:hAnsi="Arial" w:cs="Arial"/>
+          <w:b/>
+          <w:bCs/>
+          <w:sz w:val="28"/>
+          <w:szCs w:val="28"/>
+          <w:lang w:bidi="bn-IN"/>
+        </w:rPr>
+        <w:t>)</w:t>
       </w:r>
     </w:p>
     <w:sectPr>

</xml_diff>